<commit_message>
Added @SarthakSavasil 's modifying data
Co-Authored-By: Sarthak Gupta <63359447+SarthakSavasil@users.noreply.github.com>
</commit_message>
<xml_diff>
--- a/WriteUp.docx
+++ b/WriteUp.docx
@@ -1551,40 +1551,12 @@
           <w:rFonts w:ascii="Times New Roman" w:hAnsi="Times New Roman" w:cs="Times New Roman"/>
           <w:b/>
           <w:bCs/>
-          <w:sz w:val="32"/>
-          <w:szCs w:val="32"/>
-          <w:lang w:val="en-US"/>
-        </w:rPr>
-      </w:pPr>
-      <w:r>
-        <w:rPr>
-          <w:rFonts w:ascii="Times New Roman" w:hAnsi="Times New Roman" w:cs="Times New Roman"/>
-          <w:b/>
-          <w:bCs/>
-          <w:sz w:val="32"/>
-          <w:szCs w:val="32"/>
-          <w:lang w:val="en-US"/>
-        </w:rPr>
-        <w:lastRenderedPageBreak/>
-        <w:t>BUILDING THE GRAPHICAL INTERFACE</w:t>
-      </w:r>
-    </w:p>
-    <w:p>
-      <w:pPr>
-        <w:tabs>
-          <w:tab w:val="left" w:pos="1596"/>
-        </w:tabs>
-        <w:rPr>
-          <w:rFonts w:ascii="Times New Roman" w:hAnsi="Times New Roman" w:cs="Times New Roman"/>
-          <w:lang w:val="en-US"/>
-        </w:rPr>
-      </w:pPr>
-    </w:p>
-    <w:p>
-      <w:pPr>
-        <w:tabs>
-          <w:tab w:val="left" w:pos="1596"/>
-        </w:tabs>
+          <w:sz w:val="28"/>
+          <w:szCs w:val="28"/>
+          <w:lang w:val="en-US"/>
+        </w:rPr>
+      </w:pPr>
+      <w:r>
         <w:rPr>
           <w:rFonts w:ascii="Times New Roman" w:hAnsi="Times New Roman" w:cs="Times New Roman"/>
           <w:b/>
@@ -1593,14 +1565,43 @@
           <w:szCs w:val="28"/>
           <w:lang w:val="en-US"/>
         </w:rPr>
-      </w:pPr>
-      <w:r>
+        <w:lastRenderedPageBreak/>
+        <w:t>BUILDING THE GRAPHICAL INTERFACE</w:t>
+      </w:r>
+    </w:p>
+    <w:p>
+      <w:pPr>
+        <w:tabs>
+          <w:tab w:val="left" w:pos="1596"/>
+        </w:tabs>
+        <w:rPr>
+          <w:rFonts w:ascii="Times New Roman" w:hAnsi="Times New Roman" w:cs="Times New Roman"/>
+          <w:lang w:val="en-US"/>
+        </w:rPr>
+      </w:pPr>
+    </w:p>
+    <w:p>
+      <w:pPr>
+        <w:tabs>
+          <w:tab w:val="left" w:pos="1596"/>
+        </w:tabs>
         <w:rPr>
           <w:rFonts w:ascii="Times New Roman" w:hAnsi="Times New Roman" w:cs="Times New Roman"/>
           <w:b/>
           <w:bCs/>
-          <w:sz w:val="28"/>
-          <w:szCs w:val="28"/>
+          <w:sz w:val="24"/>
+          <w:szCs w:val="24"/>
+          <w:lang w:val="en-US"/>
+        </w:rPr>
+      </w:pPr>
+      <w:r>
+        <w:rPr>
+          <w:rFonts w:ascii="Times New Roman" w:hAnsi="Times New Roman" w:cs="Times New Roman"/>
+          <w:b/>
+          <w:bCs/>
+          <w:noProof/>
+          <w:sz w:val="24"/>
+          <w:szCs w:val="24"/>
           <w:shd w:val="clear" w:color="auto" w:fill="FFFFFF"/>
         </w:rPr>
         <w:drawing>
@@ -1664,8 +1665,8 @@
           <w:rFonts w:ascii="Times New Roman" w:hAnsi="Times New Roman" w:cs="Times New Roman"/>
           <w:b/>
           <w:bCs/>
-          <w:sz w:val="28"/>
-          <w:szCs w:val="28"/>
+          <w:sz w:val="24"/>
+          <w:szCs w:val="24"/>
           <w:lang w:val="en-US"/>
         </w:rPr>
         <w:t>Bitmapicon</w:t>
@@ -1793,8 +1794,8 @@
           <w:rFonts w:ascii="Times New Roman" w:hAnsi="Times New Roman" w:cs="Times New Roman"/>
           <w:b/>
           <w:bCs/>
-          <w:sz w:val="28"/>
-          <w:szCs w:val="28"/>
+          <w:sz w:val="24"/>
+          <w:szCs w:val="24"/>
           <w:lang w:val="en-US"/>
         </w:rPr>
       </w:pPr>
@@ -1803,8 +1804,9 @@
           <w:rFonts w:ascii="Times New Roman" w:hAnsi="Times New Roman" w:cs="Times New Roman"/>
           <w:b/>
           <w:bCs/>
-          <w:sz w:val="28"/>
-          <w:szCs w:val="28"/>
+          <w:noProof/>
+          <w:sz w:val="24"/>
+          <w:szCs w:val="24"/>
           <w:shd w:val="clear" w:color="auto" w:fill="FFFFFF"/>
         </w:rPr>
         <w:drawing>
@@ -1868,8 +1870,8 @@
           <w:rFonts w:ascii="Times New Roman" w:hAnsi="Times New Roman" w:cs="Times New Roman"/>
           <w:b/>
           <w:bCs/>
-          <w:sz w:val="28"/>
-          <w:szCs w:val="28"/>
+          <w:sz w:val="24"/>
+          <w:szCs w:val="24"/>
           <w:lang w:val="en-US"/>
         </w:rPr>
         <w:t>Geometry</w:t>
@@ -1920,8 +1922,8 @@
           <w:rFonts w:ascii="Times New Roman" w:hAnsi="Times New Roman" w:cs="Times New Roman"/>
           <w:b/>
           <w:bCs/>
-          <w:sz w:val="28"/>
-          <w:szCs w:val="28"/>
+          <w:sz w:val="24"/>
+          <w:szCs w:val="24"/>
           <w:lang w:val="en-US"/>
         </w:rPr>
       </w:pPr>
@@ -1930,8 +1932,8 @@
           <w:rFonts w:ascii="Times New Roman" w:hAnsi="Times New Roman" w:cs="Times New Roman"/>
           <w:b/>
           <w:bCs/>
-          <w:sz w:val="28"/>
-          <w:szCs w:val="28"/>
+          <w:sz w:val="24"/>
+          <w:szCs w:val="24"/>
           <w:lang w:val="en-US"/>
         </w:rPr>
         <w:t>Canvas</w:t>
@@ -1975,8 +1977,8 @@
           <w:rFonts w:ascii="Times New Roman" w:hAnsi="Times New Roman" w:cs="Times New Roman"/>
           <w:b/>
           <w:bCs/>
-          <w:sz w:val="28"/>
-          <w:szCs w:val="28"/>
+          <w:sz w:val="24"/>
+          <w:szCs w:val="24"/>
           <w:lang w:val="en-US"/>
         </w:rPr>
       </w:pPr>
@@ -1985,8 +1987,9 @@
           <w:rFonts w:ascii="Times New Roman" w:eastAsia="Times New Roman" w:hAnsi="Times New Roman" w:cs="Times New Roman"/>
           <w:b/>
           <w:bCs/>
-          <w:sz w:val="28"/>
-          <w:szCs w:val="28"/>
+          <w:noProof/>
+          <w:sz w:val="24"/>
+          <w:szCs w:val="24"/>
           <w:lang w:eastAsia="en-IN"/>
         </w:rPr>
         <w:drawing>
@@ -2050,8 +2053,8 @@
           <w:rFonts w:ascii="Times New Roman" w:hAnsi="Times New Roman" w:cs="Times New Roman"/>
           <w:b/>
           <w:bCs/>
-          <w:sz w:val="28"/>
-          <w:szCs w:val="28"/>
+          <w:sz w:val="24"/>
+          <w:szCs w:val="24"/>
           <w:lang w:val="en-US"/>
         </w:rPr>
         <w:t>Scrollbar</w:t>
@@ -2163,21 +2166,7 @@
         <w:rPr>
           <w:rFonts w:ascii="Times New Roman" w:hAnsi="Times New Roman" w:cs="Times New Roman"/>
         </w:rPr>
-        <w:t>”</w:t>
-      </w:r>
-      <w:proofErr w:type="spellStart"/>
-      <w:r>
-        <w:rPr>
-          <w:rFonts w:ascii="Times New Roman" w:hAnsi="Times New Roman" w:cs="Times New Roman"/>
-        </w:rPr>
-        <w:t>nw</w:t>
-      </w:r>
-      <w:proofErr w:type="spellEnd"/>
-      <w:r>
-        <w:rPr>
-          <w:rFonts w:ascii="Times New Roman" w:hAnsi="Times New Roman" w:cs="Times New Roman"/>
-        </w:rPr>
-        <w:t>”</w:t>
+        <w:t>”nw”</w:t>
       </w:r>
       <w:r>
         <w:rPr>
@@ -2283,8 +2272,8 @@
           <w:rFonts w:ascii="Times New Roman" w:hAnsi="Times New Roman" w:cs="Times New Roman"/>
           <w:b/>
           <w:bCs/>
-          <w:sz w:val="28"/>
-          <w:szCs w:val="28"/>
+          <w:sz w:val="24"/>
+          <w:szCs w:val="24"/>
           <w:lang w:val="en-US"/>
         </w:rPr>
       </w:pPr>
@@ -2293,8 +2282,8 @@
           <w:rFonts w:ascii="Times New Roman" w:hAnsi="Times New Roman" w:cs="Times New Roman"/>
           <w:b/>
           <w:bCs/>
-          <w:sz w:val="28"/>
-          <w:szCs w:val="28"/>
+          <w:sz w:val="24"/>
+          <w:szCs w:val="24"/>
           <w:lang w:val="en-US"/>
         </w:rPr>
         <w:t>Frame.Bind</w:t>
@@ -2327,8 +2316,8 @@
           <w:rFonts w:ascii="Times New Roman" w:hAnsi="Times New Roman" w:cs="Times New Roman"/>
           <w:b/>
           <w:bCs/>
-          <w:sz w:val="28"/>
-          <w:szCs w:val="28"/>
+          <w:sz w:val="24"/>
+          <w:szCs w:val="24"/>
           <w:lang w:val="en-US"/>
         </w:rPr>
       </w:pPr>
@@ -2337,8 +2326,9 @@
           <w:rFonts w:ascii="Times New Roman" w:hAnsi="Times New Roman" w:cs="Times New Roman"/>
           <w:b/>
           <w:bCs/>
-          <w:sz w:val="28"/>
-          <w:szCs w:val="28"/>
+          <w:noProof/>
+          <w:sz w:val="24"/>
+          <w:szCs w:val="24"/>
         </w:rPr>
         <w:lastRenderedPageBreak/>
         <w:drawing>
@@ -2402,8 +2392,8 @@
           <w:rFonts w:ascii="Times New Roman" w:hAnsi="Times New Roman" w:cs="Times New Roman"/>
           <w:b/>
           <w:bCs/>
-          <w:sz w:val="28"/>
-          <w:szCs w:val="28"/>
+          <w:sz w:val="24"/>
+          <w:szCs w:val="24"/>
           <w:lang w:val="en-US"/>
         </w:rPr>
         <w:t xml:space="preserve">Frame </w:t>
@@ -2413,8 +2403,8 @@
           <w:rFonts w:ascii="Times New Roman" w:hAnsi="Times New Roman" w:cs="Times New Roman"/>
           <w:b/>
           <w:bCs/>
-          <w:sz w:val="28"/>
-          <w:szCs w:val="28"/>
+          <w:sz w:val="24"/>
+          <w:szCs w:val="24"/>
           <w:lang w:val="en-US"/>
         </w:rPr>
         <w:t>Label</w:t>
@@ -2472,8 +2462,8 @@
           <w:rFonts w:ascii="Times New Roman" w:hAnsi="Times New Roman" w:cs="Times New Roman"/>
           <w:b/>
           <w:bCs/>
-          <w:sz w:val="28"/>
-          <w:szCs w:val="28"/>
+          <w:sz w:val="24"/>
+          <w:szCs w:val="24"/>
           <w:lang w:val="en-US"/>
         </w:rPr>
       </w:pPr>
@@ -2482,8 +2472,9 @@
           <w:rFonts w:ascii="Times New Roman" w:hAnsi="Times New Roman" w:cs="Times New Roman"/>
           <w:b/>
           <w:bCs/>
-          <w:sz w:val="28"/>
-          <w:szCs w:val="28"/>
+          <w:noProof/>
+          <w:sz w:val="24"/>
+          <w:szCs w:val="24"/>
           <w:lang w:val="en-US"/>
         </w:rPr>
         <w:drawing>
@@ -2547,8 +2538,8 @@
           <w:rFonts w:ascii="Times New Roman" w:hAnsi="Times New Roman" w:cs="Times New Roman"/>
           <w:b/>
           <w:bCs/>
-          <w:sz w:val="28"/>
-          <w:szCs w:val="28"/>
+          <w:sz w:val="24"/>
+          <w:szCs w:val="24"/>
           <w:lang w:val="en-US"/>
         </w:rPr>
         <w:t>Buttons</w:t>
@@ -2592,8 +2583,8 @@
           <w:rFonts w:ascii="Times New Roman" w:hAnsi="Times New Roman" w:cs="Times New Roman"/>
           <w:b/>
           <w:bCs/>
-          <w:sz w:val="28"/>
-          <w:szCs w:val="28"/>
+          <w:sz w:val="24"/>
+          <w:szCs w:val="24"/>
           <w:lang w:val="en-US"/>
         </w:rPr>
       </w:pPr>
@@ -2603,8 +2594,8 @@
           <w:b/>
           <w:bCs/>
           <w:noProof/>
-          <w:sz w:val="28"/>
-          <w:szCs w:val="28"/>
+          <w:sz w:val="24"/>
+          <w:szCs w:val="24"/>
           <w:shd w:val="clear" w:color="auto" w:fill="FFFFFF"/>
         </w:rPr>
         <w:drawing>
@@ -2675,8 +2666,8 @@
           <w:rFonts w:ascii="Times New Roman" w:hAnsi="Times New Roman" w:cs="Times New Roman"/>
           <w:b/>
           <w:bCs/>
-          <w:sz w:val="28"/>
-          <w:szCs w:val="28"/>
+          <w:sz w:val="24"/>
+          <w:szCs w:val="24"/>
           <w:lang w:val="en-US"/>
         </w:rPr>
         <w:t>Dropdown</w:t>
@@ -2738,8 +2729,8 @@
           <w:rFonts w:ascii="Times New Roman" w:hAnsi="Times New Roman" w:cs="Times New Roman"/>
           <w:b/>
           <w:bCs/>
-          <w:sz w:val="28"/>
-          <w:szCs w:val="28"/>
+          <w:sz w:val="24"/>
+          <w:szCs w:val="24"/>
           <w:lang w:val="en-US"/>
         </w:rPr>
       </w:pPr>
@@ -2748,8 +2739,8 @@
           <w:rFonts w:ascii="Times New Roman" w:hAnsi="Times New Roman" w:cs="Times New Roman"/>
           <w:b/>
           <w:bCs/>
-          <w:sz w:val="28"/>
-          <w:szCs w:val="28"/>
+          <w:sz w:val="24"/>
+          <w:szCs w:val="24"/>
           <w:lang w:val="en-US"/>
         </w:rPr>
         <w:t>I</w:t>
@@ -2759,8 +2750,8 @@
           <w:rFonts w:ascii="Times New Roman" w:hAnsi="Times New Roman" w:cs="Times New Roman"/>
           <w:b/>
           <w:bCs/>
-          <w:sz w:val="28"/>
-          <w:szCs w:val="28"/>
+          <w:sz w:val="24"/>
+          <w:szCs w:val="24"/>
           <w:lang w:val="en-US"/>
         </w:rPr>
         <w:t xml:space="preserve">nput </w:t>
@@ -2770,8 +2761,8 @@
           <w:rFonts w:ascii="Times New Roman" w:hAnsi="Times New Roman" w:cs="Times New Roman"/>
           <w:b/>
           <w:bCs/>
-          <w:sz w:val="28"/>
-          <w:szCs w:val="28"/>
+          <w:sz w:val="24"/>
+          <w:szCs w:val="24"/>
           <w:lang w:val="en-US"/>
         </w:rPr>
         <w:t>Box</w:t>
@@ -2877,8 +2868,8 @@
           <w:rFonts w:ascii="Times New Roman" w:hAnsi="Times New Roman" w:cs="Times New Roman"/>
           <w:b/>
           <w:bCs/>
-          <w:sz w:val="28"/>
-          <w:szCs w:val="28"/>
+          <w:sz w:val="24"/>
+          <w:szCs w:val="24"/>
           <w:lang w:val="en-US"/>
         </w:rPr>
       </w:pPr>
@@ -2887,8 +2878,8 @@
           <w:rFonts w:ascii="Times New Roman" w:hAnsi="Times New Roman" w:cs="Times New Roman"/>
           <w:b/>
           <w:bCs/>
-          <w:sz w:val="28"/>
-          <w:szCs w:val="28"/>
+          <w:sz w:val="24"/>
+          <w:szCs w:val="24"/>
           <w:lang w:val="en-US"/>
         </w:rPr>
         <w:t>Checkbox</w:t>
@@ -2909,6 +2900,7 @@
           <w:rFonts w:ascii="Times New Roman" w:hAnsi="Times New Roman" w:cs="Times New Roman"/>
           <w:b/>
           <w:bCs/>
+          <w:noProof/>
           <w:sz w:val="28"/>
           <w:szCs w:val="28"/>
           <w:lang w:val="en-US"/>
@@ -3015,8 +3007,1284 @@
           <w:rFonts w:ascii="Times New Roman" w:hAnsi="Times New Roman" w:cs="Times New Roman"/>
           <w:b/>
           <w:bCs/>
-          <w:sz w:val="28"/>
-          <w:szCs w:val="28"/>
+          <w:sz w:val="24"/>
+          <w:szCs w:val="24"/>
+          <w:lang w:val="en-US"/>
+        </w:rPr>
+      </w:pPr>
+      <w:r>
+        <w:rPr>
+          <w:rFonts w:ascii="Times New Roman" w:hAnsi="Times New Roman" w:cs="Times New Roman"/>
+          <w:b/>
+          <w:bCs/>
+          <w:sz w:val="24"/>
+          <w:szCs w:val="24"/>
+          <w:lang w:val="en-US"/>
+        </w:rPr>
+        <w:t>Withdraw</w:t>
+      </w:r>
+    </w:p>
+    <w:p>
+      <w:pPr>
+        <w:tabs>
+          <w:tab w:val="left" w:pos="1596"/>
+        </w:tabs>
+        <w:rPr>
+          <w:rFonts w:ascii="Times New Roman" w:hAnsi="Times New Roman" w:cs="Times New Roman"/>
+          <w:shd w:val="clear" w:color="auto" w:fill="FFFFFF"/>
+        </w:rPr>
+      </w:pPr>
+      <w:r>
+        <w:rPr>
+          <w:rFonts w:ascii="Times New Roman" w:hAnsi="Times New Roman" w:cs="Times New Roman"/>
+          <w:shd w:val="clear" w:color="auto" w:fill="FFFFFF"/>
+        </w:rPr>
+        <w:t>Removes the window from the screen, without destroying it.</w:t>
+      </w:r>
+    </w:p>
+    <w:p>
+      <w:pPr>
+        <w:tabs>
+          <w:tab w:val="left" w:pos="1596"/>
+        </w:tabs>
+        <w:rPr>
+          <w:rFonts w:ascii="Times New Roman" w:hAnsi="Times New Roman" w:cs="Times New Roman"/>
+          <w:lang w:val="en-US"/>
+        </w:rPr>
+      </w:pPr>
+    </w:p>
+    <w:p>
+      <w:pPr>
+        <w:tabs>
+          <w:tab w:val="left" w:pos="1596"/>
+        </w:tabs>
+        <w:rPr>
+          <w:rFonts w:ascii="Times New Roman" w:hAnsi="Times New Roman" w:cs="Times New Roman"/>
+          <w:b/>
+          <w:bCs/>
+          <w:sz w:val="24"/>
+          <w:szCs w:val="24"/>
+          <w:lang w:val="en-US"/>
+        </w:rPr>
+      </w:pPr>
+      <w:r>
+        <w:rPr>
+          <w:rFonts w:ascii="Times New Roman" w:hAnsi="Times New Roman" w:cs="Times New Roman"/>
+          <w:b/>
+          <w:bCs/>
+          <w:sz w:val="24"/>
+          <w:szCs w:val="24"/>
+          <w:lang w:val="en-US"/>
+        </w:rPr>
+        <w:t>Deiconify</w:t>
+      </w:r>
+    </w:p>
+    <w:p>
+      <w:pPr>
+        <w:tabs>
+          <w:tab w:val="left" w:pos="1596"/>
+        </w:tabs>
+        <w:rPr>
+          <w:rFonts w:ascii="Times New Roman" w:hAnsi="Times New Roman" w:cs="Times New Roman"/>
+          <w:lang w:val="en-US"/>
+        </w:rPr>
+      </w:pPr>
+      <w:r>
+        <w:rPr>
+          <w:rFonts w:ascii="Times New Roman" w:hAnsi="Times New Roman" w:cs="Times New Roman"/>
+          <w:shd w:val="clear" w:color="auto" w:fill="FFFFFF"/>
+        </w:rPr>
+        <w:t>Displays the window, after using either the iconify or the withdraw methods.</w:t>
+      </w:r>
+    </w:p>
+    <w:p>
+      <w:pPr>
+        <w:tabs>
+          <w:tab w:val="left" w:pos="1596"/>
+        </w:tabs>
+        <w:rPr>
+          <w:rFonts w:ascii="Times New Roman" w:hAnsi="Times New Roman" w:cs="Times New Roman"/>
+          <w:lang w:val="en-US"/>
+        </w:rPr>
+      </w:pPr>
+      <w:r>
+        <w:rPr>
+          <w:rFonts w:ascii="Times New Roman" w:hAnsi="Times New Roman" w:cs="Times New Roman"/>
+          <w:lang w:val="en-US"/>
+        </w:rPr>
+        <w:br w:type="page"/>
+      </w:r>
+    </w:p>
+    <w:p>
+      <w:pPr>
+        <w:tabs>
+          <w:tab w:val="left" w:pos="1596"/>
+        </w:tabs>
+        <w:rPr>
+          <w:rFonts w:ascii="Times New Roman" w:hAnsi="Times New Roman" w:cs="Times New Roman"/>
+          <w:lang w:val="en-US"/>
+        </w:rPr>
+      </w:pPr>
+      <w:r>
+        <w:rPr>
+          <w:rFonts w:ascii="Times New Roman" w:hAnsi="Times New Roman" w:cs="Times New Roman"/>
+          <w:lang w:val="en-US"/>
+        </w:rPr>
+        <w:lastRenderedPageBreak/>
+        <w:t>Reading From the excel record</w:t>
+      </w:r>
+    </w:p>
+    <w:p>
+      <w:pPr>
+        <w:tabs>
+          <w:tab w:val="left" w:pos="1596"/>
+        </w:tabs>
+        <w:rPr>
+          <w:rFonts w:ascii="Times New Roman" w:hAnsi="Times New Roman" w:cs="Times New Roman"/>
+          <w:lang w:val="en-US"/>
+        </w:rPr>
+      </w:pPr>
+    </w:p>
+    <w:p>
+      <w:pPr>
+        <w:tabs>
+          <w:tab w:val="left" w:pos="1596"/>
+        </w:tabs>
+        <w:rPr>
+          <w:rFonts w:ascii="Times New Roman" w:hAnsi="Times New Roman" w:cs="Times New Roman"/>
+          <w:lang w:val="en-US"/>
+        </w:rPr>
+      </w:pPr>
+    </w:p>
+    <w:p>
+      <w:pPr>
+        <w:tabs>
+          <w:tab w:val="left" w:pos="1596"/>
+        </w:tabs>
+        <w:rPr>
+          <w:rFonts w:ascii="Times New Roman" w:hAnsi="Times New Roman" w:cs="Times New Roman"/>
+          <w:lang w:val="en-US"/>
+        </w:rPr>
+      </w:pPr>
+      <w:r>
+        <w:rPr>
+          <w:rFonts w:ascii="Times New Roman" w:hAnsi="Times New Roman" w:cs="Times New Roman"/>
+          <w:lang w:val="en-US"/>
+        </w:rPr>
+        <w:t>-what is dataframe</w:t>
+      </w:r>
+    </w:p>
+    <w:p>
+      <w:pPr>
+        <w:tabs>
+          <w:tab w:val="left" w:pos="1596"/>
+        </w:tabs>
+        <w:rPr>
+          <w:rFonts w:ascii="Times New Roman" w:hAnsi="Times New Roman" w:cs="Times New Roman"/>
+          <w:lang w:val="en-US"/>
+        </w:rPr>
+      </w:pPr>
+    </w:p>
+    <w:p>
+      <w:pPr>
+        <w:tabs>
+          <w:tab w:val="left" w:pos="1596"/>
+        </w:tabs>
+        <w:rPr>
+          <w:rFonts w:ascii="Times New Roman" w:hAnsi="Times New Roman" w:cs="Times New Roman"/>
+          <w:lang w:val="en-US"/>
+        </w:rPr>
+      </w:pPr>
+      <w:r>
+        <w:rPr>
+          <w:rFonts w:ascii="Times New Roman" w:hAnsi="Times New Roman" w:cs="Times New Roman"/>
+          <w:lang w:val="en-US"/>
+        </w:rPr>
+        <w:t>-how we read</w:t>
+      </w:r>
+    </w:p>
+    <w:p>
+      <w:pPr>
+        <w:tabs>
+          <w:tab w:val="left" w:pos="1596"/>
+        </w:tabs>
+        <w:rPr>
+          <w:rFonts w:ascii="Times New Roman" w:hAnsi="Times New Roman" w:cs="Times New Roman"/>
+          <w:lang w:val="en-US"/>
+        </w:rPr>
+      </w:pPr>
+    </w:p>
+    <w:p>
+      <w:pPr>
+        <w:tabs>
+          <w:tab w:val="left" w:pos="1596"/>
+        </w:tabs>
+        <w:rPr>
+          <w:rFonts w:ascii="Times New Roman" w:hAnsi="Times New Roman" w:cs="Times New Roman"/>
+          <w:lang w:val="en-US"/>
+        </w:rPr>
+      </w:pPr>
+      <w:r>
+        <w:rPr>
+          <w:rFonts w:ascii="Times New Roman" w:hAnsi="Times New Roman" w:cs="Times New Roman"/>
+          <w:lang w:val="en-US"/>
+        </w:rPr>
+        <w:t>-using used a list of dataframe</w:t>
+      </w:r>
+    </w:p>
+    <w:p>
+      <w:pPr>
+        <w:tabs>
+          <w:tab w:val="left" w:pos="1596"/>
+        </w:tabs>
+        <w:rPr>
+          <w:rFonts w:ascii="Times New Roman" w:hAnsi="Times New Roman" w:cs="Times New Roman"/>
+          <w:lang w:val="en-US"/>
+        </w:rPr>
+      </w:pPr>
+    </w:p>
+    <w:p>
+      <w:pPr>
+        <w:tabs>
+          <w:tab w:val="left" w:pos="1596"/>
+        </w:tabs>
+        <w:rPr>
+          <w:rFonts w:ascii="Times New Roman" w:hAnsi="Times New Roman" w:cs="Times New Roman"/>
+          <w:lang w:val="en-US"/>
+        </w:rPr>
+      </w:pPr>
+      <w:r>
+        <w:rPr>
+          <w:rFonts w:ascii="Times New Roman" w:hAnsi="Times New Roman" w:cs="Times New Roman"/>
+          <w:lang w:val="en-US"/>
+        </w:rPr>
+        <w:t>-dataframe.parse</w:t>
+      </w:r>
+    </w:p>
+    <w:p>
+      <w:pPr>
+        <w:tabs>
+          <w:tab w:val="left" w:pos="1596"/>
+        </w:tabs>
+        <w:rPr>
+          <w:rFonts w:ascii="Times New Roman" w:hAnsi="Times New Roman" w:cs="Times New Roman"/>
+          <w:lang w:val="en-US"/>
+        </w:rPr>
+      </w:pPr>
+    </w:p>
+    <w:p>
+      <w:pPr>
+        <w:tabs>
+          <w:tab w:val="left" w:pos="1596"/>
+        </w:tabs>
+        <w:rPr>
+          <w:rFonts w:ascii="Times New Roman" w:hAnsi="Times New Roman" w:cs="Times New Roman"/>
+          <w:lang w:val="en-US"/>
+        </w:rPr>
+      </w:pPr>
+      <w:r>
+        <w:rPr>
+          <w:rFonts w:ascii="Times New Roman" w:hAnsi="Times New Roman" w:cs="Times New Roman"/>
+          <w:lang w:val="en-US"/>
+        </w:rPr>
+        <w:t>-index col = none</w:t>
+      </w:r>
+    </w:p>
+    <w:p>
+      <w:pPr>
+        <w:rPr>
+          <w:rFonts w:ascii="Times New Roman" w:hAnsi="Times New Roman" w:cs="Times New Roman"/>
+          <w:lang w:val="en-US"/>
+        </w:rPr>
+      </w:pPr>
+      <w:r>
+        <w:rPr>
+          <w:rFonts w:ascii="Times New Roman" w:hAnsi="Times New Roman" w:cs="Times New Roman"/>
+          <w:lang w:val="en-US"/>
+        </w:rPr>
+        <w:br w:type="page"/>
+      </w:r>
+    </w:p>
+    <w:p>
+      <w:pPr>
+        <w:tabs>
+          <w:tab w:val="left" w:pos="1596"/>
+        </w:tabs>
+        <w:rPr>
+          <w:rFonts w:ascii="Times New Roman" w:hAnsi="Times New Roman" w:cs="Times New Roman"/>
+          <w:lang w:val="en-US"/>
+        </w:rPr>
+      </w:pPr>
+      <w:r>
+        <w:rPr>
+          <w:rFonts w:ascii="Times New Roman" w:hAnsi="Times New Roman" w:cs="Times New Roman"/>
+          <w:lang w:val="en-US"/>
+        </w:rPr>
+        <w:lastRenderedPageBreak/>
+        <w:t>Displaying the data from dataframe to UI</w:t>
+      </w:r>
+    </w:p>
+    <w:p>
+      <w:pPr>
+        <w:tabs>
+          <w:tab w:val="left" w:pos="1596"/>
+        </w:tabs>
+        <w:rPr>
+          <w:rFonts w:ascii="Times New Roman" w:hAnsi="Times New Roman" w:cs="Times New Roman"/>
+          <w:lang w:val="en-US"/>
+        </w:rPr>
+      </w:pPr>
+    </w:p>
+    <w:p>
+      <w:pPr>
+        <w:tabs>
+          <w:tab w:val="left" w:pos="1596"/>
+        </w:tabs>
+        <w:rPr>
+          <w:rFonts w:ascii="Times New Roman" w:hAnsi="Times New Roman" w:cs="Times New Roman"/>
+          <w:lang w:val="en-US"/>
+        </w:rPr>
+      </w:pPr>
+    </w:p>
+    <w:p>
+      <w:pPr>
+        <w:tabs>
+          <w:tab w:val="left" w:pos="1596"/>
+        </w:tabs>
+        <w:rPr>
+          <w:rFonts w:ascii="Times New Roman" w:hAnsi="Times New Roman" w:cs="Times New Roman"/>
+          <w:lang w:val="en-US"/>
+        </w:rPr>
+      </w:pPr>
+      <w:r>
+        <w:rPr>
+          <w:rFonts w:ascii="Times New Roman" w:hAnsi="Times New Roman" w:cs="Times New Roman"/>
+          <w:lang w:val="en-US"/>
+        </w:rPr>
+        <w:t>-dynamically selecting with list item to show</w:t>
+      </w:r>
+    </w:p>
+    <w:p>
+      <w:pPr>
+        <w:tabs>
+          <w:tab w:val="left" w:pos="1596"/>
+        </w:tabs>
+        <w:rPr>
+          <w:rFonts w:ascii="Times New Roman" w:hAnsi="Times New Roman" w:cs="Times New Roman"/>
+          <w:lang w:val="en-US"/>
+        </w:rPr>
+      </w:pPr>
+    </w:p>
+    <w:p>
+      <w:pPr>
+        <w:tabs>
+          <w:tab w:val="left" w:pos="1596"/>
+        </w:tabs>
+        <w:rPr>
+          <w:rFonts w:ascii="Times New Roman" w:hAnsi="Times New Roman" w:cs="Times New Roman"/>
+          <w:lang w:val="en-US"/>
+        </w:rPr>
+      </w:pPr>
+      <w:r>
+        <w:rPr>
+          <w:rFonts w:ascii="Times New Roman" w:hAnsi="Times New Roman" w:cs="Times New Roman"/>
+          <w:lang w:val="en-US"/>
+        </w:rPr>
+        <w:t>-</w:t>
+      </w:r>
+      <w:r>
+        <w:rPr>
+          <w:rFonts w:ascii="Times New Roman" w:hAnsi="Times New Roman" w:cs="Times New Roman"/>
+          <w:lang w:val="en-US"/>
+        </w:rPr>
+        <w:t>looking for empty columns to take input for that day</w:t>
+      </w:r>
+    </w:p>
+    <w:p>
+      <w:pPr>
+        <w:tabs>
+          <w:tab w:val="left" w:pos="1596"/>
+        </w:tabs>
+        <w:rPr>
+          <w:rFonts w:ascii="Times New Roman" w:hAnsi="Times New Roman" w:cs="Times New Roman"/>
+          <w:lang w:val="en-US"/>
+        </w:rPr>
+      </w:pPr>
+    </w:p>
+    <w:p>
+      <w:pPr>
+        <w:tabs>
+          <w:tab w:val="left" w:pos="1596"/>
+        </w:tabs>
+        <w:rPr>
+          <w:rFonts w:ascii="Times New Roman" w:hAnsi="Times New Roman" w:cs="Times New Roman"/>
+          <w:lang w:val="en-US"/>
+        </w:rPr>
+      </w:pPr>
+      <w:r>
+        <w:rPr>
+          <w:rFonts w:ascii="Times New Roman" w:hAnsi="Times New Roman" w:cs="Times New Roman"/>
+          <w:lang w:val="en-US"/>
+        </w:rPr>
+        <w:t>-checkbox variable</w:t>
+      </w:r>
+    </w:p>
+    <w:p>
+      <w:pPr>
+        <w:tabs>
+          <w:tab w:val="left" w:pos="1596"/>
+        </w:tabs>
+        <w:rPr>
+          <w:rFonts w:ascii="Times New Roman" w:hAnsi="Times New Roman" w:cs="Times New Roman"/>
+          <w:lang w:val="en-US"/>
+        </w:rPr>
+      </w:pPr>
+    </w:p>
+    <w:p>
+      <w:pPr>
+        <w:tabs>
+          <w:tab w:val="left" w:pos="1596"/>
+        </w:tabs>
+        <w:rPr>
+          <w:rFonts w:ascii="Times New Roman" w:hAnsi="Times New Roman" w:cs="Times New Roman"/>
+          <w:lang w:val="en-US"/>
+        </w:rPr>
+      </w:pPr>
+      <w:r>
+        <w:rPr>
+          <w:rFonts w:ascii="Times New Roman" w:hAnsi="Times New Roman" w:cs="Times New Roman"/>
+          <w:lang w:val="en-US"/>
+        </w:rPr>
+        <w:t>-dropdown variable</w:t>
+      </w:r>
+    </w:p>
+    <w:p>
+      <w:pPr>
+        <w:tabs>
+          <w:tab w:val="left" w:pos="1596"/>
+        </w:tabs>
+        <w:rPr>
+          <w:rFonts w:ascii="Times New Roman" w:hAnsi="Times New Roman" w:cs="Times New Roman"/>
+          <w:lang w:val="en-US"/>
+        </w:rPr>
+      </w:pPr>
+    </w:p>
+    <w:p>
+      <w:pPr>
+        <w:tabs>
+          <w:tab w:val="left" w:pos="1596"/>
+        </w:tabs>
+        <w:rPr>
+          <w:rFonts w:ascii="Times New Roman" w:hAnsi="Times New Roman" w:cs="Times New Roman"/>
+          <w:lang w:val="en-US"/>
+        </w:rPr>
+      </w:pPr>
+      <w:r>
+        <w:rPr>
+          <w:rFonts w:ascii="Times New Roman" w:hAnsi="Times New Roman" w:cs="Times New Roman"/>
+          <w:lang w:val="en-US"/>
+        </w:rPr>
+        <w:t>- variable.get()</w:t>
+      </w:r>
+    </w:p>
+    <w:p>
+      <w:pPr>
+        <w:tabs>
+          <w:tab w:val="left" w:pos="1596"/>
+        </w:tabs>
+        <w:rPr>
+          <w:rFonts w:ascii="Times New Roman" w:hAnsi="Times New Roman" w:cs="Times New Roman"/>
+          <w:lang w:val="en-US"/>
+        </w:rPr>
+      </w:pPr>
+    </w:p>
+    <w:p>
+      <w:pPr>
+        <w:tabs>
+          <w:tab w:val="left" w:pos="1596"/>
+        </w:tabs>
+        <w:rPr>
+          <w:rFonts w:ascii="Times New Roman" w:hAnsi="Times New Roman" w:cs="Times New Roman"/>
+          <w:lang w:val="en-US"/>
+        </w:rPr>
+      </w:pPr>
+      <w:r>
+        <w:rPr>
+          <w:rFonts w:ascii="Times New Roman" w:hAnsi="Times New Roman" w:cs="Times New Roman"/>
+          <w:lang w:val="en-US"/>
+        </w:rPr>
+        <w:t>-different rows</w:t>
+      </w:r>
+    </w:p>
+    <w:p>
+      <w:pPr>
+        <w:tabs>
+          <w:tab w:val="left" w:pos="1596"/>
+        </w:tabs>
+        <w:rPr>
+          <w:rFonts w:ascii="Times New Roman" w:hAnsi="Times New Roman" w:cs="Times New Roman"/>
+          <w:lang w:val="en-US"/>
+        </w:rPr>
+      </w:pPr>
+    </w:p>
+    <w:p>
+      <w:pPr>
+        <w:tabs>
+          <w:tab w:val="left" w:pos="1596"/>
+        </w:tabs>
+        <w:rPr>
+          <w:rFonts w:ascii="Times New Roman" w:hAnsi="Times New Roman" w:cs="Times New Roman"/>
+          <w:lang w:val="en-US"/>
+        </w:rPr>
+      </w:pPr>
+      <w:r>
+        <w:rPr>
+          <w:rFonts w:ascii="Times New Roman" w:hAnsi="Times New Roman" w:cs="Times New Roman"/>
+          <w:lang w:val="en-US"/>
+        </w:rPr>
+        <w:t>-checkboxes along with name of student</w:t>
+      </w:r>
+    </w:p>
+    <w:p>
+      <w:pPr>
+        <w:tabs>
+          <w:tab w:val="left" w:pos="1596"/>
+        </w:tabs>
+        <w:rPr>
+          <w:rFonts w:ascii="Times New Roman" w:hAnsi="Times New Roman" w:cs="Times New Roman"/>
+          <w:lang w:val="en-US"/>
+        </w:rPr>
+      </w:pPr>
+    </w:p>
+    <w:p>
+      <w:pPr>
+        <w:tabs>
+          <w:tab w:val="left" w:pos="1596"/>
+        </w:tabs>
+        <w:rPr>
+          <w:rFonts w:ascii="Times New Roman" w:hAnsi="Times New Roman" w:cs="Times New Roman"/>
+          <w:lang w:val="en-US"/>
+        </w:rPr>
+      </w:pPr>
+      <w:r>
+        <w:rPr>
+          <w:rFonts w:ascii="Times New Roman" w:hAnsi="Times New Roman" w:cs="Times New Roman"/>
+          <w:lang w:val="en-US"/>
+        </w:rPr>
+        <w:t>-</w:t>
+      </w:r>
+    </w:p>
+    <w:p>
+      <w:pPr>
+        <w:rPr>
+          <w:rFonts w:ascii="Times New Roman" w:hAnsi="Times New Roman" w:cs="Times New Roman"/>
+          <w:lang w:val="en-US"/>
+        </w:rPr>
+      </w:pPr>
+      <w:r>
+        <w:rPr>
+          <w:rFonts w:ascii="Times New Roman" w:hAnsi="Times New Roman" w:cs="Times New Roman"/>
+          <w:lang w:val="en-US"/>
+        </w:rPr>
+        <w:br w:type="page"/>
+      </w:r>
+    </w:p>
+    <w:p>
+      <w:pPr>
+        <w:tabs>
+          <w:tab w:val="left" w:pos="1596"/>
+        </w:tabs>
+        <w:rPr>
+          <w:rFonts w:ascii="Times New Roman" w:hAnsi="Times New Roman" w:cs="Times New Roman"/>
+          <w:lang w:val="en-US"/>
+        </w:rPr>
+      </w:pPr>
+      <w:r>
+        <w:rPr>
+          <w:rFonts w:ascii="Times New Roman" w:hAnsi="Times New Roman" w:cs="Times New Roman"/>
+          <w:lang w:val="en-US"/>
+        </w:rPr>
+        <w:lastRenderedPageBreak/>
+        <w:t>Calculating %</w:t>
+      </w:r>
+    </w:p>
+    <w:p>
+      <w:pPr>
+        <w:tabs>
+          <w:tab w:val="left" w:pos="1596"/>
+        </w:tabs>
+        <w:rPr>
+          <w:rFonts w:ascii="Times New Roman" w:hAnsi="Times New Roman" w:cs="Times New Roman"/>
+          <w:lang w:val="en-US"/>
+        </w:rPr>
+      </w:pPr>
+    </w:p>
+    <w:p>
+      <w:pPr>
+        <w:tabs>
+          <w:tab w:val="left" w:pos="1596"/>
+        </w:tabs>
+        <w:rPr>
+          <w:rFonts w:ascii="Times New Roman" w:hAnsi="Times New Roman" w:cs="Times New Roman"/>
+          <w:lang w:val="en-US"/>
+        </w:rPr>
+      </w:pPr>
+    </w:p>
+    <w:p>
+      <w:pPr>
+        <w:tabs>
+          <w:tab w:val="left" w:pos="1596"/>
+        </w:tabs>
+        <w:rPr>
+          <w:rFonts w:ascii="Times New Roman" w:hAnsi="Times New Roman" w:cs="Times New Roman"/>
+          <w:lang w:val="en-US"/>
+        </w:rPr>
+      </w:pPr>
+      <w:r>
+        <w:rPr>
+          <w:rFonts w:ascii="Times New Roman" w:hAnsi="Times New Roman" w:cs="Times New Roman"/>
+          <w:lang w:val="en-US"/>
+        </w:rPr>
+        <w:t>-selecting the list item based on the selection of course</w:t>
+      </w:r>
+    </w:p>
+    <w:p>
+      <w:pPr>
+        <w:tabs>
+          <w:tab w:val="left" w:pos="1596"/>
+        </w:tabs>
+        <w:rPr>
+          <w:rFonts w:ascii="Times New Roman" w:hAnsi="Times New Roman" w:cs="Times New Roman"/>
+          <w:lang w:val="en-US"/>
+        </w:rPr>
+      </w:pPr>
+    </w:p>
+    <w:p>
+      <w:pPr>
+        <w:tabs>
+          <w:tab w:val="left" w:pos="1596"/>
+        </w:tabs>
+        <w:rPr>
+          <w:rFonts w:ascii="Times New Roman" w:hAnsi="Times New Roman" w:cs="Times New Roman"/>
+          <w:lang w:val="en-US"/>
+        </w:rPr>
+      </w:pPr>
+      <w:r>
+        <w:rPr>
+          <w:rFonts w:ascii="Times New Roman" w:hAnsi="Times New Roman" w:cs="Times New Roman"/>
+          <w:lang w:val="en-US"/>
+        </w:rPr>
+        <w:t>-reading number of presents in a single row</w:t>
+      </w:r>
+    </w:p>
+    <w:p>
+      <w:pPr>
+        <w:tabs>
+          <w:tab w:val="left" w:pos="1596"/>
+        </w:tabs>
+        <w:rPr>
+          <w:rFonts w:ascii="Times New Roman" w:hAnsi="Times New Roman" w:cs="Times New Roman"/>
+          <w:lang w:val="en-US"/>
+        </w:rPr>
+      </w:pPr>
+    </w:p>
+    <w:p>
+      <w:pPr>
+        <w:tabs>
+          <w:tab w:val="left" w:pos="1596"/>
+        </w:tabs>
+        <w:rPr>
+          <w:rFonts w:ascii="Times New Roman" w:hAnsi="Times New Roman" w:cs="Times New Roman"/>
+          <w:lang w:val="en-US"/>
+        </w:rPr>
+      </w:pPr>
+      <w:r>
+        <w:rPr>
+          <w:rFonts w:ascii="Times New Roman" w:hAnsi="Times New Roman" w:cs="Times New Roman"/>
+          <w:lang w:val="en-US"/>
+        </w:rPr>
+        <w:t>-reading total classes attended</w:t>
+      </w:r>
+    </w:p>
+    <w:p>
+      <w:pPr>
+        <w:tabs>
+          <w:tab w:val="left" w:pos="1596"/>
+        </w:tabs>
+        <w:rPr>
+          <w:rFonts w:ascii="Times New Roman" w:hAnsi="Times New Roman" w:cs="Times New Roman"/>
+          <w:lang w:val="en-US"/>
+        </w:rPr>
+      </w:pPr>
+    </w:p>
+    <w:p>
+      <w:pPr>
+        <w:tabs>
+          <w:tab w:val="left" w:pos="1596"/>
+        </w:tabs>
+        <w:rPr>
+          <w:rFonts w:ascii="Times New Roman" w:hAnsi="Times New Roman" w:cs="Times New Roman"/>
+          <w:lang w:val="en-US"/>
+        </w:rPr>
+      </w:pPr>
+      <w:r>
+        <w:rPr>
+          <w:rFonts w:ascii="Times New Roman" w:hAnsi="Times New Roman" w:cs="Times New Roman"/>
+          <w:lang w:val="en-US"/>
+        </w:rPr>
+        <w:t>-calculating</w:t>
+      </w:r>
+    </w:p>
+    <w:p>
+      <w:pPr>
+        <w:tabs>
+          <w:tab w:val="left" w:pos="1596"/>
+        </w:tabs>
+        <w:rPr>
+          <w:rFonts w:ascii="Times New Roman" w:hAnsi="Times New Roman" w:cs="Times New Roman"/>
+          <w:lang w:val="en-US"/>
+        </w:rPr>
+      </w:pPr>
+    </w:p>
+    <w:p>
+      <w:pPr>
+        <w:tabs>
+          <w:tab w:val="left" w:pos="1596"/>
+        </w:tabs>
+        <w:rPr>
+          <w:rFonts w:ascii="Times New Roman" w:hAnsi="Times New Roman" w:cs="Times New Roman"/>
+          <w:lang w:val="en-US"/>
+        </w:rPr>
+      </w:pPr>
+      <w:r>
+        <w:rPr>
+          <w:rFonts w:ascii="Times New Roman" w:hAnsi="Times New Roman" w:cs="Times New Roman"/>
+          <w:lang w:val="en-US"/>
+        </w:rPr>
+        <w:t>- displaying the output with name of student</w:t>
+      </w:r>
+    </w:p>
+    <w:p>
+      <w:pPr>
+        <w:tabs>
+          <w:tab w:val="left" w:pos="1596"/>
+        </w:tabs>
+        <w:rPr>
+          <w:rFonts w:ascii="Times New Roman" w:hAnsi="Times New Roman" w:cs="Times New Roman"/>
+          <w:lang w:val="en-US"/>
+        </w:rPr>
+      </w:pPr>
+      <w:r>
+        <w:rPr>
+          <w:rFonts w:ascii="Times New Roman" w:hAnsi="Times New Roman" w:cs="Times New Roman"/>
+          <w:lang w:val="en-US"/>
+        </w:rPr>
+        <w:t xml:space="preserve"> </w:t>
+      </w:r>
+    </w:p>
+    <w:p>
+      <w:pPr>
+        <w:tabs>
+          <w:tab w:val="left" w:pos="1596"/>
+        </w:tabs>
+        <w:rPr>
+          <w:rFonts w:ascii="Times New Roman" w:hAnsi="Times New Roman" w:cs="Times New Roman"/>
+          <w:lang w:val="en-US"/>
+        </w:rPr>
+      </w:pPr>
+      <w:r>
+        <w:rPr>
+          <w:rFonts w:ascii="Times New Roman" w:hAnsi="Times New Roman" w:cs="Times New Roman"/>
+          <w:lang w:val="en-US"/>
+        </w:rPr>
+        <w:t>-</w:t>
+      </w:r>
+    </w:p>
+    <w:p>
+      <w:pPr>
+        <w:rPr>
+          <w:rFonts w:ascii="Times New Roman" w:hAnsi="Times New Roman" w:cs="Times New Roman"/>
+          <w:lang w:val="en-US"/>
+        </w:rPr>
+      </w:pPr>
+      <w:r>
+        <w:rPr>
+          <w:rFonts w:ascii="Times New Roman" w:hAnsi="Times New Roman" w:cs="Times New Roman"/>
+          <w:lang w:val="en-US"/>
+        </w:rPr>
+        <w:br w:type="page"/>
+      </w:r>
+    </w:p>
+    <w:p>
+      <w:pPr>
+        <w:tabs>
+          <w:tab w:val="left" w:pos="1596"/>
+        </w:tabs>
+        <w:rPr>
+          <w:rFonts w:ascii="Times New Roman" w:hAnsi="Times New Roman" w:cs="Times New Roman"/>
+          <w:lang w:val="en-US"/>
+        </w:rPr>
+      </w:pPr>
+      <w:r>
+        <w:rPr>
+          <w:rFonts w:ascii="Times New Roman" w:hAnsi="Times New Roman" w:cs="Times New Roman"/>
+          <w:lang w:val="en-US"/>
+        </w:rPr>
+        <w:lastRenderedPageBreak/>
+        <w:t>Updating dataframe list</w:t>
+      </w:r>
+    </w:p>
+    <w:p>
+      <w:pPr>
+        <w:tabs>
+          <w:tab w:val="left" w:pos="1596"/>
+        </w:tabs>
+        <w:rPr>
+          <w:rFonts w:ascii="Times New Roman" w:hAnsi="Times New Roman" w:cs="Times New Roman"/>
+          <w:lang w:val="en-US"/>
+        </w:rPr>
+      </w:pPr>
+    </w:p>
+    <w:p>
+      <w:pPr>
+        <w:tabs>
+          <w:tab w:val="left" w:pos="1596"/>
+        </w:tabs>
+        <w:rPr>
+          <w:rFonts w:ascii="Times New Roman" w:hAnsi="Times New Roman" w:cs="Times New Roman"/>
+          <w:lang w:val="en-US"/>
+        </w:rPr>
+      </w:pPr>
+      <w:r>
+        <w:rPr>
+          <w:rFonts w:ascii="Times New Roman" w:hAnsi="Times New Roman" w:cs="Times New Roman"/>
+          <w:lang w:val="en-US"/>
+        </w:rPr>
+        <w:t>-taking input from the checkbox</w:t>
+      </w:r>
+    </w:p>
+    <w:p>
+      <w:pPr>
+        <w:tabs>
+          <w:tab w:val="left" w:pos="1596"/>
+        </w:tabs>
+        <w:rPr>
+          <w:rFonts w:ascii="Times New Roman" w:hAnsi="Times New Roman" w:cs="Times New Roman"/>
+          <w:lang w:val="en-US"/>
+        </w:rPr>
+      </w:pPr>
+    </w:p>
+    <w:p>
+      <w:pPr>
+        <w:tabs>
+          <w:tab w:val="left" w:pos="1596"/>
+        </w:tabs>
+        <w:rPr>
+          <w:rFonts w:ascii="Times New Roman" w:hAnsi="Times New Roman" w:cs="Times New Roman"/>
+          <w:lang w:val="en-US"/>
+        </w:rPr>
+      </w:pPr>
+      <w:r>
+        <w:rPr>
+          <w:rFonts w:ascii="Times New Roman" w:hAnsi="Times New Roman" w:cs="Times New Roman"/>
+          <w:lang w:val="en-US"/>
+        </w:rPr>
+        <w:t>-present variable</w:t>
+      </w:r>
+    </w:p>
+    <w:p>
+      <w:pPr>
+        <w:tabs>
+          <w:tab w:val="left" w:pos="1596"/>
+        </w:tabs>
+        <w:rPr>
+          <w:rFonts w:ascii="Times New Roman" w:hAnsi="Times New Roman" w:cs="Times New Roman"/>
+          <w:lang w:val="en-US"/>
+        </w:rPr>
+      </w:pPr>
+    </w:p>
+    <w:p>
+      <w:pPr>
+        <w:tabs>
+          <w:tab w:val="left" w:pos="1596"/>
+        </w:tabs>
+        <w:rPr>
+          <w:rFonts w:ascii="Times New Roman" w:hAnsi="Times New Roman" w:cs="Times New Roman"/>
+          <w:lang w:val="en-US"/>
+        </w:rPr>
+      </w:pPr>
+      <w:r>
+        <w:rPr>
+          <w:rFonts w:ascii="Times New Roman" w:hAnsi="Times New Roman" w:cs="Times New Roman"/>
+          <w:lang w:val="en-US"/>
+        </w:rPr>
+        <w:t>-absent variable</w:t>
+      </w:r>
+    </w:p>
+    <w:p>
+      <w:pPr>
+        <w:tabs>
+          <w:tab w:val="left" w:pos="1596"/>
+        </w:tabs>
+        <w:rPr>
+          <w:rFonts w:ascii="Times New Roman" w:hAnsi="Times New Roman" w:cs="Times New Roman"/>
+          <w:lang w:val="en-US"/>
+        </w:rPr>
+      </w:pPr>
+    </w:p>
+    <w:p>
+      <w:pPr>
+        <w:tabs>
+          <w:tab w:val="left" w:pos="1596"/>
+        </w:tabs>
+        <w:rPr>
+          <w:rFonts w:ascii="Times New Roman" w:hAnsi="Times New Roman" w:cs="Times New Roman"/>
+          <w:lang w:val="en-US"/>
+        </w:rPr>
+      </w:pPr>
+      <w:r>
+        <w:rPr>
+          <w:rFonts w:ascii="Times New Roman" w:hAnsi="Times New Roman" w:cs="Times New Roman"/>
+          <w:lang w:val="en-US"/>
+        </w:rPr>
+        <w:t>-markpresent()</w:t>
+      </w:r>
+    </w:p>
+    <w:p>
+      <w:pPr>
+        <w:tabs>
+          <w:tab w:val="left" w:pos="1596"/>
+        </w:tabs>
+        <w:rPr>
+          <w:rFonts w:ascii="Times New Roman" w:hAnsi="Times New Roman" w:cs="Times New Roman"/>
+          <w:lang w:val="en-US"/>
+        </w:rPr>
+      </w:pPr>
+    </w:p>
+    <w:p>
+      <w:pPr>
+        <w:tabs>
+          <w:tab w:val="left" w:pos="1596"/>
+        </w:tabs>
+        <w:rPr>
+          <w:rFonts w:ascii="Times New Roman" w:hAnsi="Times New Roman" w:cs="Times New Roman"/>
+          <w:lang w:val="en-US"/>
+        </w:rPr>
+      </w:pPr>
+      <w:r>
+        <w:rPr>
+          <w:rFonts w:ascii="Times New Roman" w:hAnsi="Times New Roman" w:cs="Times New Roman"/>
+          <w:lang w:val="en-US"/>
+        </w:rPr>
+        <w:t>-markabsent()</w:t>
+      </w:r>
+    </w:p>
+    <w:p>
+      <w:pPr>
+        <w:rPr>
+          <w:rFonts w:ascii="Times New Roman" w:hAnsi="Times New Roman" w:cs="Times New Roman"/>
+          <w:lang w:val="en-US"/>
+        </w:rPr>
+      </w:pPr>
+      <w:r>
+        <w:rPr>
+          <w:rFonts w:ascii="Times New Roman" w:hAnsi="Times New Roman" w:cs="Times New Roman"/>
+          <w:lang w:val="en-US"/>
+        </w:rPr>
+        <w:br w:type="page"/>
+      </w:r>
+    </w:p>
+    <w:p>
+      <w:pPr>
+        <w:rPr>
+          <w:rFonts w:ascii="Times New Roman" w:hAnsi="Times New Roman" w:cs="Times New Roman"/>
+          <w:lang w:val="en-US"/>
+        </w:rPr>
+      </w:pPr>
+      <w:r>
+        <w:rPr>
+          <w:rFonts w:ascii="Times New Roman" w:hAnsi="Times New Roman" w:cs="Times New Roman"/>
+          <w:lang w:val="en-US"/>
+        </w:rPr>
+        <w:lastRenderedPageBreak/>
+        <w:t>Saving the record</w:t>
+      </w:r>
+    </w:p>
+    <w:p>
+      <w:pPr>
+        <w:rPr>
+          <w:rFonts w:ascii="Times New Roman" w:hAnsi="Times New Roman" w:cs="Times New Roman"/>
+          <w:lang w:val="en-US"/>
+        </w:rPr>
+      </w:pPr>
+    </w:p>
+    <w:p>
+      <w:pPr>
+        <w:rPr>
+          <w:rFonts w:ascii="Times New Roman" w:hAnsi="Times New Roman" w:cs="Times New Roman"/>
+          <w:lang w:val="en-US"/>
+        </w:rPr>
+      </w:pPr>
+      <w:r>
+        <w:rPr>
+          <w:rFonts w:ascii="Times New Roman" w:hAnsi="Times New Roman" w:cs="Times New Roman"/>
+          <w:lang w:val="en-US"/>
+        </w:rPr>
+        <w:t>-save()</w:t>
+      </w:r>
+    </w:p>
+    <w:p>
+      <w:pPr>
+        <w:rPr>
+          <w:rFonts w:ascii="Times New Roman" w:hAnsi="Times New Roman" w:cs="Times New Roman"/>
+          <w:lang w:val="en-US"/>
+        </w:rPr>
+      </w:pPr>
+    </w:p>
+    <w:p>
+      <w:pPr>
+        <w:rPr>
+          <w:rFonts w:ascii="Times New Roman" w:hAnsi="Times New Roman" w:cs="Times New Roman"/>
+          <w:lang w:val="en-US"/>
+        </w:rPr>
+      </w:pPr>
+      <w:r>
+        <w:rPr>
+          <w:rFonts w:ascii="Times New Roman" w:hAnsi="Times New Roman" w:cs="Times New Roman"/>
+          <w:lang w:val="en-US"/>
+        </w:rPr>
+        <w:t>-excelwriter</w:t>
+      </w:r>
+    </w:p>
+    <w:p>
+      <w:pPr>
+        <w:rPr>
+          <w:rFonts w:ascii="Times New Roman" w:hAnsi="Times New Roman" w:cs="Times New Roman"/>
+          <w:lang w:val="en-US"/>
+        </w:rPr>
+      </w:pPr>
+    </w:p>
+    <w:p>
+      <w:pPr>
+        <w:rPr>
+          <w:rFonts w:ascii="Times New Roman" w:hAnsi="Times New Roman" w:cs="Times New Roman"/>
+          <w:lang w:val="en-US"/>
+        </w:rPr>
+      </w:pPr>
+      <w:r>
+        <w:rPr>
+          <w:rFonts w:ascii="Times New Roman" w:hAnsi="Times New Roman" w:cs="Times New Roman"/>
+          <w:lang w:val="en-US"/>
+        </w:rPr>
+        <w:t>-why all list object being written to the file</w:t>
+      </w:r>
+    </w:p>
+    <w:p>
+      <w:pPr>
+        <w:rPr>
+          <w:rFonts w:ascii="Times New Roman" w:hAnsi="Times New Roman" w:cs="Times New Roman"/>
+          <w:lang w:val="en-US"/>
+        </w:rPr>
+      </w:pPr>
+    </w:p>
+    <w:p>
+      <w:pPr>
+        <w:rPr>
+          <w:rFonts w:ascii="Times New Roman" w:hAnsi="Times New Roman" w:cs="Times New Roman"/>
+          <w:lang w:val="en-US"/>
+        </w:rPr>
+      </w:pPr>
+    </w:p>
+    <w:p>
+      <w:pPr>
+        <w:rPr>
+          <w:rFonts w:ascii="Times New Roman" w:hAnsi="Times New Roman" w:cs="Times New Roman"/>
+          <w:lang w:val="en-US"/>
+        </w:rPr>
+      </w:pPr>
+    </w:p>
+    <w:p>
+      <w:pPr>
+        <w:rPr>
+          <w:rFonts w:ascii="Times New Roman" w:hAnsi="Times New Roman" w:cs="Times New Roman"/>
+          <w:lang w:val="en-US"/>
+        </w:rPr>
+      </w:pPr>
+    </w:p>
+    <w:p>
+      <w:pPr>
+        <w:rPr>
+          <w:rFonts w:ascii="Times New Roman" w:hAnsi="Times New Roman" w:cs="Times New Roman"/>
+          <w:lang w:val="en-US"/>
+        </w:rPr>
+      </w:pPr>
+    </w:p>
+    <w:p>
+      <w:pPr>
+        <w:rPr>
+          <w:rFonts w:ascii="Times New Roman" w:hAnsi="Times New Roman" w:cs="Times New Roman"/>
+          <w:lang w:val="en-US"/>
+        </w:rPr>
+      </w:pPr>
+    </w:p>
+    <w:p>
+      <w:pPr>
+        <w:rPr>
+          <w:rFonts w:ascii="Times New Roman" w:hAnsi="Times New Roman" w:cs="Times New Roman"/>
+          <w:lang w:val="en-US"/>
+        </w:rPr>
+      </w:pPr>
+    </w:p>
+    <w:p>
+      <w:pPr>
+        <w:rPr>
+          <w:rFonts w:ascii="Times New Roman" w:hAnsi="Times New Roman" w:cs="Times New Roman"/>
+          <w:lang w:val="en-US"/>
+        </w:rPr>
+      </w:pPr>
+    </w:p>
+    <w:p>
+      <w:pPr>
+        <w:rPr>
+          <w:rFonts w:ascii="Times New Roman" w:hAnsi="Times New Roman" w:cs="Times New Roman"/>
+          <w:lang w:val="en-US"/>
+        </w:rPr>
+      </w:pPr>
+    </w:p>
+    <w:p>
+      <w:pPr>
+        <w:rPr>
+          <w:rFonts w:ascii="Times New Roman" w:hAnsi="Times New Roman" w:cs="Times New Roman"/>
+          <w:lang w:val="en-US"/>
+        </w:rPr>
+      </w:pPr>
+    </w:p>
+    <w:p>
+      <w:pPr>
+        <w:rPr>
+          <w:rFonts w:ascii="Times New Roman" w:hAnsi="Times New Roman" w:cs="Times New Roman"/>
+          <w:lang w:val="en-US"/>
+        </w:rPr>
+      </w:pPr>
+    </w:p>
+    <w:p>
+      <w:pPr>
+        <w:rPr>
+          <w:rFonts w:ascii="Times New Roman" w:hAnsi="Times New Roman" w:cs="Times New Roman"/>
+          <w:lang w:val="en-US"/>
+        </w:rPr>
+      </w:pPr>
+    </w:p>
+    <w:p>
+      <w:pPr>
+        <w:rPr>
+          <w:rFonts w:ascii="Times New Roman" w:hAnsi="Times New Roman" w:cs="Times New Roman"/>
+          <w:lang w:val="en-US"/>
+        </w:rPr>
+      </w:pPr>
+    </w:p>
+    <w:p>
+      <w:pPr>
+        <w:rPr>
+          <w:rFonts w:ascii="Times New Roman" w:hAnsi="Times New Roman" w:cs="Times New Roman"/>
+          <w:lang w:val="en-US"/>
+        </w:rPr>
+      </w:pPr>
+    </w:p>
+    <w:p>
+      <w:pPr>
+        <w:rPr>
+          <w:rFonts w:ascii="Times New Roman" w:hAnsi="Times New Roman" w:cs="Times New Roman"/>
+          <w:lang w:val="en-US"/>
+        </w:rPr>
+      </w:pPr>
+    </w:p>
+    <w:p>
+      <w:pPr>
+        <w:rPr>
+          <w:rFonts w:ascii="Times New Roman" w:hAnsi="Times New Roman" w:cs="Times New Roman"/>
+          <w:lang w:val="en-US"/>
+        </w:rPr>
+      </w:pPr>
+    </w:p>
+    <w:p>
+      <w:pPr>
+        <w:rPr>
+          <w:rFonts w:ascii="Times New Roman" w:hAnsi="Times New Roman" w:cs="Times New Roman"/>
+          <w:lang w:val="en-US"/>
+        </w:rPr>
+      </w:pPr>
+    </w:p>
+    <w:p>
+      <w:pPr>
+        <w:rPr>
+          <w:rFonts w:ascii="Times New Roman" w:hAnsi="Times New Roman" w:cs="Times New Roman"/>
+          <w:lang w:val="en-US"/>
+        </w:rPr>
+      </w:pPr>
+    </w:p>
+    <w:p>
+      <w:pPr>
+        <w:rPr>
+          <w:rFonts w:ascii="Times New Roman" w:hAnsi="Times New Roman" w:cs="Times New Roman"/>
+          <w:lang w:val="en-US"/>
+        </w:rPr>
+      </w:pPr>
+    </w:p>
+    <w:p>
+      <w:pPr>
+        <w:rPr>
+          <w:rFonts w:ascii="Times New Roman" w:hAnsi="Times New Roman" w:cs="Times New Roman"/>
+          <w:lang w:val="en-US"/>
+        </w:rPr>
+      </w:pPr>
+    </w:p>
+    <w:p>
+      <w:pPr>
+        <w:rPr>
+          <w:rFonts w:ascii="Times New Roman" w:hAnsi="Times New Roman" w:cs="Times New Roman"/>
+          <w:lang w:val="en-US"/>
+        </w:rPr>
+      </w:pPr>
+    </w:p>
+    <w:p>
+      <w:pPr>
+        <w:rPr>
+          <w:rFonts w:ascii="Times New Roman" w:hAnsi="Times New Roman" w:cs="Times New Roman"/>
+          <w:lang w:val="en-US"/>
+        </w:rPr>
+      </w:pPr>
+    </w:p>
+    <w:p>
+      <w:pPr>
+        <w:rPr>
+          <w:rFonts w:ascii="Times New Roman" w:hAnsi="Times New Roman" w:cs="Times New Roman"/>
+          <w:lang w:val="en-US"/>
+        </w:rPr>
+      </w:pPr>
+    </w:p>
+    <w:p>
+      <w:pPr>
+        <w:rPr>
+          <w:rFonts w:ascii="Times New Roman" w:hAnsi="Times New Roman" w:cs="Times New Roman"/>
+          <w:lang w:val="en-US"/>
+        </w:rPr>
+      </w:pPr>
+    </w:p>
+    <w:p>
+      <w:pPr>
+        <w:rPr>
+          <w:rFonts w:ascii="Times New Roman" w:hAnsi="Times New Roman" w:cs="Times New Roman"/>
+          <w:lang w:val="en-US"/>
+        </w:rPr>
+      </w:pPr>
+    </w:p>
+    <w:p>
+      <w:pPr>
+        <w:rPr>
+          <w:rFonts w:ascii="Times New Roman" w:hAnsi="Times New Roman" w:cs="Times New Roman"/>
+          <w:sz w:val="20"/>
+          <w:szCs w:val="20"/>
           <w:lang w:val="en-US"/>
         </w:rPr>
       </w:pPr>
@@ -3029,43 +4297,408 @@
           <w:szCs w:val="28"/>
           <w:lang w:val="en-US"/>
         </w:rPr>
-        <w:t>Withdraw</w:t>
-      </w:r>
-    </w:p>
-    <w:p>
-      <w:pPr>
-        <w:tabs>
-          <w:tab w:val="left" w:pos="1596"/>
-        </w:tabs>
-        <w:rPr>
-          <w:rFonts w:ascii="Times New Roman" w:hAnsi="Times New Roman" w:cs="Times New Roman"/>
-          <w:shd w:val="clear" w:color="auto" w:fill="FFFFFF"/>
-        </w:rPr>
-      </w:pPr>
-      <w:r>
-        <w:rPr>
-          <w:rFonts w:ascii="Times New Roman" w:hAnsi="Times New Roman" w:cs="Times New Roman"/>
-          <w:shd w:val="clear" w:color="auto" w:fill="FFFFFF"/>
-        </w:rPr>
-        <w:t>Removes the window from the screen, without destroying it.</w:t>
-      </w:r>
-    </w:p>
-    <w:p>
-      <w:pPr>
-        <w:tabs>
-          <w:tab w:val="left" w:pos="1596"/>
-        </w:tabs>
-        <w:rPr>
-          <w:rFonts w:ascii="Times New Roman" w:hAnsi="Times New Roman" w:cs="Times New Roman"/>
-          <w:lang w:val="en-US"/>
-        </w:rPr>
-      </w:pPr>
-    </w:p>
-    <w:p>
-      <w:pPr>
-        <w:tabs>
-          <w:tab w:val="left" w:pos="1596"/>
-        </w:tabs>
+        <w:lastRenderedPageBreak/>
+        <w:t>MODIFYING THE RECORD</w:t>
+      </w:r>
+    </w:p>
+    <w:p>
+      <w:pPr>
+        <w:tabs>
+          <w:tab w:val="left" w:pos="1596"/>
+        </w:tabs>
+        <w:rPr>
+          <w:rFonts w:ascii="Times New Roman" w:hAnsi="Times New Roman" w:cs="Times New Roman"/>
+          <w:lang w:val="en-US"/>
+        </w:rPr>
+      </w:pPr>
+    </w:p>
+    <w:p>
+      <w:pPr>
+        <w:pStyle w:val="ListParagraph"/>
+        <w:numPr>
+          <w:ilvl w:val="0"/>
+          <w:numId w:val="5"/>
+        </w:numPr>
+        <w:tabs>
+          <w:tab w:val="left" w:pos="1596"/>
+        </w:tabs>
+        <w:spacing w:line="480" w:lineRule="auto"/>
+        <w:rPr>
+          <w:rFonts w:ascii="Times New Roman" w:hAnsi="Times New Roman" w:cs="Times New Roman"/>
+          <w:b/>
+          <w:bCs/>
+          <w:sz w:val="24"/>
+          <w:szCs w:val="24"/>
+          <w:lang w:val="en-US"/>
+        </w:rPr>
+      </w:pPr>
+      <w:r>
+        <w:rPr>
+          <w:rFonts w:ascii="Times New Roman" w:hAnsi="Times New Roman" w:cs="Times New Roman"/>
+          <w:b/>
+          <w:bCs/>
+          <w:sz w:val="24"/>
+          <w:szCs w:val="24"/>
+          <w:lang w:val="en-US"/>
+        </w:rPr>
+        <w:t xml:space="preserve">Add </w:t>
+      </w:r>
+      <w:r>
+        <w:rPr>
+          <w:rFonts w:ascii="Times New Roman" w:hAnsi="Times New Roman" w:cs="Times New Roman"/>
+          <w:b/>
+          <w:bCs/>
+          <w:sz w:val="24"/>
+          <w:szCs w:val="24"/>
+          <w:lang w:val="en-US"/>
+        </w:rPr>
+        <w:t>Student</w:t>
+      </w:r>
+    </w:p>
+    <w:p>
+      <w:pPr>
+        <w:tabs>
+          <w:tab w:val="left" w:pos="1596"/>
+        </w:tabs>
+        <w:rPr>
+          <w:rFonts w:ascii="Times New Roman" w:hAnsi="Times New Roman" w:cs="Times New Roman"/>
+          <w:lang w:val="en-US"/>
+        </w:rPr>
+      </w:pPr>
+      <w:r>
+        <w:rPr>
+          <w:rFonts w:ascii="Times New Roman" w:hAnsi="Times New Roman" w:cs="Times New Roman"/>
+          <w:lang w:val="en-US"/>
+        </w:rPr>
+        <w:t xml:space="preserve">To add a student in the record a specific button is given in the main window. On clicking the </w:t>
+      </w:r>
+      <w:r>
+        <w:rPr>
+          <w:rFonts w:ascii="Times New Roman" w:hAnsi="Times New Roman" w:cs="Times New Roman"/>
+          <w:lang w:val="en-US"/>
+        </w:rPr>
+        <w:t>button,</w:t>
+      </w:r>
+      <w:r>
+        <w:rPr>
+          <w:rFonts w:ascii="Times New Roman" w:hAnsi="Times New Roman" w:cs="Times New Roman"/>
+          <w:lang w:val="en-US"/>
+        </w:rPr>
+        <w:t xml:space="preserve"> a new frame is opened which asks user to give full name(f_name) of the student and a button to update is given which updates the data and opens main window again.</w:t>
+      </w:r>
+    </w:p>
+    <w:p>
+      <w:pPr>
+        <w:ind w:firstLine="108"/>
+        <w:rPr>
+          <w:rFonts w:ascii="Times New Roman" w:hAnsi="Times New Roman"/>
+          <w:lang w:val="en-US"/>
+        </w:rPr>
+      </w:pPr>
+    </w:p>
+    <w:p>
+      <w:pPr>
+        <w:tabs>
+          <w:tab w:val="left" w:pos="1596"/>
+        </w:tabs>
+        <w:spacing w:line="480" w:lineRule="auto"/>
+        <w:rPr>
+          <w:rFonts w:ascii="Times New Roman" w:hAnsi="Times New Roman" w:cs="Times New Roman"/>
+          <w:b/>
+          <w:bCs/>
+          <w:sz w:val="24"/>
+          <w:szCs w:val="24"/>
+          <w:lang w:val="en-US"/>
+        </w:rPr>
+      </w:pPr>
+      <w:r>
+        <w:rPr>
+          <w:rFonts w:ascii="Times New Roman" w:hAnsi="Times New Roman" w:cs="Times New Roman"/>
+          <w:b/>
+          <w:bCs/>
+          <w:sz w:val="24"/>
+          <w:szCs w:val="24"/>
+          <w:lang w:val="en-US"/>
+        </w:rPr>
+        <w:t xml:space="preserve">Taking </w:t>
+      </w:r>
+      <w:r>
+        <w:rPr>
+          <w:rFonts w:ascii="Times New Roman" w:hAnsi="Times New Roman" w:cs="Times New Roman"/>
+          <w:b/>
+          <w:bCs/>
+          <w:sz w:val="24"/>
+          <w:szCs w:val="24"/>
+          <w:lang w:val="en-US"/>
+        </w:rPr>
+        <w:t>Input from The Input Box</w:t>
+      </w:r>
+    </w:p>
+    <w:p>
+      <w:pPr>
+        <w:tabs>
+          <w:tab w:val="left" w:pos="1596"/>
+        </w:tabs>
+        <w:rPr>
+          <w:rFonts w:ascii="Times New Roman" w:hAnsi="Times New Roman" w:cs="Times New Roman"/>
+          <w:lang w:val="en-US"/>
+        </w:rPr>
+      </w:pPr>
+      <w:r>
+        <w:rPr>
+          <w:rFonts w:ascii="Times New Roman" w:hAnsi="Times New Roman" w:cs="Times New Roman"/>
+          <w:lang w:val="en-US"/>
+        </w:rPr>
+        <w:t>Taking the name of student by user in entry widget and adding the student to the last of our database i.e. a new roll no is given to the student in last of our student records.</w:t>
+      </w:r>
+    </w:p>
+    <w:p>
+      <w:pPr>
+        <w:pStyle w:val="Subtitle"/>
+        <w:numPr>
+          <w:ilvl w:val="0"/>
+          <w:numId w:val="0"/>
+        </w:numPr>
+        <w:ind w:firstLine="720"/>
+      </w:pPr>
+      <w:r>
+        <w:t>RollNo = Label(frame,text = len(dflist[0].index)+2).grid(row=0,column=1)</w:t>
+      </w:r>
+    </w:p>
+    <w:p>
+      <w:pPr>
+        <w:pStyle w:val="Subtitle"/>
+        <w:numPr>
+          <w:ilvl w:val="0"/>
+          <w:numId w:val="0"/>
+        </w:numPr>
+        <w:ind w:firstLine="720"/>
+      </w:pPr>
+      <w:r>
+        <w:t>f_name = Entry(frame, width=30,borderwidth=3)</w:t>
+      </w:r>
+    </w:p>
+    <w:p>
+      <w:r>
+        <w:t>The name of the student entered into the input box can be accessed through the variable assigned to the Entry Widget.</w:t>
+      </w:r>
+    </w:p>
+    <w:p>
+      <w:pPr>
+        <w:pStyle w:val="Subtitle"/>
+        <w:ind w:firstLine="720"/>
+        <w:rPr>
+          <w:lang w:eastAsia="en-IN"/>
+        </w:rPr>
+      </w:pPr>
+      <w:r>
+        <w:t>f_name.get()</w:t>
+      </w:r>
+    </w:p>
+    <w:p>
+      <w:pPr>
+        <w:pStyle w:val="ListParagraph"/>
+        <w:tabs>
+          <w:tab w:val="left" w:pos="1596"/>
+        </w:tabs>
+        <w:ind w:left="360"/>
+        <w:rPr>
+          <w:rFonts w:ascii="Times New Roman" w:hAnsi="Times New Roman" w:cs="Times New Roman"/>
+          <w:b/>
+          <w:bCs/>
+          <w:sz w:val="24"/>
+          <w:szCs w:val="24"/>
+          <w:lang w:val="en-US"/>
+        </w:rPr>
+      </w:pPr>
+    </w:p>
+    <w:p>
+      <w:pPr>
+        <w:tabs>
+          <w:tab w:val="left" w:pos="1596"/>
+        </w:tabs>
+        <w:spacing w:line="480" w:lineRule="auto"/>
+        <w:rPr>
+          <w:rFonts w:ascii="Times New Roman" w:hAnsi="Times New Roman" w:cs="Times New Roman"/>
+          <w:b/>
+          <w:bCs/>
+          <w:sz w:val="24"/>
+          <w:szCs w:val="24"/>
+          <w:lang w:val="en-US"/>
+        </w:rPr>
+      </w:pPr>
+      <w:r>
+        <w:rPr>
+          <w:rFonts w:ascii="Times New Roman" w:hAnsi="Times New Roman" w:cs="Times New Roman"/>
+          <w:b/>
+          <w:bCs/>
+          <w:sz w:val="24"/>
+          <w:szCs w:val="24"/>
+          <w:lang w:val="en-US"/>
+        </w:rPr>
+        <w:t xml:space="preserve">Updating </w:t>
+      </w:r>
+      <w:r>
+        <w:rPr>
+          <w:rFonts w:ascii="Times New Roman" w:hAnsi="Times New Roman" w:cs="Times New Roman"/>
+          <w:b/>
+          <w:bCs/>
+          <w:sz w:val="24"/>
+          <w:szCs w:val="24"/>
+          <w:lang w:val="en-US"/>
+        </w:rPr>
+        <w:t>Dataframe</w:t>
+      </w:r>
+    </w:p>
+    <w:p>
+      <w:pPr>
+        <w:tabs>
+          <w:tab w:val="left" w:pos="1596"/>
+        </w:tabs>
+        <w:rPr>
+          <w:rFonts w:ascii="Times New Roman" w:hAnsi="Times New Roman" w:cs="Times New Roman"/>
+          <w:lang w:val="en-US"/>
+        </w:rPr>
+      </w:pPr>
+      <w:r>
+        <w:rPr>
+          <w:rFonts w:ascii="Times New Roman" w:hAnsi="Times New Roman" w:cs="Times New Roman"/>
+          <w:lang w:val="en-US"/>
+        </w:rPr>
+        <w:t>To update the data in all the 6 sheets or 6 courses, add the student’s name and roll no in all 6 sheets by get attribute of entry widget and the specific roll no given</w:t>
+      </w:r>
+    </w:p>
+    <w:p>
+      <w:pPr>
+        <w:pStyle w:val="Subtitle"/>
+        <w:ind w:left="720"/>
+      </w:pPr>
+      <w:r>
+        <w:t>for i in range(6):</w:t>
+      </w:r>
+    </w:p>
+    <w:p>
+      <w:pPr>
+        <w:pStyle w:val="Subtitle"/>
+        <w:ind w:left="720" w:firstLine="720"/>
+      </w:pPr>
+      <w:r>
+        <w:t>df2 = {'RollNo':len(dflist[0].index)+2,'Name': f_name.get()}</w:t>
+      </w:r>
+    </w:p>
+    <w:p>
+      <w:pPr>
+        <w:pStyle w:val="Subtitle"/>
+        <w:ind w:left="720" w:firstLine="720"/>
+        <w:rPr>
+          <w:rFonts w:eastAsia="Times New Roman"/>
+          <w:lang w:eastAsia="en-IN"/>
+        </w:rPr>
+      </w:pPr>
+      <w:r>
+        <w:t>dflist[i]=dflist[i].append(df2,ignore_index = True)</w:t>
+      </w:r>
+    </w:p>
+    <w:p>
+      <w:pPr>
+        <w:rPr>
+          <w:lang w:eastAsia="en-IN"/>
+        </w:rPr>
+      </w:pPr>
+    </w:p>
+    <w:p>
+      <w:pPr>
+        <w:pStyle w:val="ListParagraph"/>
+        <w:tabs>
+          <w:tab w:val="left" w:pos="1596"/>
+        </w:tabs>
+        <w:ind w:left="360"/>
+        <w:rPr>
+          <w:rFonts w:ascii="Times New Roman" w:hAnsi="Times New Roman" w:cs="Times New Roman"/>
+          <w:lang w:val="en-US"/>
+        </w:rPr>
+      </w:pPr>
+    </w:p>
+    <w:p>
+      <w:pPr>
+        <w:tabs>
+          <w:tab w:val="left" w:pos="1596"/>
+        </w:tabs>
+        <w:rPr>
+          <w:rFonts w:ascii="Times New Roman" w:hAnsi="Times New Roman" w:cs="Times New Roman"/>
+          <w:lang w:val="en-US"/>
+        </w:rPr>
+      </w:pPr>
+      <w:r>
+        <w:rPr>
+          <w:rFonts w:ascii="Times New Roman" w:hAnsi="Times New Roman" w:cs="Times New Roman"/>
+          <w:lang w:val="en-US"/>
+        </w:rPr>
+        <w:t xml:space="preserve">In above code, the loop is executing 6 times so that it </w:t>
+      </w:r>
+      <w:r>
+        <w:rPr>
+          <w:rFonts w:ascii="Times New Roman" w:hAnsi="Times New Roman" w:cs="Times New Roman"/>
+          <w:lang w:val="en-US"/>
+        </w:rPr>
+        <w:t>appends</w:t>
+      </w:r>
+      <w:r>
+        <w:rPr>
+          <w:rFonts w:ascii="Times New Roman" w:hAnsi="Times New Roman" w:cs="Times New Roman"/>
+          <w:lang w:val="en-US"/>
+        </w:rPr>
+        <w:t xml:space="preserve"> </w:t>
+      </w:r>
+      <w:r>
+        <w:rPr>
+          <w:rFonts w:ascii="Times New Roman" w:hAnsi="Times New Roman" w:cs="Times New Roman"/>
+          <w:lang w:val="en-US"/>
+        </w:rPr>
+        <w:t xml:space="preserve">the new record in </w:t>
+      </w:r>
+      <w:r>
+        <w:rPr>
+          <w:rFonts w:ascii="Times New Roman" w:hAnsi="Times New Roman" w:cs="Times New Roman"/>
+          <w:lang w:val="en-US"/>
+        </w:rPr>
+        <w:t>the data</w:t>
+      </w:r>
+      <w:r>
+        <w:rPr>
+          <w:rFonts w:ascii="Times New Roman" w:hAnsi="Times New Roman" w:cs="Times New Roman"/>
+          <w:lang w:val="en-US"/>
+        </w:rPr>
+        <w:t xml:space="preserve">frame of </w:t>
+      </w:r>
+      <w:r>
+        <w:rPr>
+          <w:rFonts w:ascii="Times New Roman" w:hAnsi="Times New Roman" w:cs="Times New Roman"/>
+          <w:lang w:val="en-US"/>
+        </w:rPr>
+        <w:t>all the 6 courses.</w:t>
+      </w:r>
+    </w:p>
+    <w:p>
+      <w:pPr>
+        <w:pStyle w:val="ListParagraph"/>
+        <w:numPr>
+          <w:ilvl w:val="0"/>
+          <w:numId w:val="5"/>
+        </w:numPr>
+        <w:rPr>
+          <w:rFonts w:ascii="Times New Roman" w:hAnsi="Times New Roman" w:cs="Times New Roman"/>
+          <w:lang w:val="en-US"/>
+        </w:rPr>
+      </w:pPr>
+      <w:r>
+        <w:rPr>
+          <w:rFonts w:ascii="Times New Roman" w:hAnsi="Times New Roman" w:cs="Times New Roman"/>
+          <w:lang w:val="en-US"/>
+        </w:rPr>
+        <w:br w:type="page"/>
+      </w:r>
+      <w:r>
         <w:rPr>
           <w:rFonts w:ascii="Times New Roman" w:hAnsi="Times New Roman" w:cs="Times New Roman"/>
           <w:b/>
@@ -3074,714 +4707,490 @@
           <w:szCs w:val="28"/>
           <w:lang w:val="en-US"/>
         </w:rPr>
-      </w:pPr>
-      <w:r>
+        <w:lastRenderedPageBreak/>
+        <w:t>Delete Student</w:t>
+      </w:r>
+    </w:p>
+    <w:p>
+      <w:pPr>
+        <w:rPr>
+          <w:rFonts w:ascii="Times New Roman" w:hAnsi="Times New Roman" w:cs="Times New Roman"/>
+          <w:lang w:val="en-US"/>
+        </w:rPr>
+      </w:pPr>
+    </w:p>
+    <w:p>
+      <w:pPr>
+        <w:tabs>
+          <w:tab w:val="left" w:pos="1596"/>
+        </w:tabs>
+        <w:rPr>
+          <w:rFonts w:ascii="Times New Roman" w:hAnsi="Times New Roman" w:cs="Times New Roman"/>
+          <w:lang w:val="en-US"/>
+        </w:rPr>
+      </w:pPr>
+      <w:r>
+        <w:rPr>
+          <w:rFonts w:ascii="Times New Roman" w:hAnsi="Times New Roman" w:cs="Times New Roman"/>
+          <w:lang w:val="en-US"/>
+        </w:rPr>
+        <w:t xml:space="preserve">To delete a student in the record a specific button is given in the main window. On clicking the button a new frame is opened which asks user to give full name(f_name) and  roll no of the student and a button to update is given which updates the data and opens main window again.  </w:t>
+      </w:r>
+    </w:p>
+    <w:p>
+      <w:pPr>
+        <w:pStyle w:val="ListParagraph"/>
+        <w:tabs>
+          <w:tab w:val="left" w:pos="1596"/>
+        </w:tabs>
+        <w:ind w:left="360"/>
+        <w:rPr>
+          <w:rFonts w:ascii="Times New Roman" w:hAnsi="Times New Roman" w:cs="Times New Roman"/>
+          <w:lang w:val="en-US"/>
+        </w:rPr>
+      </w:pPr>
+    </w:p>
+    <w:p>
+      <w:pPr>
+        <w:tabs>
+          <w:tab w:val="left" w:pos="1596"/>
+        </w:tabs>
+        <w:spacing w:line="480" w:lineRule="auto"/>
         <w:rPr>
           <w:rFonts w:ascii="Times New Roman" w:hAnsi="Times New Roman" w:cs="Times New Roman"/>
           <w:b/>
           <w:bCs/>
-          <w:sz w:val="28"/>
-          <w:szCs w:val="28"/>
-          <w:lang w:val="en-US"/>
-        </w:rPr>
-        <w:t>Deiconify</w:t>
-      </w:r>
-    </w:p>
-    <w:p>
-      <w:pPr>
-        <w:tabs>
-          <w:tab w:val="left" w:pos="1596"/>
-        </w:tabs>
-        <w:rPr>
-          <w:rFonts w:ascii="Times New Roman" w:hAnsi="Times New Roman" w:cs="Times New Roman"/>
-          <w:lang w:val="en-US"/>
-        </w:rPr>
-      </w:pPr>
-      <w:r>
-        <w:rPr>
-          <w:rFonts w:ascii="Times New Roman" w:hAnsi="Times New Roman" w:cs="Times New Roman"/>
+          <w:sz w:val="24"/>
+          <w:szCs w:val="24"/>
+          <w:lang w:val="en-US"/>
+        </w:rPr>
+      </w:pPr>
+      <w:r>
+        <w:rPr>
+          <w:rFonts w:ascii="Times New Roman" w:hAnsi="Times New Roman" w:cs="Times New Roman"/>
+          <w:b/>
+          <w:bCs/>
+          <w:sz w:val="24"/>
+          <w:szCs w:val="24"/>
+          <w:lang w:val="en-US"/>
+        </w:rPr>
+        <w:t xml:space="preserve">Taking </w:t>
+      </w:r>
+      <w:r>
+        <w:rPr>
+          <w:rFonts w:ascii="Times New Roman" w:hAnsi="Times New Roman" w:cs="Times New Roman"/>
+          <w:b/>
+          <w:bCs/>
+          <w:sz w:val="24"/>
+          <w:szCs w:val="24"/>
+          <w:lang w:val="en-US"/>
+        </w:rPr>
+        <w:t>Input Roll Number</w:t>
+      </w:r>
+    </w:p>
+    <w:p>
+      <w:pPr>
+        <w:tabs>
+          <w:tab w:val="left" w:pos="1596"/>
+        </w:tabs>
+        <w:rPr>
+          <w:rFonts w:ascii="Times New Roman" w:hAnsi="Times New Roman" w:cs="Times New Roman"/>
+          <w:lang w:val="en-US"/>
+        </w:rPr>
+      </w:pPr>
+      <w:r>
+        <w:rPr>
+          <w:rFonts w:ascii="Times New Roman" w:hAnsi="Times New Roman" w:cs="Times New Roman"/>
+          <w:lang w:val="en-US"/>
+        </w:rPr>
+        <w:t>Taking the roll no of student by user in entry widget.</w:t>
+      </w:r>
+    </w:p>
+    <w:p>
+      <w:pPr>
+        <w:pStyle w:val="Subtitle"/>
+        <w:ind w:firstLine="720"/>
+      </w:pPr>
+      <w:r>
+        <w:t>R_no = Entry(frame, width=30,borderwidth=3)</w:t>
+      </w:r>
+    </w:p>
+    <w:p>
+      <w:pPr>
+        <w:tabs>
+          <w:tab w:val="left" w:pos="1596"/>
+        </w:tabs>
+        <w:rPr>
+          <w:rFonts w:ascii="Times New Roman" w:hAnsi="Times New Roman" w:cs="Times New Roman"/>
+          <w:lang w:val="en-US"/>
+        </w:rPr>
+      </w:pPr>
+    </w:p>
+    <w:p>
+      <w:pPr>
+        <w:tabs>
+          <w:tab w:val="left" w:pos="1596"/>
+        </w:tabs>
+        <w:spacing w:line="480" w:lineRule="auto"/>
+        <w:rPr>
+          <w:rFonts w:ascii="Times New Roman" w:hAnsi="Times New Roman" w:cs="Times New Roman"/>
+          <w:b/>
+          <w:bCs/>
+          <w:sz w:val="24"/>
+          <w:szCs w:val="24"/>
+          <w:lang w:val="en-US"/>
+        </w:rPr>
+      </w:pPr>
+      <w:r>
+        <w:rPr>
+          <w:rFonts w:ascii="Times New Roman" w:hAnsi="Times New Roman" w:cs="Times New Roman"/>
+          <w:b/>
+          <w:bCs/>
+          <w:sz w:val="24"/>
+          <w:szCs w:val="24"/>
+          <w:lang w:val="en-US"/>
+        </w:rPr>
+        <w:t xml:space="preserve">Taking </w:t>
+      </w:r>
+      <w:r>
+        <w:rPr>
+          <w:rFonts w:ascii="Times New Roman" w:hAnsi="Times New Roman" w:cs="Times New Roman"/>
+          <w:b/>
+          <w:bCs/>
+          <w:sz w:val="24"/>
+          <w:szCs w:val="24"/>
+          <w:lang w:val="en-US"/>
+        </w:rPr>
+        <w:t>Name Input</w:t>
+      </w:r>
+    </w:p>
+    <w:p>
+      <w:pPr>
+        <w:tabs>
+          <w:tab w:val="left" w:pos="1596"/>
+        </w:tabs>
+        <w:rPr>
+          <w:rFonts w:ascii="Times New Roman" w:hAnsi="Times New Roman" w:cs="Times New Roman"/>
+          <w:lang w:val="en-US"/>
+        </w:rPr>
+      </w:pPr>
+      <w:r>
+        <w:rPr>
+          <w:rFonts w:ascii="Times New Roman" w:hAnsi="Times New Roman" w:cs="Times New Roman"/>
+          <w:lang w:val="en-US"/>
+        </w:rPr>
+        <w:t>Taking the roll no of student by user in entry widget.</w:t>
+      </w:r>
+    </w:p>
+    <w:p>
+      <w:pPr>
+        <w:pStyle w:val="Subtitle"/>
+        <w:ind w:firstLine="720"/>
+        <w:rPr>
+          <w:rFonts w:eastAsia="Times New Roman"/>
+          <w:lang w:eastAsia="en-IN"/>
+        </w:rPr>
+      </w:pPr>
+      <w:r>
+        <w:rPr>
+          <w:rFonts w:eastAsia="Times New Roman"/>
+          <w:lang w:eastAsia="en-IN"/>
+        </w:rPr>
+        <w:t>f_name = Entry(frame, width=30,borderwidth=3)</w:t>
+      </w:r>
+    </w:p>
+    <w:p>
+      <w:pPr>
+        <w:tabs>
+          <w:tab w:val="left" w:pos="1596"/>
+        </w:tabs>
+        <w:rPr>
+          <w:rFonts w:ascii="Times New Roman" w:hAnsi="Times New Roman" w:cs="Times New Roman"/>
+          <w:lang w:val="en-US"/>
+        </w:rPr>
+      </w:pPr>
+    </w:p>
+    <w:p>
+      <w:pPr>
+        <w:tabs>
+          <w:tab w:val="left" w:pos="1596"/>
+        </w:tabs>
+        <w:spacing w:line="480" w:lineRule="auto"/>
+        <w:rPr>
+          <w:rFonts w:ascii="Times New Roman" w:hAnsi="Times New Roman" w:cs="Times New Roman"/>
+          <w:b/>
+          <w:bCs/>
+          <w:sz w:val="24"/>
+          <w:szCs w:val="24"/>
+          <w:lang w:val="en-US"/>
+        </w:rPr>
+      </w:pPr>
+      <w:r>
+        <w:rPr>
+          <w:rFonts w:ascii="Times New Roman" w:hAnsi="Times New Roman" w:cs="Times New Roman"/>
+          <w:b/>
+          <w:bCs/>
+          <w:sz w:val="24"/>
+          <w:szCs w:val="24"/>
+          <w:lang w:val="en-US"/>
+        </w:rPr>
+        <w:t xml:space="preserve">Searching </w:t>
+      </w:r>
+      <w:r>
+        <w:rPr>
+          <w:rFonts w:ascii="Times New Roman" w:hAnsi="Times New Roman" w:cs="Times New Roman"/>
+          <w:b/>
+          <w:bCs/>
+          <w:sz w:val="24"/>
+          <w:szCs w:val="24"/>
+          <w:lang w:val="en-US"/>
+        </w:rPr>
+        <w:t>the Record and</w:t>
+      </w:r>
+      <w:r>
+        <w:rPr>
+          <w:rFonts w:ascii="Times New Roman" w:hAnsi="Times New Roman" w:cs="Times New Roman"/>
+          <w:b/>
+          <w:bCs/>
+          <w:sz w:val="24"/>
+          <w:szCs w:val="24"/>
+          <w:lang w:val="en-US"/>
+        </w:rPr>
+        <w:t xml:space="preserve"> Deleting </w:t>
+      </w:r>
+      <w:r>
+        <w:rPr>
+          <w:rFonts w:ascii="Times New Roman" w:hAnsi="Times New Roman" w:cs="Times New Roman"/>
+          <w:b/>
+          <w:bCs/>
+          <w:sz w:val="24"/>
+          <w:szCs w:val="24"/>
+          <w:lang w:val="en-US"/>
+        </w:rPr>
+        <w:t>the Row</w:t>
+      </w:r>
+    </w:p>
+    <w:p>
+      <w:pPr>
+        <w:tabs>
+          <w:tab w:val="left" w:pos="1596"/>
+        </w:tabs>
+        <w:rPr>
+          <w:rFonts w:cstheme="minorHAnsi"/>
+          <w:lang w:val="en-US"/>
+        </w:rPr>
+      </w:pPr>
+      <w:r>
+        <w:rPr>
+          <w:rFonts w:cstheme="minorHAnsi"/>
+          <w:lang w:val="en-US"/>
+        </w:rPr>
+        <w:t xml:space="preserve">To delete the record of student, </w:t>
+      </w:r>
+      <w:r>
+        <w:rPr>
+          <w:rFonts w:cstheme="minorHAnsi"/>
+          <w:spacing w:val="-2"/>
           <w:shd w:val="clear" w:color="auto" w:fill="FFFFFF"/>
         </w:rPr>
-        <w:t>Displays the window, after using either the iconify or the withdraw methods.</w:t>
-      </w:r>
-    </w:p>
-    <w:p>
-      <w:pPr>
-        <w:tabs>
-          <w:tab w:val="left" w:pos="1596"/>
-        </w:tabs>
-        <w:rPr>
-          <w:rFonts w:ascii="Times New Roman" w:hAnsi="Times New Roman" w:cs="Times New Roman"/>
-          <w:lang w:val="en-US"/>
-        </w:rPr>
-      </w:pPr>
-      <w:r>
-        <w:rPr>
-          <w:rFonts w:ascii="Times New Roman" w:hAnsi="Times New Roman" w:cs="Times New Roman"/>
-          <w:lang w:val="en-US"/>
-        </w:rPr>
-        <w:br w:type="page"/>
-      </w:r>
-    </w:p>
-    <w:p>
-      <w:pPr>
-        <w:tabs>
-          <w:tab w:val="left" w:pos="1596"/>
-        </w:tabs>
-        <w:rPr>
-          <w:rFonts w:ascii="Times New Roman" w:hAnsi="Times New Roman" w:cs="Times New Roman"/>
-          <w:lang w:val="en-US"/>
-        </w:rPr>
-      </w:pPr>
-      <w:r>
-        <w:rPr>
-          <w:rFonts w:ascii="Times New Roman" w:hAnsi="Times New Roman" w:cs="Times New Roman"/>
-          <w:lang w:val="en-US"/>
-        </w:rPr>
-        <w:lastRenderedPageBreak/>
-        <w:t>Reading From the excel record</w:t>
-      </w:r>
-    </w:p>
-    <w:p>
-      <w:pPr>
-        <w:tabs>
-          <w:tab w:val="left" w:pos="1596"/>
-        </w:tabs>
-        <w:rPr>
-          <w:rFonts w:ascii="Times New Roman" w:hAnsi="Times New Roman" w:cs="Times New Roman"/>
-          <w:lang w:val="en-US"/>
-        </w:rPr>
-      </w:pPr>
-    </w:p>
-    <w:p>
-      <w:pPr>
-        <w:tabs>
-          <w:tab w:val="left" w:pos="1596"/>
-        </w:tabs>
-        <w:rPr>
-          <w:rFonts w:ascii="Times New Roman" w:hAnsi="Times New Roman" w:cs="Times New Roman"/>
-          <w:lang w:val="en-US"/>
-        </w:rPr>
-      </w:pPr>
-    </w:p>
-    <w:p>
-      <w:pPr>
-        <w:tabs>
-          <w:tab w:val="left" w:pos="1596"/>
-        </w:tabs>
-        <w:rPr>
-          <w:rFonts w:ascii="Times New Roman" w:hAnsi="Times New Roman" w:cs="Times New Roman"/>
-          <w:lang w:val="en-US"/>
-        </w:rPr>
-      </w:pPr>
-      <w:r>
-        <w:rPr>
-          <w:rFonts w:ascii="Times New Roman" w:hAnsi="Times New Roman" w:cs="Times New Roman"/>
-          <w:lang w:val="en-US"/>
-        </w:rPr>
-        <w:t>-what is dataframe</w:t>
-      </w:r>
-    </w:p>
-    <w:p>
-      <w:pPr>
-        <w:tabs>
-          <w:tab w:val="left" w:pos="1596"/>
-        </w:tabs>
-        <w:rPr>
-          <w:rFonts w:ascii="Times New Roman" w:hAnsi="Times New Roman" w:cs="Times New Roman"/>
-          <w:lang w:val="en-US"/>
-        </w:rPr>
-      </w:pPr>
-    </w:p>
-    <w:p>
-      <w:pPr>
-        <w:tabs>
-          <w:tab w:val="left" w:pos="1596"/>
-        </w:tabs>
-        <w:rPr>
-          <w:rFonts w:ascii="Times New Roman" w:hAnsi="Times New Roman" w:cs="Times New Roman"/>
-          <w:lang w:val="en-US"/>
-        </w:rPr>
-      </w:pPr>
-      <w:r>
-        <w:rPr>
-          <w:rFonts w:ascii="Times New Roman" w:hAnsi="Times New Roman" w:cs="Times New Roman"/>
-          <w:lang w:val="en-US"/>
-        </w:rPr>
-        <w:t>-how we read</w:t>
-      </w:r>
-    </w:p>
-    <w:p>
-      <w:pPr>
-        <w:tabs>
-          <w:tab w:val="left" w:pos="1596"/>
-        </w:tabs>
-        <w:rPr>
-          <w:rFonts w:ascii="Times New Roman" w:hAnsi="Times New Roman" w:cs="Times New Roman"/>
-          <w:lang w:val="en-US"/>
-        </w:rPr>
-      </w:pPr>
-    </w:p>
-    <w:p>
-      <w:pPr>
-        <w:tabs>
-          <w:tab w:val="left" w:pos="1596"/>
-        </w:tabs>
-        <w:rPr>
-          <w:rFonts w:ascii="Times New Roman" w:hAnsi="Times New Roman" w:cs="Times New Roman"/>
-          <w:lang w:val="en-US"/>
-        </w:rPr>
-      </w:pPr>
-      <w:r>
-        <w:rPr>
-          <w:rFonts w:ascii="Times New Roman" w:hAnsi="Times New Roman" w:cs="Times New Roman"/>
-          <w:lang w:val="en-US"/>
-        </w:rPr>
-        <w:t>-using used a list of dataframe</w:t>
-      </w:r>
-    </w:p>
-    <w:p>
-      <w:pPr>
-        <w:tabs>
-          <w:tab w:val="left" w:pos="1596"/>
-        </w:tabs>
-        <w:rPr>
-          <w:rFonts w:ascii="Times New Roman" w:hAnsi="Times New Roman" w:cs="Times New Roman"/>
-          <w:lang w:val="en-US"/>
-        </w:rPr>
-      </w:pPr>
-    </w:p>
-    <w:p>
-      <w:pPr>
-        <w:tabs>
-          <w:tab w:val="left" w:pos="1596"/>
-        </w:tabs>
-        <w:rPr>
-          <w:rFonts w:ascii="Times New Roman" w:hAnsi="Times New Roman" w:cs="Times New Roman"/>
-          <w:lang w:val="en-US"/>
-        </w:rPr>
-      </w:pPr>
-      <w:r>
-        <w:rPr>
-          <w:rFonts w:ascii="Times New Roman" w:hAnsi="Times New Roman" w:cs="Times New Roman"/>
-          <w:lang w:val="en-US"/>
-        </w:rPr>
-        <w:t>-dataframe.parse</w:t>
-      </w:r>
-    </w:p>
-    <w:p>
-      <w:pPr>
-        <w:tabs>
-          <w:tab w:val="left" w:pos="1596"/>
-        </w:tabs>
-        <w:rPr>
-          <w:rFonts w:ascii="Times New Roman" w:hAnsi="Times New Roman" w:cs="Times New Roman"/>
-          <w:lang w:val="en-US"/>
-        </w:rPr>
-      </w:pPr>
-    </w:p>
-    <w:p>
-      <w:pPr>
-        <w:tabs>
-          <w:tab w:val="left" w:pos="1596"/>
-        </w:tabs>
-        <w:rPr>
-          <w:rFonts w:ascii="Times New Roman" w:hAnsi="Times New Roman" w:cs="Times New Roman"/>
-          <w:lang w:val="en-US"/>
-        </w:rPr>
-      </w:pPr>
-      <w:r>
-        <w:rPr>
-          <w:rFonts w:ascii="Times New Roman" w:hAnsi="Times New Roman" w:cs="Times New Roman"/>
-          <w:lang w:val="en-US"/>
-        </w:rPr>
-        <w:t>-index col = none</w:t>
-      </w:r>
-    </w:p>
-    <w:p>
-      <w:pPr>
-        <w:rPr>
-          <w:rFonts w:ascii="Times New Roman" w:hAnsi="Times New Roman" w:cs="Times New Roman"/>
-          <w:lang w:val="en-US"/>
-        </w:rPr>
-      </w:pPr>
-      <w:r>
-        <w:rPr>
-          <w:rFonts w:ascii="Times New Roman" w:hAnsi="Times New Roman" w:cs="Times New Roman"/>
-          <w:lang w:val="en-US"/>
-        </w:rPr>
-        <w:br w:type="page"/>
-      </w:r>
-    </w:p>
-    <w:p>
-      <w:pPr>
-        <w:tabs>
-          <w:tab w:val="left" w:pos="1596"/>
-        </w:tabs>
-        <w:rPr>
-          <w:rFonts w:ascii="Times New Roman" w:hAnsi="Times New Roman" w:cs="Times New Roman"/>
-          <w:lang w:val="en-US"/>
-        </w:rPr>
-      </w:pPr>
-      <w:r>
-        <w:rPr>
-          <w:rFonts w:ascii="Times New Roman" w:hAnsi="Times New Roman" w:cs="Times New Roman"/>
-          <w:lang w:val="en-US"/>
-        </w:rPr>
-        <w:lastRenderedPageBreak/>
-        <w:t>Displaying the data from dataframe to UI</w:t>
-      </w:r>
-    </w:p>
-    <w:p>
-      <w:pPr>
-        <w:tabs>
-          <w:tab w:val="left" w:pos="1596"/>
-        </w:tabs>
-        <w:rPr>
-          <w:rFonts w:ascii="Times New Roman" w:hAnsi="Times New Roman" w:cs="Times New Roman"/>
-          <w:lang w:val="en-US"/>
-        </w:rPr>
-      </w:pPr>
-    </w:p>
-    <w:p>
-      <w:pPr>
-        <w:tabs>
-          <w:tab w:val="left" w:pos="1596"/>
-        </w:tabs>
-        <w:rPr>
-          <w:rFonts w:ascii="Times New Roman" w:hAnsi="Times New Roman" w:cs="Times New Roman"/>
-          <w:lang w:val="en-US"/>
-        </w:rPr>
-      </w:pPr>
-    </w:p>
-    <w:p>
-      <w:pPr>
-        <w:tabs>
-          <w:tab w:val="left" w:pos="1596"/>
-        </w:tabs>
-        <w:rPr>
-          <w:rFonts w:ascii="Times New Roman" w:hAnsi="Times New Roman" w:cs="Times New Roman"/>
-          <w:lang w:val="en-US"/>
-        </w:rPr>
-      </w:pPr>
-      <w:r>
-        <w:rPr>
-          <w:rFonts w:ascii="Times New Roman" w:hAnsi="Times New Roman" w:cs="Times New Roman"/>
-          <w:lang w:val="en-US"/>
-        </w:rPr>
-        <w:t>-dynamically selecting with list item to show</w:t>
-      </w:r>
-    </w:p>
-    <w:p>
-      <w:pPr>
-        <w:tabs>
-          <w:tab w:val="left" w:pos="1596"/>
-        </w:tabs>
-        <w:rPr>
-          <w:rFonts w:ascii="Times New Roman" w:hAnsi="Times New Roman" w:cs="Times New Roman"/>
-          <w:lang w:val="en-US"/>
-        </w:rPr>
-      </w:pPr>
-    </w:p>
-    <w:p>
-      <w:pPr>
-        <w:tabs>
-          <w:tab w:val="left" w:pos="1596"/>
-        </w:tabs>
-        <w:rPr>
-          <w:rFonts w:ascii="Times New Roman" w:hAnsi="Times New Roman" w:cs="Times New Roman"/>
-          <w:lang w:val="en-US"/>
-        </w:rPr>
-      </w:pPr>
-      <w:r>
-        <w:rPr>
-          <w:rFonts w:ascii="Times New Roman" w:hAnsi="Times New Roman" w:cs="Times New Roman"/>
-          <w:lang w:val="en-US"/>
-        </w:rPr>
-        <w:t>-</w:t>
-      </w:r>
-      <w:r>
-        <w:rPr>
-          <w:rFonts w:ascii="Times New Roman" w:hAnsi="Times New Roman" w:cs="Times New Roman"/>
-          <w:lang w:val="en-US"/>
-        </w:rPr>
-        <w:t>looking for empty columns to take input for that day</w:t>
-      </w:r>
-    </w:p>
-    <w:p>
-      <w:pPr>
-        <w:tabs>
-          <w:tab w:val="left" w:pos="1596"/>
-        </w:tabs>
-        <w:rPr>
-          <w:rFonts w:ascii="Times New Roman" w:hAnsi="Times New Roman" w:cs="Times New Roman"/>
-          <w:lang w:val="en-US"/>
-        </w:rPr>
-      </w:pPr>
-    </w:p>
-    <w:p>
-      <w:pPr>
-        <w:tabs>
-          <w:tab w:val="left" w:pos="1596"/>
-        </w:tabs>
-        <w:rPr>
-          <w:rFonts w:ascii="Times New Roman" w:hAnsi="Times New Roman" w:cs="Times New Roman"/>
-          <w:lang w:val="en-US"/>
-        </w:rPr>
-      </w:pPr>
-      <w:r>
-        <w:rPr>
-          <w:rFonts w:ascii="Times New Roman" w:hAnsi="Times New Roman" w:cs="Times New Roman"/>
-          <w:lang w:val="en-US"/>
-        </w:rPr>
-        <w:t>-checkbox variable</w:t>
-      </w:r>
-    </w:p>
-    <w:p>
-      <w:pPr>
-        <w:tabs>
-          <w:tab w:val="left" w:pos="1596"/>
-        </w:tabs>
-        <w:rPr>
-          <w:rFonts w:ascii="Times New Roman" w:hAnsi="Times New Roman" w:cs="Times New Roman"/>
-          <w:lang w:val="en-US"/>
-        </w:rPr>
-      </w:pPr>
-    </w:p>
-    <w:p>
-      <w:pPr>
-        <w:tabs>
-          <w:tab w:val="left" w:pos="1596"/>
-        </w:tabs>
-        <w:rPr>
-          <w:rFonts w:ascii="Times New Roman" w:hAnsi="Times New Roman" w:cs="Times New Roman"/>
-          <w:lang w:val="en-US"/>
-        </w:rPr>
-      </w:pPr>
-      <w:r>
-        <w:rPr>
-          <w:rFonts w:ascii="Times New Roman" w:hAnsi="Times New Roman" w:cs="Times New Roman"/>
-          <w:lang w:val="en-US"/>
-        </w:rPr>
-        <w:t>-dropdown variable</w:t>
-      </w:r>
-    </w:p>
-    <w:p>
-      <w:pPr>
-        <w:tabs>
-          <w:tab w:val="left" w:pos="1596"/>
-        </w:tabs>
-        <w:rPr>
-          <w:rFonts w:ascii="Times New Roman" w:hAnsi="Times New Roman" w:cs="Times New Roman"/>
-          <w:lang w:val="en-US"/>
-        </w:rPr>
-      </w:pPr>
-    </w:p>
-    <w:p>
-      <w:pPr>
-        <w:tabs>
-          <w:tab w:val="left" w:pos="1596"/>
-        </w:tabs>
-        <w:rPr>
-          <w:rFonts w:ascii="Times New Roman" w:hAnsi="Times New Roman" w:cs="Times New Roman"/>
-          <w:lang w:val="en-US"/>
-        </w:rPr>
-      </w:pPr>
-      <w:r>
-        <w:rPr>
-          <w:rFonts w:ascii="Times New Roman" w:hAnsi="Times New Roman" w:cs="Times New Roman"/>
-          <w:lang w:val="en-US"/>
-        </w:rPr>
-        <w:t>- variable.get()</w:t>
-      </w:r>
-    </w:p>
-    <w:p>
-      <w:pPr>
-        <w:tabs>
-          <w:tab w:val="left" w:pos="1596"/>
-        </w:tabs>
-        <w:rPr>
-          <w:rFonts w:ascii="Times New Roman" w:hAnsi="Times New Roman" w:cs="Times New Roman"/>
-          <w:lang w:val="en-US"/>
-        </w:rPr>
-      </w:pPr>
-    </w:p>
-    <w:p>
-      <w:pPr>
-        <w:tabs>
-          <w:tab w:val="left" w:pos="1596"/>
-        </w:tabs>
-        <w:rPr>
-          <w:rFonts w:ascii="Times New Roman" w:hAnsi="Times New Roman" w:cs="Times New Roman"/>
-          <w:lang w:val="en-US"/>
-        </w:rPr>
-      </w:pPr>
-      <w:r>
-        <w:rPr>
-          <w:rFonts w:ascii="Times New Roman" w:hAnsi="Times New Roman" w:cs="Times New Roman"/>
-          <w:lang w:val="en-US"/>
-        </w:rPr>
-        <w:t>-different rows</w:t>
-      </w:r>
-    </w:p>
-    <w:p>
-      <w:pPr>
-        <w:tabs>
-          <w:tab w:val="left" w:pos="1596"/>
-        </w:tabs>
-        <w:rPr>
-          <w:rFonts w:ascii="Times New Roman" w:hAnsi="Times New Roman" w:cs="Times New Roman"/>
-          <w:lang w:val="en-US"/>
-        </w:rPr>
-      </w:pPr>
-    </w:p>
-    <w:p>
-      <w:pPr>
-        <w:tabs>
-          <w:tab w:val="left" w:pos="1596"/>
-        </w:tabs>
-        <w:rPr>
-          <w:rFonts w:ascii="Times New Roman" w:hAnsi="Times New Roman" w:cs="Times New Roman"/>
-          <w:lang w:val="en-US"/>
-        </w:rPr>
-      </w:pPr>
-      <w:r>
-        <w:rPr>
-          <w:rFonts w:ascii="Times New Roman" w:hAnsi="Times New Roman" w:cs="Times New Roman"/>
-          <w:lang w:val="en-US"/>
-        </w:rPr>
-        <w:t>-checkboxes along with name of student</w:t>
-      </w:r>
-    </w:p>
-    <w:p>
-      <w:pPr>
-        <w:tabs>
-          <w:tab w:val="left" w:pos="1596"/>
-        </w:tabs>
-        <w:rPr>
-          <w:rFonts w:ascii="Times New Roman" w:hAnsi="Times New Roman" w:cs="Times New Roman"/>
-          <w:lang w:val="en-US"/>
-        </w:rPr>
-      </w:pPr>
-    </w:p>
-    <w:p>
-      <w:pPr>
-        <w:tabs>
-          <w:tab w:val="left" w:pos="1596"/>
-        </w:tabs>
-        <w:rPr>
-          <w:rFonts w:ascii="Times New Roman" w:hAnsi="Times New Roman" w:cs="Times New Roman"/>
-          <w:lang w:val="en-US"/>
-        </w:rPr>
-      </w:pPr>
-      <w:r>
-        <w:rPr>
-          <w:rFonts w:ascii="Times New Roman" w:hAnsi="Times New Roman" w:cs="Times New Roman"/>
-          <w:lang w:val="en-US"/>
-        </w:rPr>
-        <w:t>-</w:t>
-      </w:r>
-    </w:p>
-    <w:p>
-      <w:pPr>
-        <w:rPr>
-          <w:rFonts w:ascii="Times New Roman" w:hAnsi="Times New Roman" w:cs="Times New Roman"/>
-          <w:lang w:val="en-US"/>
-        </w:rPr>
-      </w:pPr>
-      <w:r>
-        <w:rPr>
-          <w:rFonts w:ascii="Times New Roman" w:hAnsi="Times New Roman" w:cs="Times New Roman"/>
-          <w:lang w:val="en-US"/>
-        </w:rPr>
-        <w:br w:type="page"/>
-      </w:r>
-    </w:p>
-    <w:p>
-      <w:pPr>
-        <w:tabs>
-          <w:tab w:val="left" w:pos="1596"/>
-        </w:tabs>
-        <w:rPr>
-          <w:rFonts w:ascii="Times New Roman" w:hAnsi="Times New Roman" w:cs="Times New Roman"/>
-          <w:lang w:val="en-US"/>
-        </w:rPr>
-      </w:pPr>
-      <w:r>
-        <w:rPr>
-          <w:rFonts w:ascii="Times New Roman" w:hAnsi="Times New Roman" w:cs="Times New Roman"/>
-          <w:lang w:val="en-US"/>
-        </w:rPr>
-        <w:lastRenderedPageBreak/>
-        <w:t>Calculating %</w:t>
-      </w:r>
-    </w:p>
-    <w:p>
-      <w:pPr>
-        <w:tabs>
-          <w:tab w:val="left" w:pos="1596"/>
-        </w:tabs>
-        <w:rPr>
-          <w:rFonts w:ascii="Times New Roman" w:hAnsi="Times New Roman" w:cs="Times New Roman"/>
-          <w:lang w:val="en-US"/>
-        </w:rPr>
-      </w:pPr>
-    </w:p>
-    <w:p>
-      <w:pPr>
-        <w:tabs>
-          <w:tab w:val="left" w:pos="1596"/>
-        </w:tabs>
-        <w:rPr>
-          <w:rFonts w:ascii="Times New Roman" w:hAnsi="Times New Roman" w:cs="Times New Roman"/>
-          <w:lang w:val="en-US"/>
-        </w:rPr>
-      </w:pPr>
-    </w:p>
-    <w:p>
-      <w:pPr>
-        <w:tabs>
-          <w:tab w:val="left" w:pos="1596"/>
-        </w:tabs>
-        <w:rPr>
-          <w:rFonts w:ascii="Times New Roman" w:hAnsi="Times New Roman" w:cs="Times New Roman"/>
-          <w:lang w:val="en-US"/>
-        </w:rPr>
-      </w:pPr>
-      <w:r>
-        <w:rPr>
-          <w:rFonts w:ascii="Times New Roman" w:hAnsi="Times New Roman" w:cs="Times New Roman"/>
-          <w:lang w:val="en-US"/>
-        </w:rPr>
-        <w:t>-selecting the list item based on the selection of course</w:t>
-      </w:r>
-    </w:p>
-    <w:p>
-      <w:pPr>
-        <w:tabs>
-          <w:tab w:val="left" w:pos="1596"/>
-        </w:tabs>
-        <w:rPr>
-          <w:rFonts w:ascii="Times New Roman" w:hAnsi="Times New Roman" w:cs="Times New Roman"/>
-          <w:lang w:val="en-US"/>
-        </w:rPr>
-      </w:pPr>
-    </w:p>
-    <w:p>
-      <w:pPr>
-        <w:tabs>
-          <w:tab w:val="left" w:pos="1596"/>
-        </w:tabs>
-        <w:rPr>
-          <w:rFonts w:ascii="Times New Roman" w:hAnsi="Times New Roman" w:cs="Times New Roman"/>
-          <w:lang w:val="en-US"/>
-        </w:rPr>
-      </w:pPr>
-      <w:r>
-        <w:rPr>
-          <w:rFonts w:ascii="Times New Roman" w:hAnsi="Times New Roman" w:cs="Times New Roman"/>
-          <w:lang w:val="en-US"/>
-        </w:rPr>
-        <w:t>-reading number of presents in a single row</w:t>
-      </w:r>
-    </w:p>
-    <w:p>
-      <w:pPr>
-        <w:tabs>
-          <w:tab w:val="left" w:pos="1596"/>
-        </w:tabs>
-        <w:rPr>
-          <w:rFonts w:ascii="Times New Roman" w:hAnsi="Times New Roman" w:cs="Times New Roman"/>
-          <w:lang w:val="en-US"/>
-        </w:rPr>
-      </w:pPr>
-    </w:p>
-    <w:p>
-      <w:pPr>
-        <w:tabs>
-          <w:tab w:val="left" w:pos="1596"/>
-        </w:tabs>
-        <w:rPr>
-          <w:rFonts w:ascii="Times New Roman" w:hAnsi="Times New Roman" w:cs="Times New Roman"/>
-          <w:lang w:val="en-US"/>
-        </w:rPr>
-      </w:pPr>
-      <w:r>
-        <w:rPr>
-          <w:rFonts w:ascii="Times New Roman" w:hAnsi="Times New Roman" w:cs="Times New Roman"/>
-          <w:lang w:val="en-US"/>
-        </w:rPr>
-        <w:t>-reading total classes attended</w:t>
-      </w:r>
-    </w:p>
-    <w:p>
-      <w:pPr>
-        <w:tabs>
-          <w:tab w:val="left" w:pos="1596"/>
-        </w:tabs>
-        <w:rPr>
-          <w:rFonts w:ascii="Times New Roman" w:hAnsi="Times New Roman" w:cs="Times New Roman"/>
-          <w:lang w:val="en-US"/>
-        </w:rPr>
-      </w:pPr>
-    </w:p>
-    <w:p>
-      <w:pPr>
-        <w:tabs>
-          <w:tab w:val="left" w:pos="1596"/>
-        </w:tabs>
-        <w:rPr>
-          <w:rFonts w:ascii="Times New Roman" w:hAnsi="Times New Roman" w:cs="Times New Roman"/>
-          <w:lang w:val="en-US"/>
-        </w:rPr>
-      </w:pPr>
-      <w:r>
-        <w:rPr>
-          <w:rFonts w:ascii="Times New Roman" w:hAnsi="Times New Roman" w:cs="Times New Roman"/>
-          <w:lang w:val="en-US"/>
-        </w:rPr>
-        <w:t>-calculating</w:t>
-      </w:r>
-    </w:p>
-    <w:p>
-      <w:pPr>
-        <w:tabs>
-          <w:tab w:val="left" w:pos="1596"/>
-        </w:tabs>
-        <w:rPr>
-          <w:rFonts w:ascii="Times New Roman" w:hAnsi="Times New Roman" w:cs="Times New Roman"/>
-          <w:lang w:val="en-US"/>
-        </w:rPr>
-      </w:pPr>
-    </w:p>
-    <w:p>
-      <w:pPr>
-        <w:tabs>
-          <w:tab w:val="left" w:pos="1596"/>
-        </w:tabs>
-        <w:rPr>
-          <w:rFonts w:ascii="Times New Roman" w:hAnsi="Times New Roman" w:cs="Times New Roman"/>
-          <w:lang w:val="en-US"/>
-        </w:rPr>
-      </w:pPr>
-      <w:r>
-        <w:rPr>
-          <w:rFonts w:ascii="Times New Roman" w:hAnsi="Times New Roman" w:cs="Times New Roman"/>
-          <w:lang w:val="en-US"/>
-        </w:rPr>
-        <w:t>- displaying the output with name of student</w:t>
-      </w:r>
-    </w:p>
-    <w:p>
-      <w:pPr>
-        <w:tabs>
-          <w:tab w:val="left" w:pos="1596"/>
-        </w:tabs>
-        <w:rPr>
-          <w:rFonts w:ascii="Times New Roman" w:hAnsi="Times New Roman" w:cs="Times New Roman"/>
-          <w:lang w:val="en-US"/>
-        </w:rPr>
-      </w:pPr>
+        <w:t xml:space="preserve">the existing roll number </w:t>
+      </w:r>
+      <w:r>
+        <w:rPr>
+          <w:rFonts w:cstheme="minorHAnsi"/>
+          <w:spacing w:val="-2"/>
+          <w:shd w:val="clear" w:color="auto" w:fill="FFFFFF"/>
+        </w:rPr>
+        <w:t xml:space="preserve">and name </w:t>
+      </w:r>
+      <w:r>
+        <w:rPr>
+          <w:rFonts w:cstheme="minorHAnsi"/>
+          <w:spacing w:val="-2"/>
+          <w:shd w:val="clear" w:color="auto" w:fill="FFFFFF"/>
+        </w:rPr>
+        <w:t xml:space="preserve">of the student whose record is to be deleted is taken from the user and we will </w:t>
+      </w:r>
+      <w:r>
+        <w:rPr>
+          <w:rFonts w:cstheme="minorHAnsi"/>
+          <w:spacing w:val="-2"/>
+          <w:shd w:val="clear" w:color="auto" w:fill="FFFFFF"/>
+        </w:rPr>
+        <w:t>recreate the dataframe</w:t>
+      </w:r>
+      <w:r>
+        <w:rPr>
+          <w:rFonts w:cstheme="minorHAnsi"/>
+          <w:spacing w:val="-2"/>
+          <w:shd w:val="clear" w:color="auto" w:fill="FFFFFF"/>
+        </w:rPr>
+        <w:t xml:space="preserve"> in which we will write all the records of the </w:t>
+      </w:r>
+      <w:r>
+        <w:rPr>
+          <w:rFonts w:cstheme="minorHAnsi"/>
+          <w:spacing w:val="-2"/>
+          <w:shd w:val="clear" w:color="auto" w:fill="FFFFFF"/>
+        </w:rPr>
+        <w:t>earlier dataframe</w:t>
+      </w:r>
+      <w:r>
+        <w:rPr>
+          <w:rFonts w:cstheme="minorHAnsi"/>
+          <w:spacing w:val="-2"/>
+          <w:shd w:val="clear" w:color="auto" w:fill="FFFFFF"/>
+        </w:rPr>
+        <w:t xml:space="preserve"> except the record to be </w:t>
+      </w:r>
+      <w:r>
+        <w:rPr>
+          <w:rFonts w:cstheme="minorHAnsi"/>
+          <w:spacing w:val="-2"/>
+          <w:shd w:val="clear" w:color="auto" w:fill="FFFFFF"/>
+        </w:rPr>
+        <w:t>deleted.</w:t>
+      </w:r>
+    </w:p>
+    <w:p>
+      <w:pPr>
+        <w:pStyle w:val="Subtitle"/>
+        <w:ind w:left="720"/>
+        <w:rPr>
+          <w:rFonts w:eastAsia="Times New Roman"/>
+          <w:lang w:eastAsia="en-IN"/>
+        </w:rPr>
+      </w:pPr>
+      <w:r>
+        <w:rPr>
+          <w:rFonts w:eastAsia="Times New Roman"/>
+          <w:lang w:eastAsia="en-IN"/>
+        </w:rPr>
+        <w:t>name = f_name.get()</w:t>
+      </w:r>
+    </w:p>
+    <w:p>
+      <w:pPr>
+        <w:pStyle w:val="Subtitle"/>
+        <w:ind w:left="720"/>
+        <w:rPr>
+          <w:rFonts w:eastAsia="Times New Roman"/>
+          <w:lang w:eastAsia="en-IN"/>
+        </w:rPr>
+      </w:pPr>
+      <w:r>
+        <w:rPr>
+          <w:rFonts w:eastAsia="Times New Roman"/>
+          <w:lang w:eastAsia="en-IN"/>
+        </w:rPr>
+        <w:t>rno     = R_no.get()</w:t>
+      </w:r>
+    </w:p>
+    <w:p>
+      <w:pPr>
+        <w:pStyle w:val="Subtitle"/>
+        <w:ind w:left="720"/>
+        <w:rPr>
+          <w:rFonts w:eastAsia="Times New Roman"/>
+          <w:lang w:eastAsia="en-IN"/>
+        </w:rPr>
+      </w:pPr>
+      <w:r>
+        <w:rPr>
+          <w:rFonts w:eastAsia="Times New Roman"/>
+          <w:lang w:eastAsia="en-IN"/>
+        </w:rPr>
+        <w:t>for i in range(6):</w:t>
+      </w:r>
+    </w:p>
+    <w:p>
+      <w:pPr>
+        <w:pStyle w:val="Subtitle"/>
+        <w:ind w:left="720" w:firstLine="720"/>
+        <w:rPr>
+          <w:rFonts w:eastAsia="Times New Roman"/>
+          <w:lang w:eastAsia="en-IN"/>
+        </w:rPr>
+      </w:pPr>
+      <w:r>
+        <w:rPr>
+          <w:rFonts w:eastAsia="Times New Roman"/>
+          <w:lang w:eastAsia="en-IN"/>
+        </w:rPr>
+        <w:t>dflist[i] = dflist[i][(dflist[i].Name != name) &amp; (dflist[i].RollNo != rno)]</w:t>
+      </w:r>
+    </w:p>
+    <w:p>
+      <w:pPr>
+        <w:pStyle w:val="ListParagraph"/>
+        <w:tabs>
+          <w:tab w:val="left" w:pos="1596"/>
+        </w:tabs>
+        <w:ind w:left="360"/>
+        <w:rPr>
+          <w:rFonts w:ascii="Times New Roman" w:hAnsi="Times New Roman" w:cs="Times New Roman"/>
+          <w:lang w:val="en-US"/>
+        </w:rPr>
+      </w:pPr>
+    </w:p>
+    <w:p>
+      <w:pPr>
+        <w:pStyle w:val="ListParagraph"/>
+        <w:tabs>
+          <w:tab w:val="left" w:pos="1596"/>
+        </w:tabs>
+        <w:ind w:left="360"/>
+        <w:rPr>
+          <w:rFonts w:ascii="Times New Roman" w:hAnsi="Times New Roman" w:cs="Times New Roman"/>
+          <w:lang w:val="en-US"/>
+        </w:rPr>
+      </w:pPr>
+    </w:p>
+    <w:p>
+      <w:pPr>
+        <w:tabs>
+          <w:tab w:val="left" w:pos="1596"/>
+        </w:tabs>
+        <w:rPr>
+          <w:rFonts w:ascii="Times New Roman" w:hAnsi="Times New Roman" w:cs="Times New Roman"/>
+          <w:lang w:val="en-US"/>
+        </w:rPr>
+      </w:pPr>
+      <w:r>
+        <w:rPr>
+          <w:rFonts w:ascii="Times New Roman" w:hAnsi="Times New Roman" w:cs="Times New Roman"/>
+          <w:lang w:val="en-US"/>
+        </w:rPr>
+        <w:t xml:space="preserve">In above code, the loop is executing 6 times so that it </w:t>
+      </w:r>
+      <w:r>
+        <w:rPr>
+          <w:rFonts w:ascii="Times New Roman" w:hAnsi="Times New Roman" w:cs="Times New Roman"/>
+          <w:lang w:val="en-US"/>
+        </w:rPr>
+        <w:t>recreate</w:t>
+      </w:r>
+      <w:r>
+        <w:rPr>
+          <w:rFonts w:ascii="Times New Roman" w:hAnsi="Times New Roman" w:cs="Times New Roman"/>
+          <w:lang w:val="en-US"/>
+        </w:rPr>
+        <w:t>s</w:t>
+      </w:r>
+      <w:r>
+        <w:rPr>
+          <w:rFonts w:ascii="Times New Roman" w:hAnsi="Times New Roman" w:cs="Times New Roman"/>
+          <w:lang w:val="en-US"/>
+        </w:rPr>
+        <w:t xml:space="preserve"> the data</w:t>
+      </w:r>
+      <w:r>
+        <w:rPr>
+          <w:rFonts w:ascii="Times New Roman" w:hAnsi="Times New Roman" w:cs="Times New Roman"/>
+          <w:lang w:val="en-US"/>
+        </w:rPr>
+        <w:t>frame</w:t>
+      </w:r>
       <w:r>
         <w:rPr>
           <w:rFonts w:ascii="Times New Roman" w:hAnsi="Times New Roman" w:cs="Times New Roman"/>
@@ -3789,591 +5198,19 @@
         </w:rPr>
         <w:t xml:space="preserve"> </w:t>
       </w:r>
-    </w:p>
-    <w:p>
-      <w:pPr>
-        <w:tabs>
-          <w:tab w:val="left" w:pos="1596"/>
-        </w:tabs>
-        <w:rPr>
-          <w:rFonts w:ascii="Times New Roman" w:hAnsi="Times New Roman" w:cs="Times New Roman"/>
-          <w:lang w:val="en-US"/>
-        </w:rPr>
-      </w:pPr>
-      <w:r>
-        <w:rPr>
-          <w:rFonts w:ascii="Times New Roman" w:hAnsi="Times New Roman" w:cs="Times New Roman"/>
-          <w:lang w:val="en-US"/>
-        </w:rPr>
-        <w:t>-</w:t>
-      </w:r>
-    </w:p>
-    <w:p>
-      <w:pPr>
-        <w:rPr>
-          <w:rFonts w:ascii="Times New Roman" w:hAnsi="Times New Roman" w:cs="Times New Roman"/>
-          <w:lang w:val="en-US"/>
-        </w:rPr>
-      </w:pPr>
-      <w:r>
-        <w:rPr>
-          <w:rFonts w:ascii="Times New Roman" w:hAnsi="Times New Roman" w:cs="Times New Roman"/>
-          <w:lang w:val="en-US"/>
-        </w:rPr>
-        <w:br w:type="page"/>
-      </w:r>
-    </w:p>
-    <w:p>
-      <w:pPr>
-        <w:tabs>
-          <w:tab w:val="left" w:pos="1596"/>
-        </w:tabs>
-        <w:rPr>
-          <w:rFonts w:ascii="Times New Roman" w:hAnsi="Times New Roman" w:cs="Times New Roman"/>
-          <w:lang w:val="en-US"/>
-        </w:rPr>
-      </w:pPr>
-      <w:r>
-        <w:rPr>
-          <w:rFonts w:ascii="Times New Roman" w:hAnsi="Times New Roman" w:cs="Times New Roman"/>
-          <w:lang w:val="en-US"/>
-        </w:rPr>
-        <w:lastRenderedPageBreak/>
-        <w:t>Updating dataframe list</w:t>
-      </w:r>
-    </w:p>
-    <w:p>
-      <w:pPr>
-        <w:tabs>
-          <w:tab w:val="left" w:pos="1596"/>
-        </w:tabs>
-        <w:rPr>
-          <w:rFonts w:ascii="Times New Roman" w:hAnsi="Times New Roman" w:cs="Times New Roman"/>
-          <w:lang w:val="en-US"/>
-        </w:rPr>
-      </w:pPr>
-    </w:p>
-    <w:p>
-      <w:pPr>
-        <w:tabs>
-          <w:tab w:val="left" w:pos="1596"/>
-        </w:tabs>
-        <w:rPr>
-          <w:rFonts w:ascii="Times New Roman" w:hAnsi="Times New Roman" w:cs="Times New Roman"/>
-          <w:lang w:val="en-US"/>
-        </w:rPr>
-      </w:pPr>
-      <w:r>
-        <w:rPr>
-          <w:rFonts w:ascii="Times New Roman" w:hAnsi="Times New Roman" w:cs="Times New Roman"/>
-          <w:lang w:val="en-US"/>
-        </w:rPr>
-        <w:t>-taking input from the checkbox</w:t>
-      </w:r>
-    </w:p>
-    <w:p>
-      <w:pPr>
-        <w:tabs>
-          <w:tab w:val="left" w:pos="1596"/>
-        </w:tabs>
-        <w:rPr>
-          <w:rFonts w:ascii="Times New Roman" w:hAnsi="Times New Roman" w:cs="Times New Roman"/>
-          <w:lang w:val="en-US"/>
-        </w:rPr>
-      </w:pPr>
-    </w:p>
-    <w:p>
-      <w:pPr>
-        <w:tabs>
-          <w:tab w:val="left" w:pos="1596"/>
-        </w:tabs>
-        <w:rPr>
-          <w:rFonts w:ascii="Times New Roman" w:hAnsi="Times New Roman" w:cs="Times New Roman"/>
-          <w:lang w:val="en-US"/>
-        </w:rPr>
-      </w:pPr>
-      <w:r>
-        <w:rPr>
-          <w:rFonts w:ascii="Times New Roman" w:hAnsi="Times New Roman" w:cs="Times New Roman"/>
-          <w:lang w:val="en-US"/>
-        </w:rPr>
-        <w:t>-present variable</w:t>
-      </w:r>
-    </w:p>
-    <w:p>
-      <w:pPr>
-        <w:tabs>
-          <w:tab w:val="left" w:pos="1596"/>
-        </w:tabs>
-        <w:rPr>
-          <w:rFonts w:ascii="Times New Roman" w:hAnsi="Times New Roman" w:cs="Times New Roman"/>
-          <w:lang w:val="en-US"/>
-        </w:rPr>
-      </w:pPr>
-    </w:p>
-    <w:p>
-      <w:pPr>
-        <w:tabs>
-          <w:tab w:val="left" w:pos="1596"/>
-        </w:tabs>
-        <w:rPr>
-          <w:rFonts w:ascii="Times New Roman" w:hAnsi="Times New Roman" w:cs="Times New Roman"/>
-          <w:lang w:val="en-US"/>
-        </w:rPr>
-      </w:pPr>
-      <w:r>
-        <w:rPr>
-          <w:rFonts w:ascii="Times New Roman" w:hAnsi="Times New Roman" w:cs="Times New Roman"/>
-          <w:lang w:val="en-US"/>
-        </w:rPr>
-        <w:t>-absent variable</w:t>
-      </w:r>
-    </w:p>
-    <w:p>
-      <w:pPr>
-        <w:tabs>
-          <w:tab w:val="left" w:pos="1596"/>
-        </w:tabs>
-        <w:rPr>
-          <w:rFonts w:ascii="Times New Roman" w:hAnsi="Times New Roman" w:cs="Times New Roman"/>
-          <w:lang w:val="en-US"/>
-        </w:rPr>
-      </w:pPr>
-    </w:p>
-    <w:p>
-      <w:pPr>
-        <w:tabs>
-          <w:tab w:val="left" w:pos="1596"/>
-        </w:tabs>
-        <w:rPr>
-          <w:rFonts w:ascii="Times New Roman" w:hAnsi="Times New Roman" w:cs="Times New Roman"/>
-          <w:lang w:val="en-US"/>
-        </w:rPr>
-      </w:pPr>
-      <w:r>
-        <w:rPr>
-          <w:rFonts w:ascii="Times New Roman" w:hAnsi="Times New Roman" w:cs="Times New Roman"/>
-          <w:lang w:val="en-US"/>
-        </w:rPr>
-        <w:t>-markpresent()</w:t>
-      </w:r>
-    </w:p>
-    <w:p>
-      <w:pPr>
-        <w:tabs>
-          <w:tab w:val="left" w:pos="1596"/>
-        </w:tabs>
-        <w:rPr>
-          <w:rFonts w:ascii="Times New Roman" w:hAnsi="Times New Roman" w:cs="Times New Roman"/>
-          <w:lang w:val="en-US"/>
-        </w:rPr>
-      </w:pPr>
-    </w:p>
-    <w:p>
-      <w:pPr>
-        <w:tabs>
-          <w:tab w:val="left" w:pos="1596"/>
-        </w:tabs>
-        <w:rPr>
-          <w:rFonts w:ascii="Times New Roman" w:hAnsi="Times New Roman" w:cs="Times New Roman"/>
-          <w:lang w:val="en-US"/>
-        </w:rPr>
-      </w:pPr>
-      <w:r>
-        <w:rPr>
-          <w:rFonts w:ascii="Times New Roman" w:hAnsi="Times New Roman" w:cs="Times New Roman"/>
-          <w:lang w:val="en-US"/>
-        </w:rPr>
-        <w:t>-markabsent()</w:t>
-      </w:r>
-    </w:p>
-    <w:p>
-      <w:pPr>
-        <w:rPr>
-          <w:rFonts w:ascii="Times New Roman" w:hAnsi="Times New Roman" w:cs="Times New Roman"/>
-          <w:lang w:val="en-US"/>
-        </w:rPr>
-      </w:pPr>
-      <w:r>
-        <w:rPr>
-          <w:rFonts w:ascii="Times New Roman" w:hAnsi="Times New Roman" w:cs="Times New Roman"/>
-          <w:lang w:val="en-US"/>
-        </w:rPr>
-        <w:br w:type="page"/>
-      </w:r>
-    </w:p>
-    <w:p>
-      <w:pPr>
-        <w:rPr>
-          <w:rFonts w:ascii="Times New Roman" w:hAnsi="Times New Roman" w:cs="Times New Roman"/>
-          <w:lang w:val="en-US"/>
-        </w:rPr>
-      </w:pPr>
-      <w:r>
-        <w:rPr>
-          <w:rFonts w:ascii="Times New Roman" w:hAnsi="Times New Roman" w:cs="Times New Roman"/>
-          <w:lang w:val="en-US"/>
-        </w:rPr>
-        <w:lastRenderedPageBreak/>
-        <w:t>Saving the record</w:t>
-      </w:r>
-    </w:p>
-    <w:p>
-      <w:pPr>
-        <w:rPr>
-          <w:rFonts w:ascii="Times New Roman" w:hAnsi="Times New Roman" w:cs="Times New Roman"/>
-          <w:lang w:val="en-US"/>
-        </w:rPr>
-      </w:pPr>
-    </w:p>
-    <w:p>
-      <w:pPr>
-        <w:rPr>
-          <w:rFonts w:ascii="Times New Roman" w:hAnsi="Times New Roman" w:cs="Times New Roman"/>
-          <w:lang w:val="en-US"/>
-        </w:rPr>
-      </w:pPr>
-      <w:r>
-        <w:rPr>
-          <w:rFonts w:ascii="Times New Roman" w:hAnsi="Times New Roman" w:cs="Times New Roman"/>
-          <w:lang w:val="en-US"/>
-        </w:rPr>
-        <w:t>-save()</w:t>
-      </w:r>
-    </w:p>
-    <w:p>
-      <w:pPr>
-        <w:rPr>
-          <w:rFonts w:ascii="Times New Roman" w:hAnsi="Times New Roman" w:cs="Times New Roman"/>
-          <w:lang w:val="en-US"/>
-        </w:rPr>
-      </w:pPr>
-    </w:p>
-    <w:p>
-      <w:pPr>
-        <w:rPr>
-          <w:rFonts w:ascii="Times New Roman" w:hAnsi="Times New Roman" w:cs="Times New Roman"/>
-          <w:lang w:val="en-US"/>
-        </w:rPr>
-      </w:pPr>
-      <w:r>
-        <w:rPr>
-          <w:rFonts w:ascii="Times New Roman" w:hAnsi="Times New Roman" w:cs="Times New Roman"/>
-          <w:lang w:val="en-US"/>
-        </w:rPr>
-        <w:t>-excelwriter</w:t>
-      </w:r>
-    </w:p>
-    <w:p>
-      <w:pPr>
-        <w:rPr>
-          <w:rFonts w:ascii="Times New Roman" w:hAnsi="Times New Roman" w:cs="Times New Roman"/>
-          <w:lang w:val="en-US"/>
-        </w:rPr>
-      </w:pPr>
-    </w:p>
-    <w:p>
-      <w:pPr>
-        <w:rPr>
-          <w:rFonts w:ascii="Times New Roman" w:hAnsi="Times New Roman" w:cs="Times New Roman"/>
-          <w:lang w:val="en-US"/>
-        </w:rPr>
-      </w:pPr>
-      <w:r>
-        <w:rPr>
-          <w:rFonts w:ascii="Times New Roman" w:hAnsi="Times New Roman" w:cs="Times New Roman"/>
-          <w:lang w:val="en-US"/>
-        </w:rPr>
-        <w:t>-why all list object being written to the file</w:t>
-      </w:r>
-      <w:r>
-        <w:rPr>
-          <w:rFonts w:ascii="Times New Roman" w:hAnsi="Times New Roman" w:cs="Times New Roman"/>
-          <w:lang w:val="en-US"/>
-        </w:rPr>
-        <w:br w:type="page"/>
-      </w:r>
-    </w:p>
-    <w:p>
-      <w:pPr>
-        <w:tabs>
-          <w:tab w:val="left" w:pos="1596"/>
-        </w:tabs>
-        <w:rPr>
-          <w:rFonts w:ascii="Times New Roman" w:hAnsi="Times New Roman" w:cs="Times New Roman"/>
-          <w:lang w:val="en-US"/>
-        </w:rPr>
-      </w:pPr>
-      <w:r>
-        <w:rPr>
-          <w:rFonts w:ascii="Times New Roman" w:hAnsi="Times New Roman" w:cs="Times New Roman"/>
-          <w:lang w:val="en-US"/>
-        </w:rPr>
-        <w:lastRenderedPageBreak/>
-        <w:t>Modifying the record</w:t>
-      </w:r>
-    </w:p>
-    <w:p>
-      <w:pPr>
-        <w:tabs>
-          <w:tab w:val="left" w:pos="1596"/>
-        </w:tabs>
-        <w:rPr>
-          <w:rFonts w:ascii="Times New Roman" w:hAnsi="Times New Roman" w:cs="Times New Roman"/>
-          <w:lang w:val="en-US"/>
-        </w:rPr>
-      </w:pPr>
-    </w:p>
-    <w:p>
-      <w:pPr>
-        <w:pStyle w:val="ListParagraph"/>
-        <w:numPr>
-          <w:ilvl w:val="0"/>
-          <w:numId w:val="4"/>
-        </w:numPr>
-        <w:tabs>
-          <w:tab w:val="left" w:pos="1596"/>
-        </w:tabs>
-        <w:rPr>
-          <w:rFonts w:ascii="Times New Roman" w:hAnsi="Times New Roman" w:cs="Times New Roman"/>
-          <w:lang w:val="en-US"/>
-        </w:rPr>
-      </w:pPr>
-      <w:r>
-        <w:rPr>
-          <w:rFonts w:ascii="Times New Roman" w:hAnsi="Times New Roman" w:cs="Times New Roman"/>
-          <w:lang w:val="en-US"/>
-        </w:rPr>
-        <w:t>Add student</w:t>
-      </w:r>
-    </w:p>
-    <w:p>
-      <w:pPr>
-        <w:pStyle w:val="ListParagraph"/>
-        <w:numPr>
-          <w:ilvl w:val="0"/>
-          <w:numId w:val="4"/>
-        </w:numPr>
-        <w:tabs>
-          <w:tab w:val="left" w:pos="1596"/>
-        </w:tabs>
-        <w:rPr>
-          <w:rFonts w:ascii="Times New Roman" w:hAnsi="Times New Roman" w:cs="Times New Roman"/>
-          <w:lang w:val="en-US"/>
-        </w:rPr>
-      </w:pPr>
-      <w:r>
-        <w:rPr>
-          <w:rFonts w:ascii="Times New Roman" w:hAnsi="Times New Roman" w:cs="Times New Roman"/>
-          <w:lang w:val="en-US"/>
-        </w:rPr>
-        <w:t>Taking input from the input box</w:t>
-      </w:r>
-    </w:p>
-    <w:p>
-      <w:pPr>
-        <w:pStyle w:val="ListParagraph"/>
-        <w:numPr>
-          <w:ilvl w:val="0"/>
-          <w:numId w:val="4"/>
-        </w:numPr>
-        <w:tabs>
-          <w:tab w:val="left" w:pos="1596"/>
-        </w:tabs>
-        <w:rPr>
-          <w:rFonts w:ascii="Times New Roman" w:hAnsi="Times New Roman" w:cs="Times New Roman"/>
-          <w:lang w:val="en-US"/>
-        </w:rPr>
-      </w:pPr>
-      <w:r>
-        <w:rPr>
-          <w:rFonts w:ascii="Times New Roman" w:hAnsi="Times New Roman" w:cs="Times New Roman"/>
-          <w:lang w:val="en-US"/>
-        </w:rPr>
-        <w:t>Updating dataframe</w:t>
-      </w:r>
-    </w:p>
-    <w:p>
-      <w:pPr>
-        <w:pStyle w:val="ListParagraph"/>
-        <w:numPr>
-          <w:ilvl w:val="0"/>
-          <w:numId w:val="4"/>
-        </w:numPr>
-        <w:tabs>
-          <w:tab w:val="left" w:pos="1596"/>
-        </w:tabs>
-        <w:rPr>
-          <w:rFonts w:ascii="Times New Roman" w:hAnsi="Times New Roman" w:cs="Times New Roman"/>
-          <w:lang w:val="en-US"/>
-        </w:rPr>
-      </w:pPr>
-      <w:r>
-        <w:rPr>
-          <w:rFonts w:ascii="Times New Roman" w:hAnsi="Times New Roman" w:cs="Times New Roman"/>
-          <w:lang w:val="en-US"/>
-        </w:rPr>
-        <w:t>Save</w:t>
-      </w:r>
-    </w:p>
-    <w:p>
-      <w:pPr>
-        <w:tabs>
-          <w:tab w:val="left" w:pos="1596"/>
-        </w:tabs>
-        <w:rPr>
-          <w:rFonts w:ascii="Times New Roman" w:hAnsi="Times New Roman" w:cs="Times New Roman"/>
-          <w:lang w:val="en-US"/>
-        </w:rPr>
-      </w:pPr>
-    </w:p>
-    <w:p>
-      <w:pPr>
-        <w:tabs>
-          <w:tab w:val="left" w:pos="1596"/>
-        </w:tabs>
-        <w:rPr>
-          <w:rFonts w:ascii="Times New Roman" w:hAnsi="Times New Roman" w:cs="Times New Roman"/>
-          <w:lang w:val="en-US"/>
-        </w:rPr>
-      </w:pPr>
-    </w:p>
-    <w:p>
-      <w:pPr>
-        <w:pStyle w:val="ListParagraph"/>
-        <w:numPr>
-          <w:ilvl w:val="0"/>
-          <w:numId w:val="4"/>
-        </w:numPr>
-        <w:tabs>
-          <w:tab w:val="left" w:pos="1596"/>
-        </w:tabs>
-        <w:rPr>
-          <w:rFonts w:ascii="Times New Roman" w:hAnsi="Times New Roman" w:cs="Times New Roman"/>
-          <w:lang w:val="en-US"/>
-        </w:rPr>
-      </w:pPr>
-      <w:r>
-        <w:rPr>
-          <w:rFonts w:ascii="Times New Roman" w:hAnsi="Times New Roman" w:cs="Times New Roman"/>
-          <w:lang w:val="en-US"/>
-        </w:rPr>
-        <w:t>Delete student</w:t>
-      </w:r>
-    </w:p>
-    <w:p>
-      <w:pPr>
-        <w:pStyle w:val="ListParagraph"/>
-        <w:numPr>
-          <w:ilvl w:val="0"/>
-          <w:numId w:val="4"/>
-        </w:numPr>
-        <w:tabs>
-          <w:tab w:val="left" w:pos="1596"/>
-        </w:tabs>
-        <w:rPr>
-          <w:rFonts w:ascii="Times New Roman" w:hAnsi="Times New Roman" w:cs="Times New Roman"/>
-          <w:lang w:val="en-US"/>
-        </w:rPr>
-      </w:pPr>
-      <w:r>
-        <w:rPr>
-          <w:rFonts w:ascii="Times New Roman" w:hAnsi="Times New Roman" w:cs="Times New Roman"/>
-          <w:lang w:val="en-US"/>
-        </w:rPr>
-        <w:t>Taking input roll number</w:t>
-      </w:r>
-    </w:p>
-    <w:p>
-      <w:pPr>
-        <w:pStyle w:val="ListParagraph"/>
-        <w:numPr>
-          <w:ilvl w:val="0"/>
-          <w:numId w:val="4"/>
-        </w:numPr>
-        <w:tabs>
-          <w:tab w:val="left" w:pos="1596"/>
-        </w:tabs>
-        <w:rPr>
-          <w:rFonts w:ascii="Times New Roman" w:hAnsi="Times New Roman" w:cs="Times New Roman"/>
-          <w:lang w:val="en-US"/>
-        </w:rPr>
-      </w:pPr>
-      <w:r>
-        <w:rPr>
-          <w:rFonts w:ascii="Times New Roman" w:hAnsi="Times New Roman" w:cs="Times New Roman"/>
-          <w:lang w:val="en-US"/>
-        </w:rPr>
-        <w:t>Taking name input</w:t>
-      </w:r>
-    </w:p>
-    <w:p>
-      <w:pPr>
-        <w:pStyle w:val="ListParagraph"/>
-        <w:numPr>
-          <w:ilvl w:val="0"/>
-          <w:numId w:val="4"/>
-        </w:numPr>
-        <w:tabs>
-          <w:tab w:val="left" w:pos="1596"/>
-        </w:tabs>
-        <w:rPr>
-          <w:rFonts w:ascii="Times New Roman" w:hAnsi="Times New Roman" w:cs="Times New Roman"/>
-          <w:lang w:val="en-US"/>
-        </w:rPr>
-      </w:pPr>
-      <w:r>
-        <w:rPr>
-          <w:rFonts w:ascii="Times New Roman" w:hAnsi="Times New Roman" w:cs="Times New Roman"/>
-          <w:lang w:val="en-US"/>
-        </w:rPr>
-        <w:t>Searching the record</w:t>
-      </w:r>
-    </w:p>
-    <w:p>
-      <w:pPr>
-        <w:pStyle w:val="ListParagraph"/>
-        <w:numPr>
-          <w:ilvl w:val="0"/>
-          <w:numId w:val="4"/>
-        </w:numPr>
-        <w:tabs>
-          <w:tab w:val="left" w:pos="1596"/>
-        </w:tabs>
-        <w:rPr>
-          <w:rFonts w:ascii="Times New Roman" w:hAnsi="Times New Roman" w:cs="Times New Roman"/>
-          <w:lang w:val="en-US"/>
-        </w:rPr>
-      </w:pPr>
-      <w:r>
-        <w:rPr>
-          <w:rFonts w:ascii="Times New Roman" w:hAnsi="Times New Roman" w:cs="Times New Roman"/>
-          <w:lang w:val="en-US"/>
-        </w:rPr>
-        <w:t>Deleting the row</w:t>
-      </w:r>
-    </w:p>
-    <w:p>
-      <w:pPr>
-        <w:pStyle w:val="ListParagraph"/>
-        <w:numPr>
-          <w:ilvl w:val="0"/>
-          <w:numId w:val="4"/>
-        </w:numPr>
-        <w:tabs>
-          <w:tab w:val="left" w:pos="1596"/>
-        </w:tabs>
-        <w:rPr>
-          <w:rFonts w:ascii="Times New Roman" w:hAnsi="Times New Roman" w:cs="Times New Roman"/>
-          <w:lang w:val="en-US"/>
-        </w:rPr>
-      </w:pPr>
-      <w:r>
-        <w:rPr>
-          <w:rFonts w:ascii="Times New Roman" w:hAnsi="Times New Roman" w:cs="Times New Roman"/>
-          <w:lang w:val="en-US"/>
-        </w:rPr>
-        <w:t>Save()</w:t>
+      <w:r>
+        <w:rPr>
+          <w:rFonts w:ascii="Times New Roman" w:hAnsi="Times New Roman" w:cs="Times New Roman"/>
+          <w:lang w:val="en-US"/>
+        </w:rPr>
+        <w:t xml:space="preserve">of </w:t>
+      </w:r>
+      <w:r>
+        <w:rPr>
+          <w:rFonts w:ascii="Times New Roman" w:hAnsi="Times New Roman" w:cs="Times New Roman"/>
+          <w:lang w:val="en-US"/>
+        </w:rPr>
+        <w:t>all the 6 courses.</w:t>
       </w:r>
     </w:p>
     <w:p>
@@ -4653,6 +5490,119 @@
     </w:lvl>
   </w:abstractNum>
   <w:abstractNum w:abstractNumId="1" w15:restartNumberingAfterBreak="0">
+    <w:nsid w:val="2A3153DD"/>
+    <w:multiLevelType w:val="multilevel"/>
+    <w:tmpl w:val="40090021"/>
+    <w:lvl w:ilvl="0">
+      <w:start w:val="1"/>
+      <w:numFmt w:val="bullet"/>
+      <w:lvlText w:val=""/>
+      <w:lvlJc w:val="left"/>
+      <w:pPr>
+        <w:ind w:left="360" w:hanging="360"/>
+      </w:pPr>
+      <w:rPr>
+        <w:rFonts w:ascii="Wingdings" w:hAnsi="Wingdings" w:hint="default"/>
+      </w:rPr>
+    </w:lvl>
+    <w:lvl w:ilvl="1">
+      <w:start w:val="1"/>
+      <w:numFmt w:val="bullet"/>
+      <w:lvlText w:val=""/>
+      <w:lvlJc w:val="left"/>
+      <w:pPr>
+        <w:ind w:left="720" w:hanging="360"/>
+      </w:pPr>
+      <w:rPr>
+        <w:rFonts w:ascii="Wingdings" w:hAnsi="Wingdings" w:hint="default"/>
+      </w:rPr>
+    </w:lvl>
+    <w:lvl w:ilvl="2">
+      <w:start w:val="1"/>
+      <w:numFmt w:val="bullet"/>
+      <w:lvlText w:val=""/>
+      <w:lvlJc w:val="left"/>
+      <w:pPr>
+        <w:ind w:left="1080" w:hanging="360"/>
+      </w:pPr>
+      <w:rPr>
+        <w:rFonts w:ascii="Wingdings" w:hAnsi="Wingdings" w:hint="default"/>
+      </w:rPr>
+    </w:lvl>
+    <w:lvl w:ilvl="3">
+      <w:start w:val="1"/>
+      <w:numFmt w:val="bullet"/>
+      <w:lvlText w:val=""/>
+      <w:lvlJc w:val="left"/>
+      <w:pPr>
+        <w:ind w:left="1440" w:hanging="360"/>
+      </w:pPr>
+      <w:rPr>
+        <w:rFonts w:ascii="Symbol" w:hAnsi="Symbol" w:hint="default"/>
+      </w:rPr>
+    </w:lvl>
+    <w:lvl w:ilvl="4">
+      <w:start w:val="1"/>
+      <w:numFmt w:val="bullet"/>
+      <w:lvlText w:val=""/>
+      <w:lvlJc w:val="left"/>
+      <w:pPr>
+        <w:ind w:left="1800" w:hanging="360"/>
+      </w:pPr>
+      <w:rPr>
+        <w:rFonts w:ascii="Symbol" w:hAnsi="Symbol" w:hint="default"/>
+      </w:rPr>
+    </w:lvl>
+    <w:lvl w:ilvl="5">
+      <w:start w:val="1"/>
+      <w:numFmt w:val="bullet"/>
+      <w:lvlText w:val=""/>
+      <w:lvlJc w:val="left"/>
+      <w:pPr>
+        <w:ind w:left="2160" w:hanging="360"/>
+      </w:pPr>
+      <w:rPr>
+        <w:rFonts w:ascii="Wingdings" w:hAnsi="Wingdings" w:hint="default"/>
+      </w:rPr>
+    </w:lvl>
+    <w:lvl w:ilvl="6">
+      <w:start w:val="1"/>
+      <w:numFmt w:val="bullet"/>
+      <w:lvlText w:val=""/>
+      <w:lvlJc w:val="left"/>
+      <w:pPr>
+        <w:ind w:left="2520" w:hanging="360"/>
+      </w:pPr>
+      <w:rPr>
+        <w:rFonts w:ascii="Wingdings" w:hAnsi="Wingdings" w:hint="default"/>
+      </w:rPr>
+    </w:lvl>
+    <w:lvl w:ilvl="7">
+      <w:start w:val="1"/>
+      <w:numFmt w:val="bullet"/>
+      <w:lvlText w:val=""/>
+      <w:lvlJc w:val="left"/>
+      <w:pPr>
+        <w:ind w:left="2880" w:hanging="360"/>
+      </w:pPr>
+      <w:rPr>
+        <w:rFonts w:ascii="Symbol" w:hAnsi="Symbol" w:hint="default"/>
+      </w:rPr>
+    </w:lvl>
+    <w:lvl w:ilvl="8">
+      <w:start w:val="1"/>
+      <w:numFmt w:val="bullet"/>
+      <w:lvlText w:val=""/>
+      <w:lvlJc w:val="left"/>
+      <w:pPr>
+        <w:ind w:left="3240" w:hanging="360"/>
+      </w:pPr>
+      <w:rPr>
+        <w:rFonts w:ascii="Symbol" w:hAnsi="Symbol" w:hint="default"/>
+      </w:rPr>
+    </w:lvl>
+  </w:abstractNum>
+  <w:abstractNum w:abstractNumId="2" w15:restartNumberingAfterBreak="0">
     <w:nsid w:val="51D75CD3"/>
     <w:multiLevelType w:val="hybridMultilevel"/>
     <w:tmpl w:val="41DADE28"/>
@@ -4764,7 +5714,7 @@
       </w:rPr>
     </w:lvl>
   </w:abstractNum>
-  <w:abstractNum w:abstractNumId="2" w15:restartNumberingAfterBreak="0">
+  <w:abstractNum w:abstractNumId="3" w15:restartNumberingAfterBreak="0">
     <w:nsid w:val="573724EB"/>
     <w:multiLevelType w:val="hybridMultilevel"/>
     <w:tmpl w:val="DB22418C"/>
@@ -4876,7 +5826,7 @@
       </w:rPr>
     </w:lvl>
   </w:abstractNum>
-  <w:abstractNum w:abstractNumId="3" w15:restartNumberingAfterBreak="0">
+  <w:abstractNum w:abstractNumId="4" w15:restartNumberingAfterBreak="0">
     <w:nsid w:val="5EF06E95"/>
     <w:multiLevelType w:val="hybridMultilevel"/>
     <w:tmpl w:val="FF3A15F8"/>
@@ -4989,16 +5939,19 @@
     </w:lvl>
   </w:abstractNum>
   <w:num w:numId="1">
-    <w:abstractNumId w:val="1"/>
+    <w:abstractNumId w:val="2"/>
   </w:num>
   <w:num w:numId="2">
-    <w:abstractNumId w:val="3"/>
+    <w:abstractNumId w:val="4"/>
   </w:num>
   <w:num w:numId="3">
-    <w:abstractNumId w:val="2"/>
+    <w:abstractNumId w:val="3"/>
   </w:num>
   <w:num w:numId="4">
     <w:abstractNumId w:val="0"/>
+  </w:num>
+  <w:num w:numId="5">
+    <w:abstractNumId w:val="1"/>
   </w:num>
 </w:numbering>
 </file>
@@ -5401,6 +6354,113 @@
   <w:style w:type="paragraph" w:default="1" w:styleId="Normal">
     <w:name w:val="Normal"/>
     <w:qFormat/>
+  </w:style>
+  <w:style w:type="paragraph" w:styleId="Heading1">
+    <w:name w:val="heading 1"/>
+    <w:basedOn w:val="Normal"/>
+    <w:next w:val="Normal"/>
+    <w:link w:val="Heading1Char"/>
+    <w:uiPriority w:val="9"/>
+    <w:qFormat/>
+    <w:rsid w:val="00C31FBE"/>
+    <w:pPr>
+      <w:keepNext/>
+      <w:keepLines/>
+      <w:spacing w:before="240" w:after="0"/>
+      <w:outlineLvl w:val="0"/>
+    </w:pPr>
+    <w:rPr>
+      <w:rFonts w:asciiTheme="majorHAnsi" w:eastAsiaTheme="majorEastAsia" w:hAnsiTheme="majorHAnsi" w:cstheme="majorBidi"/>
+      <w:color w:val="2F5496" w:themeColor="accent1" w:themeShade="BF"/>
+      <w:sz w:val="32"/>
+      <w:szCs w:val="32"/>
+    </w:rPr>
+  </w:style>
+  <w:style w:type="paragraph" w:styleId="Heading2">
+    <w:name w:val="heading 2"/>
+    <w:basedOn w:val="Normal"/>
+    <w:next w:val="Normal"/>
+    <w:link w:val="Heading2Char"/>
+    <w:uiPriority w:val="9"/>
+    <w:unhideWhenUsed/>
+    <w:qFormat/>
+    <w:rsid w:val="00C31FBE"/>
+    <w:pPr>
+      <w:keepNext/>
+      <w:keepLines/>
+      <w:spacing w:before="40" w:after="0"/>
+      <w:outlineLvl w:val="1"/>
+    </w:pPr>
+    <w:rPr>
+      <w:rFonts w:asciiTheme="majorHAnsi" w:eastAsiaTheme="majorEastAsia" w:hAnsiTheme="majorHAnsi" w:cstheme="majorBidi"/>
+      <w:color w:val="2F5496" w:themeColor="accent1" w:themeShade="BF"/>
+      <w:sz w:val="26"/>
+      <w:szCs w:val="26"/>
+    </w:rPr>
+  </w:style>
+  <w:style w:type="paragraph" w:styleId="Heading3">
+    <w:name w:val="heading 3"/>
+    <w:basedOn w:val="Normal"/>
+    <w:next w:val="Normal"/>
+    <w:link w:val="Heading3Char"/>
+    <w:uiPriority w:val="9"/>
+    <w:unhideWhenUsed/>
+    <w:qFormat/>
+    <w:rsid w:val="00C31FBE"/>
+    <w:pPr>
+      <w:keepNext/>
+      <w:keepLines/>
+      <w:spacing w:before="40" w:after="0"/>
+      <w:outlineLvl w:val="2"/>
+    </w:pPr>
+    <w:rPr>
+      <w:rFonts w:asciiTheme="majorHAnsi" w:eastAsiaTheme="majorEastAsia" w:hAnsiTheme="majorHAnsi" w:cstheme="majorBidi"/>
+      <w:color w:val="1F3763" w:themeColor="accent1" w:themeShade="7F"/>
+      <w:sz w:val="24"/>
+      <w:szCs w:val="24"/>
+    </w:rPr>
+  </w:style>
+  <w:style w:type="paragraph" w:styleId="Heading4">
+    <w:name w:val="heading 4"/>
+    <w:basedOn w:val="Normal"/>
+    <w:next w:val="Normal"/>
+    <w:link w:val="Heading4Char"/>
+    <w:uiPriority w:val="9"/>
+    <w:unhideWhenUsed/>
+    <w:qFormat/>
+    <w:rsid w:val="00C31FBE"/>
+    <w:pPr>
+      <w:keepNext/>
+      <w:keepLines/>
+      <w:spacing w:before="40" w:after="0"/>
+      <w:outlineLvl w:val="3"/>
+    </w:pPr>
+    <w:rPr>
+      <w:rFonts w:asciiTheme="majorHAnsi" w:eastAsiaTheme="majorEastAsia" w:hAnsiTheme="majorHAnsi" w:cstheme="majorBidi"/>
+      <w:i/>
+      <w:iCs/>
+      <w:color w:val="2F5496" w:themeColor="accent1" w:themeShade="BF"/>
+    </w:rPr>
+  </w:style>
+  <w:style w:type="paragraph" w:styleId="Heading5">
+    <w:name w:val="heading 5"/>
+    <w:basedOn w:val="Normal"/>
+    <w:next w:val="Normal"/>
+    <w:link w:val="Heading5Char"/>
+    <w:uiPriority w:val="9"/>
+    <w:unhideWhenUsed/>
+    <w:qFormat/>
+    <w:rsid w:val="004B2497"/>
+    <w:pPr>
+      <w:keepNext/>
+      <w:keepLines/>
+      <w:spacing w:before="40" w:after="0"/>
+      <w:outlineLvl w:val="4"/>
+    </w:pPr>
+    <w:rPr>
+      <w:rFonts w:asciiTheme="majorHAnsi" w:eastAsiaTheme="majorEastAsia" w:hAnsiTheme="majorHAnsi" w:cstheme="majorBidi"/>
+      <w:color w:val="2F5496" w:themeColor="accent1" w:themeShade="BF"/>
+    </w:rPr>
   </w:style>
   <w:style w:type="character" w:default="1" w:styleId="DefaultParagraphFont">
     <w:name w:val="Default Paragraph Font"/>
@@ -5828,6 +6888,155 @@
       </w:tcPr>
     </w:tblStylePr>
   </w:style>
+  <w:style w:type="character" w:customStyle="1" w:styleId="Heading2Char">
+    <w:name w:val="Heading 2 Char"/>
+    <w:basedOn w:val="DefaultParagraphFont"/>
+    <w:link w:val="Heading2"/>
+    <w:uiPriority w:val="9"/>
+    <w:rsid w:val="00C31FBE"/>
+    <w:rPr>
+      <w:rFonts w:asciiTheme="majorHAnsi" w:eastAsiaTheme="majorEastAsia" w:hAnsiTheme="majorHAnsi" w:cstheme="majorBidi"/>
+      <w:color w:val="2F5496" w:themeColor="accent1" w:themeShade="BF"/>
+      <w:sz w:val="26"/>
+      <w:szCs w:val="26"/>
+    </w:rPr>
+  </w:style>
+  <w:style w:type="character" w:customStyle="1" w:styleId="Heading3Char">
+    <w:name w:val="Heading 3 Char"/>
+    <w:basedOn w:val="DefaultParagraphFont"/>
+    <w:link w:val="Heading3"/>
+    <w:uiPriority w:val="9"/>
+    <w:rsid w:val="00C31FBE"/>
+    <w:rPr>
+      <w:rFonts w:asciiTheme="majorHAnsi" w:eastAsiaTheme="majorEastAsia" w:hAnsiTheme="majorHAnsi" w:cstheme="majorBidi"/>
+      <w:color w:val="1F3763" w:themeColor="accent1" w:themeShade="7F"/>
+      <w:sz w:val="24"/>
+      <w:szCs w:val="24"/>
+    </w:rPr>
+  </w:style>
+  <w:style w:type="paragraph" w:styleId="Subtitle">
+    <w:name w:val="Subtitle"/>
+    <w:basedOn w:val="Normal"/>
+    <w:next w:val="Normal"/>
+    <w:link w:val="SubtitleChar"/>
+    <w:uiPriority w:val="11"/>
+    <w:qFormat/>
+    <w:rsid w:val="00C31FBE"/>
+    <w:pPr>
+      <w:numPr>
+        <w:ilvl w:val="1"/>
+      </w:numPr>
+    </w:pPr>
+    <w:rPr>
+      <w:rFonts w:eastAsiaTheme="minorEastAsia"/>
+      <w:color w:val="5A5A5A" w:themeColor="text1" w:themeTint="A5"/>
+      <w:spacing w:val="15"/>
+    </w:rPr>
+  </w:style>
+  <w:style w:type="character" w:customStyle="1" w:styleId="SubtitleChar">
+    <w:name w:val="Subtitle Char"/>
+    <w:basedOn w:val="DefaultParagraphFont"/>
+    <w:link w:val="Subtitle"/>
+    <w:uiPriority w:val="11"/>
+    <w:rsid w:val="00C31FBE"/>
+    <w:rPr>
+      <w:rFonts w:eastAsiaTheme="minorEastAsia"/>
+      <w:color w:val="5A5A5A" w:themeColor="text1" w:themeTint="A5"/>
+      <w:spacing w:val="15"/>
+    </w:rPr>
+  </w:style>
+  <w:style w:type="paragraph" w:styleId="NoSpacing">
+    <w:name w:val="No Spacing"/>
+    <w:uiPriority w:val="1"/>
+    <w:qFormat/>
+    <w:rsid w:val="00C31FBE"/>
+    <w:pPr>
+      <w:spacing w:after="0" w:line="240" w:lineRule="auto"/>
+    </w:pPr>
+  </w:style>
+  <w:style w:type="character" w:customStyle="1" w:styleId="Heading1Char">
+    <w:name w:val="Heading 1 Char"/>
+    <w:basedOn w:val="DefaultParagraphFont"/>
+    <w:link w:val="Heading1"/>
+    <w:uiPriority w:val="9"/>
+    <w:rsid w:val="00C31FBE"/>
+    <w:rPr>
+      <w:rFonts w:asciiTheme="majorHAnsi" w:eastAsiaTheme="majorEastAsia" w:hAnsiTheme="majorHAnsi" w:cstheme="majorBidi"/>
+      <w:color w:val="2F5496" w:themeColor="accent1" w:themeShade="BF"/>
+      <w:sz w:val="32"/>
+      <w:szCs w:val="32"/>
+    </w:rPr>
+  </w:style>
+  <w:style w:type="character" w:customStyle="1" w:styleId="Heading4Char">
+    <w:name w:val="Heading 4 Char"/>
+    <w:basedOn w:val="DefaultParagraphFont"/>
+    <w:link w:val="Heading4"/>
+    <w:uiPriority w:val="9"/>
+    <w:rsid w:val="00C31FBE"/>
+    <w:rPr>
+      <w:rFonts w:asciiTheme="majorHAnsi" w:eastAsiaTheme="majorEastAsia" w:hAnsiTheme="majorHAnsi" w:cstheme="majorBidi"/>
+      <w:i/>
+      <w:iCs/>
+      <w:color w:val="2F5496" w:themeColor="accent1" w:themeShade="BF"/>
+    </w:rPr>
+  </w:style>
+  <w:style w:type="character" w:customStyle="1" w:styleId="Heading5Char">
+    <w:name w:val="Heading 5 Char"/>
+    <w:basedOn w:val="DefaultParagraphFont"/>
+    <w:link w:val="Heading5"/>
+    <w:uiPriority w:val="9"/>
+    <w:rsid w:val="004B2497"/>
+    <w:rPr>
+      <w:rFonts w:asciiTheme="majorHAnsi" w:eastAsiaTheme="majorEastAsia" w:hAnsiTheme="majorHAnsi" w:cstheme="majorBidi"/>
+      <w:color w:val="2F5496" w:themeColor="accent1" w:themeShade="BF"/>
+    </w:rPr>
+  </w:style>
+  <w:style w:type="paragraph" w:styleId="Title">
+    <w:name w:val="Title"/>
+    <w:basedOn w:val="Normal"/>
+    <w:next w:val="Normal"/>
+    <w:link w:val="TitleChar"/>
+    <w:uiPriority w:val="10"/>
+    <w:qFormat/>
+    <w:rsid w:val="004B2497"/>
+    <w:pPr>
+      <w:spacing w:after="0" w:line="240" w:lineRule="auto"/>
+      <w:contextualSpacing/>
+    </w:pPr>
+    <w:rPr>
+      <w:rFonts w:asciiTheme="majorHAnsi" w:eastAsiaTheme="majorEastAsia" w:hAnsiTheme="majorHAnsi" w:cstheme="majorBidi"/>
+      <w:spacing w:val="-10"/>
+      <w:kern w:val="28"/>
+      <w:sz w:val="56"/>
+      <w:szCs w:val="56"/>
+    </w:rPr>
+  </w:style>
+  <w:style w:type="character" w:customStyle="1" w:styleId="TitleChar">
+    <w:name w:val="Title Char"/>
+    <w:basedOn w:val="DefaultParagraphFont"/>
+    <w:link w:val="Title"/>
+    <w:uiPriority w:val="10"/>
+    <w:rsid w:val="004B2497"/>
+    <w:rPr>
+      <w:rFonts w:asciiTheme="majorHAnsi" w:eastAsiaTheme="majorEastAsia" w:hAnsiTheme="majorHAnsi" w:cstheme="majorBidi"/>
+      <w:spacing w:val="-10"/>
+      <w:kern w:val="28"/>
+      <w:sz w:val="56"/>
+      <w:szCs w:val="56"/>
+    </w:rPr>
+  </w:style>
+  <w:style w:type="character" w:styleId="SubtleEmphasis">
+    <w:name w:val="Subtle Emphasis"/>
+    <w:basedOn w:val="DefaultParagraphFont"/>
+    <w:uiPriority w:val="19"/>
+    <w:qFormat/>
+    <w:rsid w:val="004B2497"/>
+    <w:rPr>
+      <w:i/>
+      <w:iCs/>
+      <w:color w:val="404040" w:themeColor="text1" w:themeTint="BF"/>
+    </w:rPr>
+  </w:style>
 </w:styles>
 </file>
 

</xml_diff>

<commit_message>
Added displaying data into UI
</commit_message>
<xml_diff>
--- a/WriteUp.docx
+++ b/WriteUp.docx
@@ -721,7 +721,7 @@
       <w:tr>
         <w:trPr>
           <w:cnfStyle w:val="100000000000" w:firstRow="1" w:lastRow="0" w:firstColumn="0" w:lastColumn="0" w:oddVBand="0" w:evenVBand="0" w:oddHBand="0" w:evenHBand="0" w:firstRowFirstColumn="0" w:firstRowLastColumn="0" w:lastRowFirstColumn="0" w:lastRowLastColumn="0"/>
-          <w:trHeight w:val="727"/>
+          <w:trHeight w:val="890"/>
           <w:jc w:val="center"/>
         </w:trPr>
         <w:tc>
@@ -730,6 +730,19 @@
             <w:tcW w:w="0" w:type="auto"/>
             <w:hideMark/>
           </w:tcPr>
+          <w:p>
+            <w:pPr>
+              <w:jc w:val="center"/>
+              <w:rPr>
+                <w:rFonts w:ascii="Times New Roman" w:eastAsia="Times New Roman" w:hAnsi="Times New Roman" w:cs="Times New Roman"/>
+                <w:b w:val="0"/>
+                <w:bCs w:val="0"/>
+                <w:sz w:val="24"/>
+                <w:szCs w:val="24"/>
+                <w:lang w:eastAsia="en-IN"/>
+              </w:rPr>
+            </w:pPr>
+          </w:p>
           <w:p>
             <w:pPr>
               <w:jc w:val="center"/>
@@ -760,6 +773,20 @@
             <w:tcW w:w="0" w:type="auto"/>
             <w:hideMark/>
           </w:tcPr>
+          <w:p>
+            <w:pPr>
+              <w:jc w:val="center"/>
+              <w:cnfStyle w:val="100000000000" w:firstRow="1" w:lastRow="0" w:firstColumn="0" w:lastColumn="0" w:oddVBand="0" w:evenVBand="0" w:oddHBand="0" w:evenHBand="0" w:firstRowFirstColumn="0" w:firstRowLastColumn="0" w:lastRowFirstColumn="0" w:lastRowLastColumn="0"/>
+              <w:rPr>
+                <w:rFonts w:ascii="Times New Roman" w:eastAsia="Times New Roman" w:hAnsi="Times New Roman" w:cs="Times New Roman"/>
+                <w:b w:val="0"/>
+                <w:bCs w:val="0"/>
+                <w:sz w:val="24"/>
+                <w:szCs w:val="24"/>
+                <w:lang w:eastAsia="en-IN"/>
+              </w:rPr>
+            </w:pPr>
+          </w:p>
           <w:p>
             <w:pPr>
               <w:jc w:val="center"/>
@@ -799,6 +826,20 @@
                 <w:rFonts w:ascii="Times New Roman" w:eastAsia="Times New Roman" w:hAnsi="Times New Roman" w:cs="Times New Roman"/>
                 <w:b w:val="0"/>
                 <w:bCs w:val="0"/>
+                <w:sz w:val="24"/>
+                <w:szCs w:val="24"/>
+                <w:lang w:eastAsia="en-IN"/>
+              </w:rPr>
+            </w:pPr>
+          </w:p>
+          <w:p>
+            <w:pPr>
+              <w:jc w:val="center"/>
+              <w:cnfStyle w:val="100000000000" w:firstRow="1" w:lastRow="0" w:firstColumn="0" w:lastColumn="0" w:oddVBand="0" w:evenVBand="0" w:oddHBand="0" w:evenHBand="0" w:firstRowFirstColumn="0" w:firstRowLastColumn="0" w:lastRowFirstColumn="0" w:lastRowLastColumn="0"/>
+              <w:rPr>
+                <w:rFonts w:ascii="Times New Roman" w:eastAsia="Times New Roman" w:hAnsi="Times New Roman" w:cs="Times New Roman"/>
+                <w:b w:val="0"/>
+                <w:bCs w:val="0"/>
                 <w:color w:val="000000"/>
                 <w:sz w:val="28"/>
                 <w:szCs w:val="28"/>
@@ -820,7 +861,7 @@
       </w:tr>
       <w:tr>
         <w:trPr>
-          <w:trHeight w:val="754"/>
+          <w:trHeight w:val="690"/>
           <w:jc w:val="center"/>
         </w:trPr>
         <w:tc>
@@ -944,16 +985,16 @@
               <w:cnfStyle w:val="000000000000" w:firstRow="0" w:lastRow="0" w:firstColumn="0" w:lastColumn="0" w:oddVBand="0" w:evenVBand="0" w:oddHBand="0" w:evenHBand="0" w:firstRowFirstColumn="0" w:firstRowLastColumn="0" w:lastRowFirstColumn="0" w:lastRowLastColumn="0"/>
               <w:rPr>
                 <w:rFonts w:ascii="Times New Roman" w:eastAsia="Times New Roman" w:hAnsi="Times New Roman" w:cs="Times New Roman"/>
-                <w:sz w:val="24"/>
-                <w:szCs w:val="24"/>
+                <w:sz w:val="28"/>
+                <w:szCs w:val="28"/>
                 <w:lang w:eastAsia="en-IN"/>
               </w:rPr>
             </w:pPr>
             <w:r>
               <w:rPr>
                 <w:rFonts w:ascii="Times New Roman" w:eastAsia="Times New Roman" w:hAnsi="Times New Roman" w:cs="Times New Roman"/>
-                <w:sz w:val="24"/>
-                <w:szCs w:val="24"/>
+                <w:sz w:val="28"/>
+                <w:szCs w:val="28"/>
                 <w:lang w:eastAsia="en-IN"/>
               </w:rPr>
               <w:t>Creating Dataframe by Reading Excel</w:t>
@@ -1023,16 +1064,16 @@
               <w:cnfStyle w:val="000000000000" w:firstRow="0" w:lastRow="0" w:firstColumn="0" w:lastColumn="0" w:oddVBand="0" w:evenVBand="0" w:oddHBand="0" w:evenHBand="0" w:firstRowFirstColumn="0" w:firstRowLastColumn="0" w:lastRowFirstColumn="0" w:lastRowLastColumn="0"/>
               <w:rPr>
                 <w:rFonts w:ascii="Times New Roman" w:eastAsia="Times New Roman" w:hAnsi="Times New Roman" w:cs="Times New Roman"/>
-                <w:sz w:val="24"/>
-                <w:szCs w:val="24"/>
+                <w:sz w:val="28"/>
+                <w:szCs w:val="28"/>
                 <w:lang w:eastAsia="en-IN"/>
               </w:rPr>
             </w:pPr>
             <w:r>
               <w:rPr>
                 <w:rFonts w:ascii="Times New Roman" w:eastAsia="Times New Roman" w:hAnsi="Times New Roman" w:cs="Times New Roman"/>
-                <w:sz w:val="24"/>
-                <w:szCs w:val="24"/>
+                <w:sz w:val="28"/>
+                <w:szCs w:val="28"/>
                 <w:lang w:eastAsia="en-IN"/>
               </w:rPr>
               <w:t>Display the Dataframe Record on GUI</w:t>
@@ -1102,16 +1143,16 @@
               <w:cnfStyle w:val="000000000000" w:firstRow="0" w:lastRow="0" w:firstColumn="0" w:lastColumn="0" w:oddVBand="0" w:evenVBand="0" w:oddHBand="0" w:evenHBand="0" w:firstRowFirstColumn="0" w:firstRowLastColumn="0" w:lastRowFirstColumn="0" w:lastRowLastColumn="0"/>
               <w:rPr>
                 <w:rFonts w:ascii="Times New Roman" w:eastAsia="Times New Roman" w:hAnsi="Times New Roman" w:cs="Times New Roman"/>
-                <w:sz w:val="24"/>
-                <w:szCs w:val="24"/>
+                <w:sz w:val="28"/>
+                <w:szCs w:val="28"/>
                 <w:lang w:eastAsia="en-IN"/>
               </w:rPr>
             </w:pPr>
             <w:r>
               <w:rPr>
                 <w:rFonts w:ascii="Times New Roman" w:eastAsia="Times New Roman" w:hAnsi="Times New Roman" w:cs="Times New Roman"/>
-                <w:sz w:val="24"/>
-                <w:szCs w:val="24"/>
+                <w:sz w:val="28"/>
+                <w:szCs w:val="28"/>
                 <w:lang w:eastAsia="en-IN"/>
               </w:rPr>
               <w:t>Calculating the Percentage from Dataframe</w:t>
@@ -2166,13 +2207,7 @@
         <w:rPr>
           <w:rFonts w:ascii="Times New Roman" w:hAnsi="Times New Roman" w:cs="Times New Roman"/>
         </w:rPr>
-        <w:t>”nw”</w:t>
-      </w:r>
-      <w:r>
-        <w:rPr>
-          <w:rFonts w:ascii="Times New Roman" w:hAnsi="Times New Roman" w:cs="Times New Roman"/>
-        </w:rPr>
-        <w:t xml:space="preserve"> tells</w:t>
+        <w:t>”nw” tells</w:t>
       </w:r>
       <w:r>
         <w:rPr>
@@ -3312,275 +3347,654 @@
         </w:tabs>
         <w:rPr>
           <w:rFonts w:ascii="Times New Roman" w:hAnsi="Times New Roman" w:cs="Times New Roman"/>
-          <w:lang w:val="en-US"/>
-        </w:rPr>
-      </w:pPr>
-      <w:r>
-        <w:rPr>
-          <w:rFonts w:ascii="Times New Roman" w:hAnsi="Times New Roman" w:cs="Times New Roman"/>
+          <w:b/>
+          <w:bCs/>
+          <w:sz w:val="28"/>
+          <w:szCs w:val="28"/>
+          <w:lang w:val="en-US"/>
+        </w:rPr>
+      </w:pPr>
+      <w:r>
+        <w:rPr>
+          <w:rFonts w:ascii="Times New Roman" w:hAnsi="Times New Roman" w:cs="Times New Roman"/>
+          <w:b/>
+          <w:bCs/>
+          <w:sz w:val="28"/>
+          <w:szCs w:val="28"/>
           <w:lang w:val="en-US"/>
         </w:rPr>
         <w:lastRenderedPageBreak/>
-        <w:t>Displaying the data from dataframe to UI</w:t>
-      </w:r>
-    </w:p>
-    <w:p>
-      <w:pPr>
-        <w:tabs>
-          <w:tab w:val="left" w:pos="1596"/>
-        </w:tabs>
-        <w:rPr>
-          <w:rFonts w:ascii="Times New Roman" w:hAnsi="Times New Roman" w:cs="Times New Roman"/>
-          <w:lang w:val="en-US"/>
-        </w:rPr>
-      </w:pPr>
-    </w:p>
-    <w:p>
-      <w:pPr>
-        <w:tabs>
-          <w:tab w:val="left" w:pos="1596"/>
-        </w:tabs>
-        <w:rPr>
-          <w:rFonts w:ascii="Times New Roman" w:hAnsi="Times New Roman" w:cs="Times New Roman"/>
-          <w:lang w:val="en-US"/>
-        </w:rPr>
-      </w:pPr>
-    </w:p>
-    <w:p>
-      <w:pPr>
-        <w:tabs>
-          <w:tab w:val="left" w:pos="1596"/>
-        </w:tabs>
-        <w:rPr>
-          <w:rFonts w:ascii="Times New Roman" w:hAnsi="Times New Roman" w:cs="Times New Roman"/>
-          <w:lang w:val="en-US"/>
-        </w:rPr>
-      </w:pPr>
-      <w:r>
-        <w:rPr>
-          <w:rFonts w:ascii="Times New Roman" w:hAnsi="Times New Roman" w:cs="Times New Roman"/>
-          <w:lang w:val="en-US"/>
-        </w:rPr>
-        <w:t>-dynamically selecting with list item to show</w:t>
-      </w:r>
-    </w:p>
-    <w:p>
-      <w:pPr>
-        <w:tabs>
-          <w:tab w:val="left" w:pos="1596"/>
-        </w:tabs>
-        <w:rPr>
-          <w:rFonts w:ascii="Times New Roman" w:hAnsi="Times New Roman" w:cs="Times New Roman"/>
-          <w:lang w:val="en-US"/>
-        </w:rPr>
-      </w:pPr>
-    </w:p>
-    <w:p>
-      <w:pPr>
-        <w:tabs>
-          <w:tab w:val="left" w:pos="1596"/>
-        </w:tabs>
-        <w:rPr>
-          <w:rFonts w:ascii="Times New Roman" w:hAnsi="Times New Roman" w:cs="Times New Roman"/>
-          <w:lang w:val="en-US"/>
-        </w:rPr>
-      </w:pPr>
-      <w:r>
-        <w:rPr>
-          <w:rFonts w:ascii="Times New Roman" w:hAnsi="Times New Roman" w:cs="Times New Roman"/>
-          <w:lang w:val="en-US"/>
-        </w:rPr>
-        <w:t>-</w:t>
-      </w:r>
-      <w:r>
-        <w:rPr>
-          <w:rFonts w:ascii="Times New Roman" w:hAnsi="Times New Roman" w:cs="Times New Roman"/>
-          <w:lang w:val="en-US"/>
-        </w:rPr>
-        <w:t>looking for empty columns to take input for that day</w:t>
-      </w:r>
-    </w:p>
-    <w:p>
-      <w:pPr>
-        <w:tabs>
-          <w:tab w:val="left" w:pos="1596"/>
-        </w:tabs>
-        <w:rPr>
-          <w:rFonts w:ascii="Times New Roman" w:hAnsi="Times New Roman" w:cs="Times New Roman"/>
-          <w:lang w:val="en-US"/>
-        </w:rPr>
-      </w:pPr>
-    </w:p>
-    <w:p>
-      <w:pPr>
-        <w:tabs>
-          <w:tab w:val="left" w:pos="1596"/>
-        </w:tabs>
-        <w:rPr>
-          <w:rFonts w:ascii="Times New Roman" w:hAnsi="Times New Roman" w:cs="Times New Roman"/>
-          <w:lang w:val="en-US"/>
-        </w:rPr>
-      </w:pPr>
-      <w:r>
-        <w:rPr>
-          <w:rFonts w:ascii="Times New Roman" w:hAnsi="Times New Roman" w:cs="Times New Roman"/>
-          <w:lang w:val="en-US"/>
-        </w:rPr>
-        <w:t>-checkbox variable</w:t>
-      </w:r>
-    </w:p>
-    <w:p>
-      <w:pPr>
-        <w:tabs>
-          <w:tab w:val="left" w:pos="1596"/>
-        </w:tabs>
-        <w:rPr>
-          <w:rFonts w:ascii="Times New Roman" w:hAnsi="Times New Roman" w:cs="Times New Roman"/>
-          <w:lang w:val="en-US"/>
-        </w:rPr>
-      </w:pPr>
-    </w:p>
-    <w:p>
-      <w:pPr>
-        <w:tabs>
-          <w:tab w:val="left" w:pos="1596"/>
-        </w:tabs>
-        <w:rPr>
-          <w:rFonts w:ascii="Times New Roman" w:hAnsi="Times New Roman" w:cs="Times New Roman"/>
-          <w:lang w:val="en-US"/>
-        </w:rPr>
-      </w:pPr>
-      <w:r>
-        <w:rPr>
-          <w:rFonts w:ascii="Times New Roman" w:hAnsi="Times New Roman" w:cs="Times New Roman"/>
-          <w:lang w:val="en-US"/>
-        </w:rPr>
-        <w:t>-dropdown variable</w:t>
-      </w:r>
-    </w:p>
-    <w:p>
-      <w:pPr>
-        <w:tabs>
-          <w:tab w:val="left" w:pos="1596"/>
-        </w:tabs>
-        <w:rPr>
-          <w:rFonts w:ascii="Times New Roman" w:hAnsi="Times New Roman" w:cs="Times New Roman"/>
-          <w:lang w:val="en-US"/>
-        </w:rPr>
-      </w:pPr>
-    </w:p>
-    <w:p>
-      <w:pPr>
-        <w:tabs>
-          <w:tab w:val="left" w:pos="1596"/>
-        </w:tabs>
-        <w:rPr>
-          <w:rFonts w:ascii="Times New Roman" w:hAnsi="Times New Roman" w:cs="Times New Roman"/>
-          <w:lang w:val="en-US"/>
-        </w:rPr>
-      </w:pPr>
-      <w:r>
-        <w:rPr>
-          <w:rFonts w:ascii="Times New Roman" w:hAnsi="Times New Roman" w:cs="Times New Roman"/>
-          <w:lang w:val="en-US"/>
-        </w:rPr>
-        <w:t>- variable.get()</w:t>
-      </w:r>
-    </w:p>
-    <w:p>
-      <w:pPr>
-        <w:tabs>
-          <w:tab w:val="left" w:pos="1596"/>
-        </w:tabs>
-        <w:rPr>
-          <w:rFonts w:ascii="Times New Roman" w:hAnsi="Times New Roman" w:cs="Times New Roman"/>
-          <w:lang w:val="en-US"/>
-        </w:rPr>
-      </w:pPr>
-    </w:p>
-    <w:p>
-      <w:pPr>
-        <w:tabs>
-          <w:tab w:val="left" w:pos="1596"/>
-        </w:tabs>
-        <w:rPr>
-          <w:rFonts w:ascii="Times New Roman" w:hAnsi="Times New Roman" w:cs="Times New Roman"/>
-          <w:lang w:val="en-US"/>
-        </w:rPr>
-      </w:pPr>
-      <w:r>
-        <w:rPr>
-          <w:rFonts w:ascii="Times New Roman" w:hAnsi="Times New Roman" w:cs="Times New Roman"/>
-          <w:lang w:val="en-US"/>
-        </w:rPr>
-        <w:t>-different rows</w:t>
-      </w:r>
-    </w:p>
-    <w:p>
-      <w:pPr>
-        <w:tabs>
-          <w:tab w:val="left" w:pos="1596"/>
-        </w:tabs>
-        <w:rPr>
-          <w:rFonts w:ascii="Times New Roman" w:hAnsi="Times New Roman" w:cs="Times New Roman"/>
-          <w:lang w:val="en-US"/>
-        </w:rPr>
-      </w:pPr>
-    </w:p>
-    <w:p>
-      <w:pPr>
-        <w:tabs>
-          <w:tab w:val="left" w:pos="1596"/>
-        </w:tabs>
-        <w:rPr>
-          <w:rFonts w:ascii="Times New Roman" w:hAnsi="Times New Roman" w:cs="Times New Roman"/>
-          <w:lang w:val="en-US"/>
-        </w:rPr>
-      </w:pPr>
-      <w:r>
-        <w:rPr>
-          <w:rFonts w:ascii="Times New Roman" w:hAnsi="Times New Roman" w:cs="Times New Roman"/>
-          <w:lang w:val="en-US"/>
-        </w:rPr>
-        <w:t>-checkboxes along with name of student</w:t>
-      </w:r>
-    </w:p>
-    <w:p>
-      <w:pPr>
-        <w:tabs>
-          <w:tab w:val="left" w:pos="1596"/>
-        </w:tabs>
-        <w:rPr>
-          <w:rFonts w:ascii="Times New Roman" w:hAnsi="Times New Roman" w:cs="Times New Roman"/>
-          <w:lang w:val="en-US"/>
-        </w:rPr>
-      </w:pPr>
-    </w:p>
-    <w:p>
-      <w:pPr>
-        <w:tabs>
-          <w:tab w:val="left" w:pos="1596"/>
-        </w:tabs>
-        <w:rPr>
-          <w:rFonts w:ascii="Times New Roman" w:hAnsi="Times New Roman" w:cs="Times New Roman"/>
-          <w:lang w:val="en-US"/>
-        </w:rPr>
-      </w:pPr>
-      <w:r>
-        <w:rPr>
-          <w:rFonts w:ascii="Times New Roman" w:hAnsi="Times New Roman" w:cs="Times New Roman"/>
-          <w:lang w:val="en-US"/>
-        </w:rPr>
-        <w:t>-</w:t>
-      </w:r>
-    </w:p>
-    <w:p>
-      <w:pPr>
-        <w:rPr>
-          <w:rFonts w:ascii="Times New Roman" w:hAnsi="Times New Roman" w:cs="Times New Roman"/>
-          <w:lang w:val="en-US"/>
-        </w:rPr>
-      </w:pPr>
+        <w:t>DISPLAYING THE DATA FROM DATAFRAME TO UI</w:t>
+      </w:r>
+    </w:p>
+    <w:p>
+      <w:pPr>
+        <w:tabs>
+          <w:tab w:val="left" w:pos="1596"/>
+        </w:tabs>
+        <w:rPr>
+          <w:rFonts w:ascii="Times New Roman" w:hAnsi="Times New Roman" w:cs="Times New Roman"/>
+          <w:lang w:val="en-US"/>
+        </w:rPr>
+      </w:pPr>
+    </w:p>
+    <w:p>
+      <w:pPr>
+        <w:pStyle w:val="ListParagraph"/>
+        <w:numPr>
+          <w:ilvl w:val="0"/>
+          <w:numId w:val="6"/>
+        </w:numPr>
+        <w:tabs>
+          <w:tab w:val="left" w:pos="1596"/>
+        </w:tabs>
+        <w:ind w:left="360"/>
+        <w:rPr>
+          <w:rFonts w:ascii="Times New Roman" w:hAnsi="Times New Roman" w:cs="Times New Roman"/>
+          <w:b/>
+          <w:bCs/>
+          <w:sz w:val="24"/>
+          <w:szCs w:val="24"/>
+          <w:lang w:val="en-US"/>
+        </w:rPr>
+      </w:pPr>
+      <w:r>
+        <w:rPr>
+          <w:rFonts w:ascii="Times New Roman" w:hAnsi="Times New Roman" w:cs="Times New Roman"/>
+          <w:b/>
+          <w:bCs/>
+          <w:sz w:val="24"/>
+          <w:szCs w:val="24"/>
+          <w:lang w:val="en-US"/>
+        </w:rPr>
+        <w:t xml:space="preserve">Dynamically Selecting </w:t>
+      </w:r>
+      <w:r>
+        <w:rPr>
+          <w:rFonts w:ascii="Times New Roman" w:hAnsi="Times New Roman" w:cs="Times New Roman"/>
+          <w:b/>
+          <w:bCs/>
+          <w:sz w:val="24"/>
+          <w:szCs w:val="24"/>
+          <w:lang w:val="en-US"/>
+        </w:rPr>
+        <w:t>Which</w:t>
+      </w:r>
+      <w:r>
+        <w:rPr>
+          <w:rFonts w:ascii="Times New Roman" w:hAnsi="Times New Roman" w:cs="Times New Roman"/>
+          <w:b/>
+          <w:bCs/>
+          <w:sz w:val="24"/>
+          <w:szCs w:val="24"/>
+          <w:lang w:val="en-US"/>
+        </w:rPr>
+        <w:t xml:space="preserve"> List Item </w:t>
+      </w:r>
+      <w:r>
+        <w:rPr>
+          <w:rFonts w:ascii="Times New Roman" w:hAnsi="Times New Roman" w:cs="Times New Roman"/>
+          <w:b/>
+          <w:bCs/>
+          <w:sz w:val="24"/>
+          <w:szCs w:val="24"/>
+          <w:lang w:val="en-US"/>
+        </w:rPr>
+        <w:t>t</w:t>
+      </w:r>
+      <w:r>
+        <w:rPr>
+          <w:rFonts w:ascii="Times New Roman" w:hAnsi="Times New Roman" w:cs="Times New Roman"/>
+          <w:b/>
+          <w:bCs/>
+          <w:sz w:val="24"/>
+          <w:szCs w:val="24"/>
+          <w:lang w:val="en-US"/>
+        </w:rPr>
+        <w:t>o Show</w:t>
+      </w:r>
+    </w:p>
+    <w:p>
+      <w:pPr>
+        <w:pStyle w:val="ListParagraph"/>
+        <w:tabs>
+          <w:tab w:val="left" w:pos="1596"/>
+        </w:tabs>
+        <w:ind w:left="360"/>
+        <w:rPr>
+          <w:rFonts w:ascii="Times New Roman" w:hAnsi="Times New Roman" w:cs="Times New Roman"/>
+          <w:b/>
+          <w:bCs/>
+          <w:sz w:val="24"/>
+          <w:szCs w:val="24"/>
+          <w:lang w:val="en-US"/>
+        </w:rPr>
+      </w:pPr>
+    </w:p>
+    <w:p>
+      <w:pPr>
+        <w:pStyle w:val="ListParagraph"/>
+        <w:tabs>
+          <w:tab w:val="left" w:pos="1596"/>
+        </w:tabs>
+        <w:ind w:left="360"/>
+        <w:rPr>
+          <w:rFonts w:ascii="Times New Roman" w:hAnsi="Times New Roman" w:cs="Times New Roman"/>
+          <w:lang w:val="en-US"/>
+        </w:rPr>
+      </w:pPr>
+      <w:r>
+        <w:rPr>
+          <w:rFonts w:ascii="Times New Roman" w:hAnsi="Times New Roman" w:cs="Times New Roman"/>
+          <w:lang w:val="en-US"/>
+        </w:rPr>
+        <w:t xml:space="preserve">According to the user’s selection of Course from the dropdown menu, we can access which course is selected by using the variable.get() and based on that, we can decide which dataframe from the list is to be displayed onto the UI. </w:t>
+      </w:r>
+    </w:p>
+    <w:p>
+      <w:pPr>
+        <w:pStyle w:val="Subtitle"/>
+        <w:ind w:left="720"/>
+        <w:rPr>
+          <w:rFonts w:eastAsia="Times New Roman"/>
+          <w:lang w:eastAsia="en-IN"/>
+        </w:rPr>
+      </w:pPr>
+      <w:r>
+        <w:rPr>
+          <w:rFonts w:eastAsia="Times New Roman"/>
+          <w:lang w:eastAsia="en-IN"/>
+        </w:rPr>
+        <w:t>if clicked.get()=='Course1':</w:t>
+      </w:r>
+    </w:p>
+    <w:p>
+      <w:pPr>
+        <w:pStyle w:val="Subtitle"/>
+        <w:ind w:left="720"/>
+        <w:rPr>
+          <w:rFonts w:eastAsia="Times New Roman"/>
+          <w:lang w:eastAsia="en-IN"/>
+        </w:rPr>
+      </w:pPr>
+      <w:r>
+        <w:rPr>
+          <w:rFonts w:eastAsia="Times New Roman"/>
+          <w:lang w:eastAsia="en-IN"/>
+        </w:rPr>
+        <w:t>        x=0</w:t>
+      </w:r>
+    </w:p>
+    <w:p>
+      <w:pPr>
+        <w:pStyle w:val="Subtitle"/>
+        <w:ind w:left="720"/>
+        <w:rPr>
+          <w:rFonts w:eastAsia="Times New Roman"/>
+          <w:lang w:eastAsia="en-IN"/>
+        </w:rPr>
+      </w:pPr>
+      <w:r>
+        <w:rPr>
+          <w:rFonts w:eastAsia="Times New Roman"/>
+          <w:lang w:eastAsia="en-IN"/>
+        </w:rPr>
+        <w:t>elif clicked.get()=='Course2':</w:t>
+      </w:r>
+    </w:p>
+    <w:p>
+      <w:pPr>
+        <w:pStyle w:val="Subtitle"/>
+        <w:ind w:left="720"/>
+        <w:rPr>
+          <w:rFonts w:ascii="Times New Roman" w:hAnsi="Times New Roman" w:cs="Times New Roman"/>
+          <w:b/>
+          <w:bCs/>
+          <w:sz w:val="24"/>
+          <w:szCs w:val="24"/>
+          <w:lang w:val="en-US"/>
+        </w:rPr>
+      </w:pPr>
+      <w:r>
+        <w:rPr>
+          <w:rFonts w:eastAsia="Times New Roman"/>
+          <w:lang w:eastAsia="en-IN"/>
+        </w:rPr>
+        <w:t>        x=1</w:t>
+      </w:r>
+    </w:p>
+    <w:p>
+      <w:pPr>
+        <w:pStyle w:val="ListParagraph"/>
+        <w:numPr>
+          <w:ilvl w:val="0"/>
+          <w:numId w:val="6"/>
+        </w:numPr>
+        <w:tabs>
+          <w:tab w:val="left" w:pos="1596"/>
+        </w:tabs>
+        <w:ind w:left="360"/>
+        <w:rPr>
+          <w:rFonts w:ascii="Times New Roman" w:hAnsi="Times New Roman" w:cs="Times New Roman"/>
+          <w:b/>
+          <w:bCs/>
+          <w:sz w:val="24"/>
+          <w:szCs w:val="24"/>
+          <w:lang w:val="en-US"/>
+        </w:rPr>
+      </w:pPr>
+      <w:r>
+        <w:rPr>
+          <w:rFonts w:ascii="Times New Roman" w:hAnsi="Times New Roman" w:cs="Times New Roman"/>
+          <w:b/>
+          <w:bCs/>
+          <w:sz w:val="24"/>
+          <w:szCs w:val="24"/>
+          <w:lang w:val="en-US"/>
+        </w:rPr>
+        <w:t xml:space="preserve">Looking </w:t>
+      </w:r>
+      <w:r>
+        <w:rPr>
+          <w:rFonts w:ascii="Times New Roman" w:hAnsi="Times New Roman" w:cs="Times New Roman"/>
+          <w:b/>
+          <w:bCs/>
+          <w:sz w:val="24"/>
+          <w:szCs w:val="24"/>
+          <w:lang w:val="en-US"/>
+        </w:rPr>
+        <w:t>f</w:t>
+      </w:r>
+      <w:r>
+        <w:rPr>
+          <w:rFonts w:ascii="Times New Roman" w:hAnsi="Times New Roman" w:cs="Times New Roman"/>
+          <w:b/>
+          <w:bCs/>
+          <w:sz w:val="24"/>
+          <w:szCs w:val="24"/>
+          <w:lang w:val="en-US"/>
+        </w:rPr>
+        <w:t xml:space="preserve">or Empty Columns </w:t>
+      </w:r>
+      <w:r>
+        <w:rPr>
+          <w:rFonts w:ascii="Times New Roman" w:hAnsi="Times New Roman" w:cs="Times New Roman"/>
+          <w:b/>
+          <w:bCs/>
+          <w:sz w:val="24"/>
+          <w:szCs w:val="24"/>
+          <w:lang w:val="en-US"/>
+        </w:rPr>
+        <w:t>to</w:t>
+      </w:r>
+      <w:r>
+        <w:rPr>
+          <w:rFonts w:ascii="Times New Roman" w:hAnsi="Times New Roman" w:cs="Times New Roman"/>
+          <w:b/>
+          <w:bCs/>
+          <w:sz w:val="24"/>
+          <w:szCs w:val="24"/>
+          <w:lang w:val="en-US"/>
+        </w:rPr>
+        <w:t xml:space="preserve"> Take Input </w:t>
+      </w:r>
+      <w:r>
+        <w:rPr>
+          <w:rFonts w:ascii="Times New Roman" w:hAnsi="Times New Roman" w:cs="Times New Roman"/>
+          <w:b/>
+          <w:bCs/>
+          <w:sz w:val="24"/>
+          <w:szCs w:val="24"/>
+          <w:lang w:val="en-US"/>
+        </w:rPr>
+        <w:t>f</w:t>
+      </w:r>
+      <w:r>
+        <w:rPr>
+          <w:rFonts w:ascii="Times New Roman" w:hAnsi="Times New Roman" w:cs="Times New Roman"/>
+          <w:b/>
+          <w:bCs/>
+          <w:sz w:val="24"/>
+          <w:szCs w:val="24"/>
+          <w:lang w:val="en-US"/>
+        </w:rPr>
+        <w:t>or That Day</w:t>
+      </w:r>
+    </w:p>
+    <w:p>
+      <w:pPr>
+        <w:tabs>
+          <w:tab w:val="left" w:pos="1596"/>
+        </w:tabs>
+        <w:ind w:left="360"/>
+        <w:rPr>
+          <w:rFonts w:ascii="Times New Roman" w:hAnsi="Times New Roman" w:cs="Times New Roman"/>
+          <w:lang w:val="en-US"/>
+        </w:rPr>
+      </w:pPr>
+      <w:r>
+        <w:rPr>
+          <w:rFonts w:ascii="Times New Roman" w:hAnsi="Times New Roman" w:cs="Times New Roman"/>
+          <w:lang w:val="en-US"/>
+        </w:rPr>
+        <w:t>After the selection of course and list item, we will look for a column in that dataframe which is completely empty,</w:t>
+      </w:r>
+      <w:r>
+        <w:rPr>
+          <w:rFonts w:ascii="Times New Roman" w:hAnsi="Times New Roman" w:cs="Times New Roman"/>
+          <w:lang w:val="en-US"/>
+        </w:rPr>
+        <w:t xml:space="preserve"> </w:t>
+      </w:r>
+      <w:r>
+        <w:rPr>
+          <w:rFonts w:ascii="Times New Roman" w:hAnsi="Times New Roman" w:cs="Times New Roman"/>
+          <w:lang w:val="en-US"/>
+        </w:rPr>
+        <w:t>i.e., the day for which the attendance has not yet been taken</w:t>
+      </w:r>
+      <w:r>
+        <w:rPr>
+          <w:rFonts w:ascii="Times New Roman" w:hAnsi="Times New Roman" w:cs="Times New Roman"/>
+          <w:lang w:val="en-US"/>
+        </w:rPr>
+        <w:t>.</w:t>
+      </w:r>
+    </w:p>
+    <w:p>
+      <w:pPr>
+        <w:pStyle w:val="Subtitle"/>
+        <w:ind w:left="360"/>
+      </w:pPr>
+      <w:r>
+        <w:t>    for i in range(1,41):</w:t>
+      </w:r>
+    </w:p>
+    <w:p>
+      <w:pPr>
+        <w:pStyle w:val="Subtitle"/>
+        <w:ind w:left="360"/>
+      </w:pPr>
+      <w:r>
+        <w:t>        if dflist[x]['Day'+str(i)].isnull().sum()==len(dflist[x].index):</w:t>
+      </w:r>
+    </w:p>
+    <w:p>
+      <w:pPr>
+        <w:pStyle w:val="Subtitle"/>
+        <w:ind w:left="360"/>
+      </w:pPr>
+      <w:r>
+        <w:t>            DayN =i</w:t>
+      </w:r>
+    </w:p>
+    <w:p>
+      <w:pPr>
+        <w:pStyle w:val="Subtitle"/>
+        <w:ind w:left="360"/>
+      </w:pPr>
+      <w:r>
+        <w:t>            break</w:t>
+      </w:r>
+    </w:p>
+    <w:p>
+      <w:pPr>
+        <w:pStyle w:val="ListParagraph"/>
+        <w:numPr>
+          <w:ilvl w:val="0"/>
+          <w:numId w:val="6"/>
+        </w:numPr>
+        <w:tabs>
+          <w:tab w:val="left" w:pos="1596"/>
+        </w:tabs>
+        <w:ind w:left="360"/>
+        <w:rPr>
+          <w:rFonts w:ascii="Times New Roman" w:hAnsi="Times New Roman" w:cs="Times New Roman"/>
+          <w:b/>
+          <w:bCs/>
+          <w:sz w:val="24"/>
+          <w:szCs w:val="24"/>
+          <w:lang w:val="en-US"/>
+        </w:rPr>
+      </w:pPr>
+      <w:r>
+        <w:rPr>
+          <w:rFonts w:ascii="Times New Roman" w:hAnsi="Times New Roman" w:cs="Times New Roman"/>
+          <w:b/>
+          <w:bCs/>
+          <w:sz w:val="24"/>
+          <w:szCs w:val="24"/>
+          <w:lang w:val="en-US"/>
+        </w:rPr>
+        <w:t xml:space="preserve">Creating </w:t>
+      </w:r>
+      <w:r>
+        <w:rPr>
+          <w:rFonts w:ascii="Times New Roman" w:hAnsi="Times New Roman" w:cs="Times New Roman"/>
+          <w:b/>
+          <w:bCs/>
+          <w:sz w:val="24"/>
+          <w:szCs w:val="24"/>
+          <w:lang w:val="en-US"/>
+        </w:rPr>
+        <w:t>Checkbox</w:t>
+      </w:r>
+      <w:r>
+        <w:rPr>
+          <w:rFonts w:ascii="Times New Roman" w:hAnsi="Times New Roman" w:cs="Times New Roman"/>
+          <w:b/>
+          <w:bCs/>
+          <w:sz w:val="24"/>
+          <w:szCs w:val="24"/>
+          <w:lang w:val="en-US"/>
+        </w:rPr>
+        <w:t>es</w:t>
+      </w:r>
+    </w:p>
+    <w:p>
+      <w:pPr>
+        <w:tabs>
+          <w:tab w:val="left" w:pos="1596"/>
+        </w:tabs>
+        <w:ind w:left="360"/>
+        <w:rPr>
+          <w:rFonts w:ascii="Times New Roman" w:hAnsi="Times New Roman" w:cs="Times New Roman"/>
+          <w:lang w:val="en-US"/>
+        </w:rPr>
+      </w:pPr>
+      <w:r>
+        <w:rPr>
+          <w:rFonts w:ascii="Times New Roman" w:hAnsi="Times New Roman" w:cs="Times New Roman"/>
+          <w:lang w:val="en-US"/>
+        </w:rPr>
+        <w:t>Now, according to the number of students in the dataframe, we will be creating two checkboxes(Present &amp; Absent) corresponding to each student.</w:t>
+      </w:r>
+    </w:p>
+    <w:p>
+      <w:pPr>
+        <w:pStyle w:val="Subtitle"/>
+        <w:ind w:left="360"/>
+        <w:rPr>
+          <w:rFonts w:eastAsia="Times New Roman"/>
+          <w:lang w:eastAsia="en-IN"/>
+        </w:rPr>
+      </w:pPr>
+      <w:r>
+        <w:rPr>
+          <w:rFonts w:eastAsia="Times New Roman"/>
+          <w:lang w:eastAsia="en-IN"/>
+        </w:rPr>
+        <w:t>    for i in range(len(dflist[x].index)):</w:t>
+      </w:r>
+    </w:p>
+    <w:p>
+      <w:pPr>
+        <w:pStyle w:val="Subtitle"/>
+        <w:ind w:left="360"/>
+        <w:rPr>
+          <w:rFonts w:eastAsia="Times New Roman"/>
+          <w:lang w:eastAsia="en-IN"/>
+        </w:rPr>
+      </w:pPr>
+      <w:r>
+        <w:rPr>
+          <w:rFonts w:eastAsia="Times New Roman"/>
+          <w:lang w:eastAsia="en-IN"/>
+        </w:rPr>
+        <w:t>        name = Label(frame,text=dflist[x]['Name'][i]).grid(row=i+3,column=0)</w:t>
+      </w:r>
+    </w:p>
+    <w:p>
+      <w:pPr>
+        <w:pStyle w:val="Subtitle"/>
+        <w:ind w:left="360"/>
+        <w:rPr>
+          <w:rFonts w:eastAsia="Times New Roman"/>
+          <w:lang w:eastAsia="en-IN"/>
+        </w:rPr>
+      </w:pPr>
+      <w:r>
+        <w:rPr>
+          <w:rFonts w:eastAsia="Times New Roman"/>
+          <w:lang w:eastAsia="en-IN"/>
+        </w:rPr>
+        <w:t>        c = Checkbutton(frame,text="Present",variable=Present,onvalue=1,offvalue=0,command = lambda idx = i: markpresent(idx,x))</w:t>
+      </w:r>
+    </w:p>
+    <w:p>
+      <w:pPr>
+        <w:pStyle w:val="Subtitle"/>
+        <w:ind w:left="360"/>
+        <w:rPr>
+          <w:rFonts w:eastAsia="Times New Roman"/>
+          <w:lang w:eastAsia="en-IN"/>
+        </w:rPr>
+      </w:pPr>
+      <w:r>
+        <w:rPr>
+          <w:rFonts w:eastAsia="Times New Roman"/>
+          <w:lang w:eastAsia="en-IN"/>
+        </w:rPr>
+        <w:t>        d = Checkbutton(frame,text="Absent",variable=Absent,onvalue=0,offvalue=1,command = lambda idx = i: markabsent(idx,x))</w:t>
+      </w:r>
+    </w:p>
+    <w:p>
+      <w:pPr>
+        <w:pStyle w:val="Subtitle"/>
+        <w:ind w:left="360"/>
+        <w:rPr>
+          <w:rFonts w:eastAsia="Times New Roman"/>
+          <w:lang w:eastAsia="en-IN"/>
+        </w:rPr>
+      </w:pPr>
+      <w:r>
+        <w:rPr>
+          <w:rFonts w:eastAsia="Times New Roman"/>
+          <w:lang w:eastAsia="en-IN"/>
+        </w:rPr>
+        <w:t>        c.grid(row=i+3,column=1)</w:t>
+      </w:r>
+    </w:p>
+    <w:p>
+      <w:pPr>
+        <w:pStyle w:val="Subtitle"/>
+        <w:ind w:left="360"/>
+        <w:rPr>
+          <w:rFonts w:eastAsia="Times New Roman"/>
+          <w:lang w:eastAsia="en-IN"/>
+        </w:rPr>
+      </w:pPr>
+      <w:r>
+        <w:rPr>
+          <w:rFonts w:eastAsia="Times New Roman"/>
+          <w:lang w:eastAsia="en-IN"/>
+        </w:rPr>
+        <w:t>        d.grid(row=i+3,column=2)</w:t>
+      </w:r>
+    </w:p>
+    <w:p>
+      <w:pPr>
+        <w:pStyle w:val="ListParagraph"/>
+        <w:numPr>
+          <w:ilvl w:val="0"/>
+          <w:numId w:val="6"/>
+        </w:numPr>
+        <w:tabs>
+          <w:tab w:val="left" w:pos="1596"/>
+        </w:tabs>
+        <w:ind w:left="360"/>
+        <w:rPr>
+          <w:rFonts w:ascii="Times New Roman" w:hAnsi="Times New Roman" w:cs="Times New Roman"/>
+          <w:b/>
+          <w:bCs/>
+          <w:sz w:val="24"/>
+          <w:szCs w:val="24"/>
+          <w:lang w:val="en-US"/>
+        </w:rPr>
+      </w:pPr>
+      <w:r>
+        <w:rPr>
+          <w:rFonts w:ascii="Times New Roman" w:hAnsi="Times New Roman" w:cs="Times New Roman"/>
+          <w:b/>
+          <w:bCs/>
+          <w:sz w:val="24"/>
+          <w:szCs w:val="24"/>
+          <w:lang w:val="en-US"/>
+        </w:rPr>
+        <w:t>Different Rows</w:t>
+      </w:r>
+    </w:p>
+    <w:p>
+      <w:pPr>
+        <w:tabs>
+          <w:tab w:val="left" w:pos="1596"/>
+        </w:tabs>
+        <w:rPr>
+          <w:rFonts w:ascii="Times New Roman" w:hAnsi="Times New Roman" w:cs="Times New Roman"/>
+          <w:lang w:val="en-US"/>
+        </w:rPr>
+      </w:pPr>
+      <w:r>
+        <w:rPr>
+          <w:rFonts w:ascii="Times New Roman" w:hAnsi="Times New Roman" w:cs="Times New Roman"/>
+          <w:lang w:val="en-US"/>
+        </w:rPr>
+        <w:t>As there are multiple students, different students along with their corresponding Present and Absent button are to be displayed in different rows. So the griding will be based on the rows.</w:t>
+      </w:r>
+    </w:p>
+    <w:p>
+      <w:pPr>
+        <w:pStyle w:val="Subtitle"/>
+        <w:ind w:left="720"/>
+        <w:rPr>
+          <w:rFonts w:eastAsia="Times New Roman"/>
+          <w:lang w:eastAsia="en-IN"/>
+        </w:rPr>
+      </w:pPr>
+      <w:r>
+        <w:rPr>
+          <w:rFonts w:eastAsia="Times New Roman"/>
+          <w:lang w:eastAsia="en-IN"/>
+        </w:rPr>
+        <w:t>name = Label(frame,text=dflist[x]['Name'][i]).grid(row=i+3,column=0)</w:t>
+      </w:r>
+    </w:p>
+    <w:p>
+      <w:pPr>
+        <w:pStyle w:val="Subtitle"/>
+        <w:ind w:left="720"/>
+        <w:rPr>
+          <w:rFonts w:ascii="Times New Roman" w:hAnsi="Times New Roman" w:cs="Times New Roman"/>
+          <w:lang w:val="en-US"/>
+        </w:rPr>
+      </w:pPr>
+      <w:r>
+        <w:rPr>
+          <w:rFonts w:eastAsia="Times New Roman"/>
+          <w:lang w:eastAsia="en-IN"/>
+        </w:rPr>
+        <w:t>c.grid(row=i+3,column=1)        d.grid(row=i+3,column=2)</w:t>
+      </w:r>
       <w:r>
         <w:rPr>
           <w:rFonts w:ascii="Times New Roman" w:hAnsi="Times New Roman" w:cs="Times New Roman"/>
@@ -4391,7 +4805,7 @@
       <w:pPr>
         <w:ind w:firstLine="108"/>
         <w:rPr>
-          <w:rFonts w:ascii="Times New Roman" w:hAnsi="Times New Roman"/>
+          <w:rFonts w:ascii="Times New Roman" w:hAnsi="Times New Roman" w:cs="Times New Roman"/>
           <w:lang w:val="en-US"/>
         </w:rPr>
       </w:pPr>
@@ -4460,8 +4874,14 @@
           <w:numId w:val="0"/>
         </w:numPr>
         <w:ind w:firstLine="720"/>
-      </w:pPr>
-      <w:r>
+        <w:rPr>
+          <w:rFonts w:ascii="Times New Roman" w:hAnsi="Times New Roman" w:cs="Times New Roman"/>
+        </w:rPr>
+      </w:pPr>
+      <w:r>
+        <w:rPr>
+          <w:rFonts w:ascii="Times New Roman" w:hAnsi="Times New Roman" w:cs="Times New Roman"/>
+        </w:rPr>
         <w:t>RollNo = Label(frame,text = len(dflist[0].index)+2).grid(row=0,column=1)</w:t>
       </w:r>
     </w:p>
@@ -4473,13 +4893,27 @@
           <w:numId w:val="0"/>
         </w:numPr>
         <w:ind w:firstLine="720"/>
-      </w:pPr>
-      <w:r>
+        <w:rPr>
+          <w:rFonts w:ascii="Times New Roman" w:hAnsi="Times New Roman" w:cs="Times New Roman"/>
+        </w:rPr>
+      </w:pPr>
+      <w:r>
+        <w:rPr>
+          <w:rFonts w:ascii="Times New Roman" w:hAnsi="Times New Roman" w:cs="Times New Roman"/>
+        </w:rPr>
         <w:t>f_name = Entry(frame, width=30,borderwidth=3)</w:t>
       </w:r>
     </w:p>
     <w:p>
-      <w:r>
+      <w:pPr>
+        <w:rPr>
+          <w:rFonts w:ascii="Times New Roman" w:hAnsi="Times New Roman" w:cs="Times New Roman"/>
+        </w:rPr>
+      </w:pPr>
+      <w:r>
+        <w:rPr>
+          <w:rFonts w:ascii="Times New Roman" w:hAnsi="Times New Roman" w:cs="Times New Roman"/>
+        </w:rPr>
         <w:t>The name of the student entered into the input box can be accessed through the variable assigned to the Entry Widget.</w:t>
       </w:r>
     </w:p>
@@ -4488,10 +4922,14 @@
         <w:pStyle w:val="Subtitle"/>
         <w:ind w:firstLine="720"/>
         <w:rPr>
+          <w:rFonts w:ascii="Times New Roman" w:hAnsi="Times New Roman" w:cs="Times New Roman"/>
           <w:lang w:eastAsia="en-IN"/>
         </w:rPr>
       </w:pPr>
       <w:r>
+        <w:rPr>
+          <w:rFonts w:ascii="Times New Roman" w:hAnsi="Times New Roman" w:cs="Times New Roman"/>
+        </w:rPr>
         <w:t>f_name.get()</w:t>
       </w:r>
     </w:p>
@@ -4572,8 +5010,14 @@
       <w:pPr>
         <w:pStyle w:val="Subtitle"/>
         <w:ind w:left="720"/>
-      </w:pPr>
-      <w:r>
+        <w:rPr>
+          <w:rFonts w:ascii="Times New Roman" w:hAnsi="Times New Roman" w:cs="Times New Roman"/>
+        </w:rPr>
+      </w:pPr>
+      <w:r>
+        <w:rPr>
+          <w:rFonts w:ascii="Times New Roman" w:hAnsi="Times New Roman" w:cs="Times New Roman"/>
+        </w:rPr>
         <w:t>for i in range(6):</w:t>
       </w:r>
     </w:p>
@@ -4581,8 +5025,14 @@
       <w:pPr>
         <w:pStyle w:val="Subtitle"/>
         <w:ind w:left="720" w:firstLine="720"/>
-      </w:pPr>
-      <w:r>
+        <w:rPr>
+          <w:rFonts w:ascii="Times New Roman" w:hAnsi="Times New Roman" w:cs="Times New Roman"/>
+        </w:rPr>
+      </w:pPr>
+      <w:r>
+        <w:rPr>
+          <w:rFonts w:ascii="Times New Roman" w:hAnsi="Times New Roman" w:cs="Times New Roman"/>
+        </w:rPr>
         <w:t>df2 = {'RollNo':len(dflist[0].index)+2,'Name': f_name.get()}</w:t>
       </w:r>
     </w:p>
@@ -4591,17 +5041,21 @@
         <w:pStyle w:val="Subtitle"/>
         <w:ind w:left="720" w:firstLine="720"/>
         <w:rPr>
-          <w:rFonts w:eastAsia="Times New Roman"/>
+          <w:rFonts w:ascii="Times New Roman" w:eastAsia="Times New Roman" w:hAnsi="Times New Roman" w:cs="Times New Roman"/>
           <w:lang w:eastAsia="en-IN"/>
         </w:rPr>
       </w:pPr>
       <w:r>
+        <w:rPr>
+          <w:rFonts w:ascii="Times New Roman" w:hAnsi="Times New Roman" w:cs="Times New Roman"/>
+        </w:rPr>
         <w:t>dflist[i]=dflist[i].append(df2,ignore_index = True)</w:t>
       </w:r>
     </w:p>
     <w:p>
       <w:pPr>
         <w:rPr>
+          <w:rFonts w:ascii="Times New Roman" w:hAnsi="Times New Roman" w:cs="Times New Roman"/>
           <w:lang w:eastAsia="en-IN"/>
         </w:rPr>
       </w:pPr>
@@ -4634,21 +5088,7 @@
           <w:rFonts w:ascii="Times New Roman" w:hAnsi="Times New Roman" w:cs="Times New Roman"/>
           <w:lang w:val="en-US"/>
         </w:rPr>
-        <w:t xml:space="preserve">In above code, the loop is executing 6 times so that it </w:t>
-      </w:r>
-      <w:r>
-        <w:rPr>
-          <w:rFonts w:ascii="Times New Roman" w:hAnsi="Times New Roman" w:cs="Times New Roman"/>
-          <w:lang w:val="en-US"/>
-        </w:rPr>
-        <w:t>appends</w:t>
-      </w:r>
-      <w:r>
-        <w:rPr>
-          <w:rFonts w:ascii="Times New Roman" w:hAnsi="Times New Roman" w:cs="Times New Roman"/>
-          <w:lang w:val="en-US"/>
-        </w:rPr>
-        <w:t xml:space="preserve"> </w:t>
+        <w:t xml:space="preserve">In above code, the loop is executing 6 times so that it appends </w:t>
       </w:r>
       <w:r>
         <w:rPr>
@@ -4677,6 +5117,37 @@
           <w:lang w:val="en-US"/>
         </w:rPr>
         <w:t>all the 6 courses.</w:t>
+      </w:r>
+    </w:p>
+    <w:p>
+      <w:pPr>
+        <w:rPr>
+          <w:rFonts w:ascii="Times New Roman" w:hAnsi="Times New Roman" w:cs="Times New Roman"/>
+          <w:lang w:val="en-US"/>
+        </w:rPr>
+      </w:pPr>
+    </w:p>
+    <w:p>
+      <w:pPr>
+        <w:rPr>
+          <w:rFonts w:ascii="Times New Roman" w:hAnsi="Times New Roman" w:cs="Times New Roman"/>
+          <w:lang w:val="en-US"/>
+        </w:rPr>
+      </w:pPr>
+    </w:p>
+    <w:p>
+      <w:pPr>
+        <w:rPr>
+          <w:rFonts w:ascii="Times New Roman" w:hAnsi="Times New Roman" w:cs="Times New Roman"/>
+          <w:lang w:val="en-US"/>
+        </w:rPr>
+      </w:pPr>
+      <w:r>
+        <w:rPr>
+          <w:rFonts w:ascii="Times New Roman" w:hAnsi="Times New Roman" w:cs="Times New Roman"/>
+          <w:lang w:val="en-US"/>
+        </w:rPr>
+        <w:t>The save function is called to updated the excel file according to the modified dataframes.</w:t>
       </w:r>
     </w:p>
     <w:p>
@@ -4810,8 +5281,14 @@
       <w:pPr>
         <w:pStyle w:val="Subtitle"/>
         <w:ind w:firstLine="720"/>
-      </w:pPr>
-      <w:r>
+        <w:rPr>
+          <w:rFonts w:ascii="Times New Roman" w:hAnsi="Times New Roman" w:cs="Times New Roman"/>
+        </w:rPr>
+      </w:pPr>
+      <w:r>
+        <w:rPr>
+          <w:rFonts w:ascii="Times New Roman" w:hAnsi="Times New Roman" w:cs="Times New Roman"/>
+        </w:rPr>
         <w:t>R_no = Entry(frame, width=30,borderwidth=3)</w:t>
       </w:r>
     </w:p>
@@ -4887,13 +5364,13 @@
         <w:pStyle w:val="Subtitle"/>
         <w:ind w:firstLine="720"/>
         <w:rPr>
-          <w:rFonts w:eastAsia="Times New Roman"/>
+          <w:rFonts w:ascii="Times New Roman" w:eastAsia="Times New Roman" w:hAnsi="Times New Roman" w:cs="Times New Roman"/>
           <w:lang w:eastAsia="en-IN"/>
         </w:rPr>
       </w:pPr>
       <w:r>
         <w:rPr>
-          <w:rFonts w:eastAsia="Times New Roman"/>
+          <w:rFonts w:ascii="Times New Roman" w:eastAsia="Times New Roman" w:hAnsi="Times New Roman" w:cs="Times New Roman"/>
           <w:lang w:eastAsia="en-IN"/>
         </w:rPr>
         <w:t>f_name = Entry(frame, width=30,borderwidth=3)</w:t>
@@ -4976,80 +5453,24 @@
           <w:tab w:val="left" w:pos="1596"/>
         </w:tabs>
         <w:rPr>
-          <w:rFonts w:cstheme="minorHAnsi"/>
-          <w:lang w:val="en-US"/>
-        </w:rPr>
-      </w:pPr>
-      <w:r>
-        <w:rPr>
-          <w:rFonts w:cstheme="minorHAnsi"/>
+          <w:rFonts w:ascii="Times New Roman" w:hAnsi="Times New Roman" w:cs="Times New Roman"/>
+          <w:lang w:val="en-US"/>
+        </w:rPr>
+      </w:pPr>
+      <w:r>
+        <w:rPr>
+          <w:rFonts w:ascii="Times New Roman" w:hAnsi="Times New Roman" w:cs="Times New Roman"/>
           <w:lang w:val="en-US"/>
         </w:rPr>
         <w:t xml:space="preserve">To delete the record of student, </w:t>
       </w:r>
       <w:r>
         <w:rPr>
-          <w:rFonts w:cstheme="minorHAnsi"/>
+          <w:rFonts w:ascii="Times New Roman" w:hAnsi="Times New Roman" w:cs="Times New Roman"/>
           <w:spacing w:val="-2"/>
           <w:shd w:val="clear" w:color="auto" w:fill="FFFFFF"/>
         </w:rPr>
-        <w:t xml:space="preserve">the existing roll number </w:t>
-      </w:r>
-      <w:r>
-        <w:rPr>
-          <w:rFonts w:cstheme="minorHAnsi"/>
-          <w:spacing w:val="-2"/>
-          <w:shd w:val="clear" w:color="auto" w:fill="FFFFFF"/>
-        </w:rPr>
-        <w:t xml:space="preserve">and name </w:t>
-      </w:r>
-      <w:r>
-        <w:rPr>
-          <w:rFonts w:cstheme="minorHAnsi"/>
-          <w:spacing w:val="-2"/>
-          <w:shd w:val="clear" w:color="auto" w:fill="FFFFFF"/>
-        </w:rPr>
-        <w:t xml:space="preserve">of the student whose record is to be deleted is taken from the user and we will </w:t>
-      </w:r>
-      <w:r>
-        <w:rPr>
-          <w:rFonts w:cstheme="minorHAnsi"/>
-          <w:spacing w:val="-2"/>
-          <w:shd w:val="clear" w:color="auto" w:fill="FFFFFF"/>
-        </w:rPr>
-        <w:t>recreate the dataframe</w:t>
-      </w:r>
-      <w:r>
-        <w:rPr>
-          <w:rFonts w:cstheme="minorHAnsi"/>
-          <w:spacing w:val="-2"/>
-          <w:shd w:val="clear" w:color="auto" w:fill="FFFFFF"/>
-        </w:rPr>
-        <w:t xml:space="preserve"> in which we will write all the records of the </w:t>
-      </w:r>
-      <w:r>
-        <w:rPr>
-          <w:rFonts w:cstheme="minorHAnsi"/>
-          <w:spacing w:val="-2"/>
-          <w:shd w:val="clear" w:color="auto" w:fill="FFFFFF"/>
-        </w:rPr>
-        <w:t>earlier dataframe</w:t>
-      </w:r>
-      <w:r>
-        <w:rPr>
-          <w:rFonts w:cstheme="minorHAnsi"/>
-          <w:spacing w:val="-2"/>
-          <w:shd w:val="clear" w:color="auto" w:fill="FFFFFF"/>
-        </w:rPr>
-        <w:t xml:space="preserve"> except the record to be </w:t>
-      </w:r>
-      <w:r>
-        <w:rPr>
-          <w:rFonts w:cstheme="minorHAnsi"/>
-          <w:spacing w:val="-2"/>
-          <w:shd w:val="clear" w:color="auto" w:fill="FFFFFF"/>
-        </w:rPr>
-        <w:t>deleted.</w:t>
+        <w:t>the existing roll number and name of the student whose record is to be deleted is taken from the user and we will recreate the dataframe in which we will write all the records of the earlier dataframe except the record to be deleted.</w:t>
       </w:r>
     </w:p>
     <w:p>
@@ -5057,13 +5478,13 @@
         <w:pStyle w:val="Subtitle"/>
         <w:ind w:left="720"/>
         <w:rPr>
-          <w:rFonts w:eastAsia="Times New Roman"/>
+          <w:rFonts w:ascii="Times New Roman" w:eastAsia="Times New Roman" w:hAnsi="Times New Roman" w:cs="Times New Roman"/>
           <w:lang w:eastAsia="en-IN"/>
         </w:rPr>
       </w:pPr>
       <w:r>
         <w:rPr>
-          <w:rFonts w:eastAsia="Times New Roman"/>
+          <w:rFonts w:ascii="Times New Roman" w:eastAsia="Times New Roman" w:hAnsi="Times New Roman" w:cs="Times New Roman"/>
           <w:lang w:eastAsia="en-IN"/>
         </w:rPr>
         <w:t>name = f_name.get()</w:t>
@@ -5074,13 +5495,13 @@
         <w:pStyle w:val="Subtitle"/>
         <w:ind w:left="720"/>
         <w:rPr>
-          <w:rFonts w:eastAsia="Times New Roman"/>
+          <w:rFonts w:ascii="Times New Roman" w:eastAsia="Times New Roman" w:hAnsi="Times New Roman" w:cs="Times New Roman"/>
           <w:lang w:eastAsia="en-IN"/>
         </w:rPr>
       </w:pPr>
       <w:r>
         <w:rPr>
-          <w:rFonts w:eastAsia="Times New Roman"/>
+          <w:rFonts w:ascii="Times New Roman" w:eastAsia="Times New Roman" w:hAnsi="Times New Roman" w:cs="Times New Roman"/>
           <w:lang w:eastAsia="en-IN"/>
         </w:rPr>
         <w:t>rno     = R_no.get()</w:t>
@@ -5091,13 +5512,13 @@
         <w:pStyle w:val="Subtitle"/>
         <w:ind w:left="720"/>
         <w:rPr>
-          <w:rFonts w:eastAsia="Times New Roman"/>
+          <w:rFonts w:ascii="Times New Roman" w:eastAsia="Times New Roman" w:hAnsi="Times New Roman" w:cs="Times New Roman"/>
           <w:lang w:eastAsia="en-IN"/>
         </w:rPr>
       </w:pPr>
       <w:r>
         <w:rPr>
-          <w:rFonts w:eastAsia="Times New Roman"/>
+          <w:rFonts w:ascii="Times New Roman" w:eastAsia="Times New Roman" w:hAnsi="Times New Roman" w:cs="Times New Roman"/>
           <w:lang w:eastAsia="en-IN"/>
         </w:rPr>
         <w:t>for i in range(6):</w:t>
@@ -5108,13 +5529,13 @@
         <w:pStyle w:val="Subtitle"/>
         <w:ind w:left="720" w:firstLine="720"/>
         <w:rPr>
-          <w:rFonts w:eastAsia="Times New Roman"/>
+          <w:rFonts w:ascii="Times New Roman" w:eastAsia="Times New Roman" w:hAnsi="Times New Roman" w:cs="Times New Roman"/>
           <w:lang w:eastAsia="en-IN"/>
         </w:rPr>
       </w:pPr>
       <w:r>
         <w:rPr>
-          <w:rFonts w:eastAsia="Times New Roman"/>
+          <w:rFonts w:ascii="Times New Roman" w:eastAsia="Times New Roman" w:hAnsi="Times New Roman" w:cs="Times New Roman"/>
           <w:lang w:eastAsia="en-IN"/>
         </w:rPr>
         <w:t>dflist[i] = dflist[i][(dflist[i].Name != name) &amp; (dflist[i].RollNo != rno)]</w:t>
@@ -5220,30 +5641,85 @@
           <w:lang w:val="en-US"/>
         </w:rPr>
       </w:pPr>
-      <w:r>
-        <w:rPr>
-          <w:rFonts w:ascii="Times New Roman" w:hAnsi="Times New Roman" w:cs="Times New Roman"/>
-          <w:lang w:val="en-US"/>
-        </w:rPr>
-        <w:br w:type="page"/>
-      </w:r>
-    </w:p>
-    <w:p>
-      <w:pPr>
-        <w:tabs>
-          <w:tab w:val="left" w:pos="1596"/>
-        </w:tabs>
-        <w:rPr>
-          <w:rFonts w:ascii="Times New Roman" w:hAnsi="Times New Roman" w:cs="Times New Roman"/>
-          <w:lang w:val="en-US"/>
-        </w:rPr>
-      </w:pPr>
-      <w:r>
-        <w:rPr>
-          <w:rFonts w:ascii="Times New Roman" w:hAnsi="Times New Roman" w:cs="Times New Roman"/>
-          <w:lang w:val="en-US"/>
-        </w:rPr>
-        <w:lastRenderedPageBreak/>
+    </w:p>
+    <w:p>
+      <w:pPr>
+        <w:rPr>
+          <w:rFonts w:ascii="Times New Roman" w:hAnsi="Times New Roman" w:cs="Times New Roman"/>
+          <w:lang w:val="en-US"/>
+        </w:rPr>
+      </w:pPr>
+    </w:p>
+    <w:p>
+      <w:pPr>
+        <w:rPr>
+          <w:rFonts w:ascii="Times New Roman" w:hAnsi="Times New Roman" w:cs="Times New Roman"/>
+          <w:lang w:val="en-US"/>
+        </w:rPr>
+      </w:pPr>
+      <w:r>
+        <w:rPr>
+          <w:rFonts w:ascii="Times New Roman" w:hAnsi="Times New Roman" w:cs="Times New Roman"/>
+          <w:lang w:val="en-US"/>
+        </w:rPr>
+        <w:t>The save function is called to updated the excel file according to the modified dataframes.</w:t>
+      </w:r>
+    </w:p>
+    <w:p>
+      <w:pPr>
+        <w:rPr>
+          <w:rFonts w:ascii="Times New Roman" w:hAnsi="Times New Roman" w:cs="Times New Roman"/>
+          <w:lang w:val="en-US"/>
+        </w:rPr>
+      </w:pPr>
+    </w:p>
+    <w:p>
+      <w:pPr>
+        <w:rPr>
+          <w:rFonts w:ascii="Times New Roman" w:hAnsi="Times New Roman" w:cs="Times New Roman"/>
+          <w:lang w:val="en-US"/>
+        </w:rPr>
+      </w:pPr>
+    </w:p>
+    <w:p>
+      <w:pPr>
+        <w:rPr>
+          <w:rFonts w:ascii="Times New Roman" w:hAnsi="Times New Roman" w:cs="Times New Roman"/>
+          <w:lang w:val="en-US"/>
+        </w:rPr>
+      </w:pPr>
+    </w:p>
+    <w:p>
+      <w:pPr>
+        <w:rPr>
+          <w:rFonts w:ascii="Times New Roman" w:hAnsi="Times New Roman" w:cs="Times New Roman"/>
+          <w:lang w:val="en-US"/>
+        </w:rPr>
+      </w:pPr>
+    </w:p>
+    <w:p>
+      <w:pPr>
+        <w:rPr>
+          <w:rFonts w:ascii="Times New Roman" w:hAnsi="Times New Roman" w:cs="Times New Roman"/>
+          <w:lang w:val="en-US"/>
+        </w:rPr>
+      </w:pPr>
+    </w:p>
+    <w:p>
+      <w:pPr>
+        <w:tabs>
+          <w:tab w:val="left" w:pos="1596"/>
+        </w:tabs>
+        <w:rPr>
+          <w:rFonts w:ascii="Times New Roman" w:hAnsi="Times New Roman" w:cs="Times New Roman"/>
+          <w:lang w:val="en-US"/>
+        </w:rPr>
+      </w:pPr>
+      <w:r>
+        <w:rPr>
+          <w:rFonts w:ascii="Times New Roman" w:hAnsi="Times New Roman" w:cs="Times New Roman"/>
+          <w:lang w:val="en-US"/>
+        </w:rPr>
         <w:t>References</w:t>
       </w:r>
     </w:p>
@@ -5378,6 +5854,119 @@
 <file path=word/numbering.xml><?xml version="1.0" encoding="utf-8"?>
 <w:numbering xmlns:wpc="http://schemas.microsoft.com/office/word/2010/wordprocessingCanvas" xmlns:cx="http://schemas.microsoft.com/office/drawing/2014/chartex" xmlns:cx1="http://schemas.microsoft.com/office/drawing/2015/9/8/chartex" xmlns:cx2="http://schemas.microsoft.com/office/drawing/2015/10/21/chartex" xmlns:cx3="http://schemas.microsoft.com/office/drawing/2016/5/9/chartex" xmlns:cx4="http://schemas.microsoft.com/office/drawing/2016/5/10/chartex" xmlns:cx5="http://schemas.microsoft.com/office/drawing/2016/5/11/chartex" xmlns:cx6="http://schemas.microsoft.com/office/drawing/2016/5/12/chartex" xmlns:cx7="http://schemas.microsoft.com/office/drawing/2016/5/13/chartex" xmlns:cx8="http://schemas.microsoft.com/office/drawing/2016/5/14/chartex" xmlns:mc="http://schemas.openxmlformats.org/markup-compatibility/2006" xmlns:aink="http://schemas.microsoft.com/office/drawing/2016/ink" xmlns:am3d="http://schemas.microsoft.com/office/drawing/2017/model3d" xmlns:o="urn:schemas-microsoft-com:office:office" xmlns:r="http://schemas.openxmlformats.org/officeDocument/2006/relationships" xmlns:m="http://schemas.openxmlformats.org/officeDocument/2006/math" xmlns:v="urn:schemas-microsoft-com:vml" xmlns:wp14="http://schemas.microsoft.com/office/word/2010/wordprocessingDrawing" xmlns:wp="http://schemas.openxmlformats.org/drawingml/2006/wordprocessingDrawing" xmlns:w10="urn:schemas-microsoft-com:office:word" xmlns:w="http://schemas.openxmlformats.org/wordprocessingml/2006/main" xmlns:w14="http://schemas.microsoft.com/office/word/2010/wordml" xmlns:w15="http://schemas.microsoft.com/office/word/2012/wordml" xmlns:w16cex="http://schemas.microsoft.com/office/word/2018/wordml/cex" xmlns:w16cid="http://schemas.microsoft.com/office/word/2016/wordml/cid" xmlns:w16="http://schemas.microsoft.com/office/word/2018/wordml" xmlns:w16se="http://schemas.microsoft.com/office/word/2015/wordml/symex" xmlns:wpg="http://schemas.microsoft.com/office/word/2010/wordprocessingGroup" xmlns:wpi="http://schemas.microsoft.com/office/word/2010/wordprocessingInk" xmlns:wne="http://schemas.microsoft.com/office/word/2006/wordml" xmlns:wps="http://schemas.microsoft.com/office/word/2010/wordprocessingShape" mc:Ignorable="w14 w15 w16se w16cid w16 w16cex wp14">
   <w:abstractNum w:abstractNumId="0" w15:restartNumberingAfterBreak="0">
+    <w:nsid w:val="15367824"/>
+    <w:multiLevelType w:val="hybridMultilevel"/>
+    <w:tmpl w:val="B14A0A86"/>
+    <w:lvl w:ilvl="0" w:tplc="40090009">
+      <w:start w:val="1"/>
+      <w:numFmt w:val="bullet"/>
+      <w:lvlText w:val=""/>
+      <w:lvlJc w:val="left"/>
+      <w:pPr>
+        <w:ind w:left="720" w:hanging="360"/>
+      </w:pPr>
+      <w:rPr>
+        <w:rFonts w:ascii="Wingdings" w:hAnsi="Wingdings" w:hint="default"/>
+      </w:rPr>
+    </w:lvl>
+    <w:lvl w:ilvl="1" w:tplc="40090003" w:tentative="1">
+      <w:start w:val="1"/>
+      <w:numFmt w:val="bullet"/>
+      <w:lvlText w:val="o"/>
+      <w:lvlJc w:val="left"/>
+      <w:pPr>
+        <w:ind w:left="1440" w:hanging="360"/>
+      </w:pPr>
+      <w:rPr>
+        <w:rFonts w:ascii="Courier New" w:hAnsi="Courier New" w:cs="Courier New" w:hint="default"/>
+      </w:rPr>
+    </w:lvl>
+    <w:lvl w:ilvl="2" w:tplc="40090005" w:tentative="1">
+      <w:start w:val="1"/>
+      <w:numFmt w:val="bullet"/>
+      <w:lvlText w:val=""/>
+      <w:lvlJc w:val="left"/>
+      <w:pPr>
+        <w:ind w:left="2160" w:hanging="360"/>
+      </w:pPr>
+      <w:rPr>
+        <w:rFonts w:ascii="Wingdings" w:hAnsi="Wingdings" w:hint="default"/>
+      </w:rPr>
+    </w:lvl>
+    <w:lvl w:ilvl="3" w:tplc="40090001" w:tentative="1">
+      <w:start w:val="1"/>
+      <w:numFmt w:val="bullet"/>
+      <w:lvlText w:val=""/>
+      <w:lvlJc w:val="left"/>
+      <w:pPr>
+        <w:ind w:left="2880" w:hanging="360"/>
+      </w:pPr>
+      <w:rPr>
+        <w:rFonts w:ascii="Symbol" w:hAnsi="Symbol" w:hint="default"/>
+      </w:rPr>
+    </w:lvl>
+    <w:lvl w:ilvl="4" w:tplc="40090003" w:tentative="1">
+      <w:start w:val="1"/>
+      <w:numFmt w:val="bullet"/>
+      <w:lvlText w:val="o"/>
+      <w:lvlJc w:val="left"/>
+      <w:pPr>
+        <w:ind w:left="3600" w:hanging="360"/>
+      </w:pPr>
+      <w:rPr>
+        <w:rFonts w:ascii="Courier New" w:hAnsi="Courier New" w:cs="Courier New" w:hint="default"/>
+      </w:rPr>
+    </w:lvl>
+    <w:lvl w:ilvl="5" w:tplc="40090005" w:tentative="1">
+      <w:start w:val="1"/>
+      <w:numFmt w:val="bullet"/>
+      <w:lvlText w:val=""/>
+      <w:lvlJc w:val="left"/>
+      <w:pPr>
+        <w:ind w:left="4320" w:hanging="360"/>
+      </w:pPr>
+      <w:rPr>
+        <w:rFonts w:ascii="Wingdings" w:hAnsi="Wingdings" w:hint="default"/>
+      </w:rPr>
+    </w:lvl>
+    <w:lvl w:ilvl="6" w:tplc="40090001" w:tentative="1">
+      <w:start w:val="1"/>
+      <w:numFmt w:val="bullet"/>
+      <w:lvlText w:val=""/>
+      <w:lvlJc w:val="left"/>
+      <w:pPr>
+        <w:ind w:left="5040" w:hanging="360"/>
+      </w:pPr>
+      <w:rPr>
+        <w:rFonts w:ascii="Symbol" w:hAnsi="Symbol" w:hint="default"/>
+      </w:rPr>
+    </w:lvl>
+    <w:lvl w:ilvl="7" w:tplc="40090003" w:tentative="1">
+      <w:start w:val="1"/>
+      <w:numFmt w:val="bullet"/>
+      <w:lvlText w:val="o"/>
+      <w:lvlJc w:val="left"/>
+      <w:pPr>
+        <w:ind w:left="5760" w:hanging="360"/>
+      </w:pPr>
+      <w:rPr>
+        <w:rFonts w:ascii="Courier New" w:hAnsi="Courier New" w:cs="Courier New" w:hint="default"/>
+      </w:rPr>
+    </w:lvl>
+    <w:lvl w:ilvl="8" w:tplc="40090005" w:tentative="1">
+      <w:start w:val="1"/>
+      <w:numFmt w:val="bullet"/>
+      <w:lvlText w:val=""/>
+      <w:lvlJc w:val="left"/>
+      <w:pPr>
+        <w:ind w:left="6480" w:hanging="360"/>
+      </w:pPr>
+      <w:rPr>
+        <w:rFonts w:ascii="Wingdings" w:hAnsi="Wingdings" w:hint="default"/>
+      </w:rPr>
+    </w:lvl>
+  </w:abstractNum>
+  <w:abstractNum w:abstractNumId="1" w15:restartNumberingAfterBreak="0">
     <w:nsid w:val="18581DA6"/>
     <w:multiLevelType w:val="hybridMultilevel"/>
     <w:tmpl w:val="274AC4B4"/>
@@ -5489,7 +6078,7 @@
       </w:rPr>
     </w:lvl>
   </w:abstractNum>
-  <w:abstractNum w:abstractNumId="1" w15:restartNumberingAfterBreak="0">
+  <w:abstractNum w:abstractNumId="2" w15:restartNumberingAfterBreak="0">
     <w:nsid w:val="2A3153DD"/>
     <w:multiLevelType w:val="multilevel"/>
     <w:tmpl w:val="40090021"/>
@@ -5602,7 +6191,7 @@
       </w:rPr>
     </w:lvl>
   </w:abstractNum>
-  <w:abstractNum w:abstractNumId="2" w15:restartNumberingAfterBreak="0">
+  <w:abstractNum w:abstractNumId="3" w15:restartNumberingAfterBreak="0">
     <w:nsid w:val="51D75CD3"/>
     <w:multiLevelType w:val="hybridMultilevel"/>
     <w:tmpl w:val="41DADE28"/>
@@ -5714,7 +6303,7 @@
       </w:rPr>
     </w:lvl>
   </w:abstractNum>
-  <w:abstractNum w:abstractNumId="3" w15:restartNumberingAfterBreak="0">
+  <w:abstractNum w:abstractNumId="4" w15:restartNumberingAfterBreak="0">
     <w:nsid w:val="573724EB"/>
     <w:multiLevelType w:val="hybridMultilevel"/>
     <w:tmpl w:val="DB22418C"/>
@@ -5826,7 +6415,7 @@
       </w:rPr>
     </w:lvl>
   </w:abstractNum>
-  <w:abstractNum w:abstractNumId="4" w15:restartNumberingAfterBreak="0">
+  <w:abstractNum w:abstractNumId="5" w15:restartNumberingAfterBreak="0">
     <w:nsid w:val="5EF06E95"/>
     <w:multiLevelType w:val="hybridMultilevel"/>
     <w:tmpl w:val="FF3A15F8"/>
@@ -5939,19 +6528,22 @@
     </w:lvl>
   </w:abstractNum>
   <w:num w:numId="1">
+    <w:abstractNumId w:val="3"/>
+  </w:num>
+  <w:num w:numId="2">
+    <w:abstractNumId w:val="5"/>
+  </w:num>
+  <w:num w:numId="3">
+    <w:abstractNumId w:val="4"/>
+  </w:num>
+  <w:num w:numId="4">
+    <w:abstractNumId w:val="1"/>
+  </w:num>
+  <w:num w:numId="5">
     <w:abstractNumId w:val="2"/>
   </w:num>
-  <w:num w:numId="2">
-    <w:abstractNumId w:val="4"/>
-  </w:num>
-  <w:num w:numId="3">
-    <w:abstractNumId w:val="3"/>
-  </w:num>
-  <w:num w:numId="4">
+  <w:num w:numId="6">
     <w:abstractNumId w:val="0"/>
-  </w:num>
-  <w:num w:numId="5">
-    <w:abstractNumId w:val="1"/>
   </w:num>
 </w:numbering>
 </file>
@@ -7037,6 +7629,41 @@
       <w:color w:val="404040" w:themeColor="text1" w:themeTint="BF"/>
     </w:rPr>
   </w:style>
+  <w:style w:type="paragraph" w:styleId="IntenseQuote">
+    <w:name w:val="Intense Quote"/>
+    <w:basedOn w:val="Normal"/>
+    <w:next w:val="Normal"/>
+    <w:link w:val="IntenseQuoteChar"/>
+    <w:uiPriority w:val="30"/>
+    <w:qFormat/>
+    <w:rsid w:val="00E457BA"/>
+    <w:pPr>
+      <w:pBdr>
+        <w:top w:val="single" w:sz="4" w:space="10" w:color="4472C4" w:themeColor="accent1"/>
+        <w:bottom w:val="single" w:sz="4" w:space="10" w:color="4472C4" w:themeColor="accent1"/>
+      </w:pBdr>
+      <w:spacing w:before="360" w:after="360"/>
+      <w:ind w:left="864" w:right="864"/>
+      <w:jc w:val="center"/>
+    </w:pPr>
+    <w:rPr>
+      <w:i/>
+      <w:iCs/>
+      <w:color w:val="4472C4" w:themeColor="accent1"/>
+    </w:rPr>
+  </w:style>
+  <w:style w:type="character" w:customStyle="1" w:styleId="IntenseQuoteChar">
+    <w:name w:val="Intense Quote Char"/>
+    <w:basedOn w:val="DefaultParagraphFont"/>
+    <w:link w:val="IntenseQuote"/>
+    <w:uiPriority w:val="30"/>
+    <w:rsid w:val="00E457BA"/>
+    <w:rPr>
+      <w:i/>
+      <w:iCs/>
+      <w:color w:val="4472C4" w:themeColor="accent1"/>
+    </w:rPr>
+  </w:style>
 </w:styles>
 </file>
 

</xml_diff>